<commit_message>
v0.1.5.6 - working on documentation
</commit_message>
<xml_diff>
--- a/doc/hive-odci-v1-users-guide.docx
+++ b/doc/hive-odci-v1-users-guide.docx
@@ -11,11 +11,7 @@
       </w:pPr>
       <w:r>
         <w:rPr/>
-        <w:t xml:space="preserve">HIVE ODCI, </w:t>
-      </w:r>
-      <w:r>
-        <w:rPr/>
-        <w:t>Users Guide</w:t>
+        <w:t>HIVE ODCI, Users Guide</w:t>
       </w:r>
     </w:p>
     <w:p>
@@ -38,17 +34,861 @@
       <w:r>
         <w:rPr/>
       </w:r>
+      <w:r>
+        <w:br w:type="page"/>
+      </w:r>
+    </w:p>
+    <w:p>
+      <w:pPr>
+        <w:pStyle w:val="TOAHeading"/>
+        <w:rPr/>
+      </w:pPr>
+      <w:r>
+        <w:rPr/>
+        <w:t>Table of Contents</w:t>
+      </w:r>
+    </w:p>
+    <w:p>
+      <w:pPr>
+        <w:pStyle w:val="Contents1"/>
+        <w:tabs>
+          <w:tab w:val="right" w:pos="9638" w:leader="dot"/>
+        </w:tabs>
+        <w:rPr/>
+      </w:pPr>
+      <w:r>
+        <w:fldChar w:fldCharType="begin"/>
+      </w:r>
+      <w:r>
+        <w:instrText> TOC \f \o "1-9" \h</w:instrText>
+      </w:r>
+      <w:r>
+        <w:fldChar w:fldCharType="separate"/>
+      </w:r>
+      <w:hyperlink w:anchor="__RefHeading___Toc110_364826831">
+        <w:r>
+          <w:rPr>
+            <w:rStyle w:val="IndexLink"/>
+          </w:rPr>
+          <w:t>License</w:t>
+          <w:tab/>
+          <w:t>3</w:t>
+        </w:r>
+      </w:hyperlink>
+    </w:p>
+    <w:p>
+      <w:pPr>
+        <w:pStyle w:val="Contents1"/>
+        <w:tabs>
+          <w:tab w:val="right" w:pos="9638" w:leader="dot"/>
+        </w:tabs>
+        <w:rPr/>
+      </w:pPr>
+      <w:hyperlink w:anchor="__RefHeading___Toc112_364826831">
+        <w:r>
+          <w:rPr>
+            <w:rStyle w:val="IndexLink"/>
+          </w:rPr>
+          <w:t>Overview</w:t>
+          <w:tab/>
+          <w:t>4</w:t>
+        </w:r>
+      </w:hyperlink>
+      <w:r>
+        <w:fldChar w:fldCharType="end"/>
+      </w:r>
+    </w:p>
+    <w:p>
+      <w:pPr>
+        <w:pStyle w:val="TextBody"/>
+        <w:spacing w:lineRule="auto" w:line="288" w:before="0" w:after="140"/>
+        <w:rPr/>
+      </w:pPr>
+      <w:r>
+        <w:rPr/>
+      </w:r>
+      <w:r>
+        <w:br w:type="page"/>
+      </w:r>
+    </w:p>
+    <w:p>
+      <w:pPr>
+        <w:pStyle w:val="Heading1"/>
+        <w:numPr>
+          <w:ilvl w:val="0"/>
+          <w:numId w:val="2"/>
+        </w:numPr>
+        <w:ind w:left="0" w:hanging="0"/>
+        <w:rPr/>
+      </w:pPr>
+      <w:bookmarkStart w:id="0" w:name="__RefHeading___Toc110_364826831"/>
+      <w:bookmarkEnd w:id="0"/>
+      <w:r>
+        <w:rPr/>
+        <w:t>License</w:t>
+      </w:r>
+    </w:p>
+    <w:p>
+      <w:pPr>
+        <w:pStyle w:val="TextBody"/>
+        <w:spacing w:lineRule="auto" w:line="288" w:before="0" w:after="140"/>
+        <w:rPr>
+          <w:rFonts w:ascii="Open Sans;sans-serif" w:hAnsi="Open Sans;sans-serif"/>
+          <w:b w:val="false"/>
+          <w:b w:val="false"/>
+          <w:i w:val="false"/>
+          <w:i w:val="false"/>
+          <w:caps w:val="false"/>
+          <w:smallCaps w:val="false"/>
+          <w:color w:val="444444"/>
+          <w:spacing w:val="0"/>
+          <w:sz w:val="21"/>
+        </w:rPr>
+      </w:pPr>
+      <w:r>
+        <w:rPr>
+          <w:rFonts w:ascii="Open Sans;sans-serif" w:hAnsi="Open Sans;sans-serif"/>
+          <w:b w:val="false"/>
+          <w:i w:val="false"/>
+          <w:caps w:val="false"/>
+          <w:smallCaps w:val="false"/>
+          <w:color w:val="444444"/>
+          <w:spacing w:val="0"/>
+          <w:sz w:val="21"/>
+        </w:rPr>
+        <w:t>Copyright (c) 2016, Metasystems Technologies Inc (MTI), Nicholas Van Wyen</w:t>
+        <w:br/>
+        <w:t>All rights reserved.</w:t>
+      </w:r>
+    </w:p>
+    <w:p>
+      <w:pPr>
+        <w:pStyle w:val="TextBody"/>
+        <w:spacing w:lineRule="auto" w:line="288" w:before="0" w:after="140"/>
+        <w:rPr>
+          <w:rFonts w:ascii="Open Sans;sans-serif" w:hAnsi="Open Sans;sans-serif"/>
+          <w:b w:val="false"/>
+          <w:b w:val="false"/>
+          <w:i w:val="false"/>
+          <w:i w:val="false"/>
+          <w:caps w:val="false"/>
+          <w:smallCaps w:val="false"/>
+          <w:color w:val="444444"/>
+          <w:spacing w:val="0"/>
+          <w:sz w:val="21"/>
+        </w:rPr>
+      </w:pPr>
+      <w:r>
+        <w:rPr>
+          <w:rFonts w:ascii="Open Sans;sans-serif" w:hAnsi="Open Sans;sans-serif"/>
+          <w:b w:val="false"/>
+          <w:i w:val="false"/>
+          <w:caps w:val="false"/>
+          <w:smallCaps w:val="false"/>
+          <w:color w:val="444444"/>
+          <w:spacing w:val="0"/>
+          <w:sz w:val="21"/>
+        </w:rPr>
+      </w:r>
+    </w:p>
+    <w:p>
+      <w:pPr>
+        <w:pStyle w:val="TextBody"/>
+        <w:spacing w:lineRule="auto" w:line="288" w:before="0" w:after="140"/>
+        <w:rPr/>
+      </w:pPr>
+      <w:r>
+        <w:rPr>
+          <w:rFonts w:ascii="Open Sans;sans-serif" w:hAnsi="Open Sans;sans-serif"/>
+          <w:b w:val="false"/>
+          <w:i w:val="false"/>
+          <w:caps w:val="false"/>
+          <w:smallCaps w:val="false"/>
+          <w:color w:val="444444"/>
+          <w:spacing w:val="0"/>
+          <w:sz w:val="21"/>
+        </w:rPr>
+        <w:t>Redistribution and use in source and binary forms, with or without modification, are permitted provided that the following conditions are met:</w:t>
+      </w:r>
+    </w:p>
+    <w:p>
+      <w:pPr>
+        <w:pStyle w:val="TextBody"/>
+        <w:widowControl/>
+        <w:spacing w:lineRule="atLeast" w:line="330" w:before="0" w:after="375"/>
+        <w:ind w:left="0" w:right="0" w:hanging="0"/>
+        <w:rPr>
+          <w:rFonts w:ascii="Open Sans;sans-serif" w:hAnsi="Open Sans;sans-serif"/>
+          <w:b w:val="false"/>
+          <w:b w:val="false"/>
+          <w:i w:val="false"/>
+          <w:i w:val="false"/>
+          <w:caps w:val="false"/>
+          <w:smallCaps w:val="false"/>
+          <w:color w:val="444444"/>
+          <w:spacing w:val="0"/>
+          <w:sz w:val="21"/>
+        </w:rPr>
+      </w:pPr>
+      <w:r>
+        <w:rPr>
+          <w:rFonts w:ascii="Open Sans;sans-serif" w:hAnsi="Open Sans;sans-serif"/>
+          <w:b w:val="false"/>
+          <w:i w:val="false"/>
+          <w:caps w:val="false"/>
+          <w:smallCaps w:val="false"/>
+          <w:color w:val="444444"/>
+          <w:spacing w:val="0"/>
+          <w:sz w:val="21"/>
+        </w:rPr>
+        <w:t>1. Redistributions of source code must retain the above copyright notice, this list of conditions and the following disclaimer.</w:t>
+      </w:r>
+    </w:p>
+    <w:p>
+      <w:pPr>
+        <w:pStyle w:val="TextBody"/>
+        <w:widowControl/>
+        <w:spacing w:lineRule="atLeast" w:line="330" w:before="0" w:after="375"/>
+        <w:ind w:left="0" w:right="0" w:hanging="0"/>
+        <w:rPr>
+          <w:rFonts w:ascii="Open Sans;sans-serif" w:hAnsi="Open Sans;sans-serif"/>
+          <w:b w:val="false"/>
+          <w:b w:val="false"/>
+          <w:i w:val="false"/>
+          <w:i w:val="false"/>
+          <w:caps w:val="false"/>
+          <w:smallCaps w:val="false"/>
+          <w:color w:val="444444"/>
+          <w:spacing w:val="0"/>
+          <w:sz w:val="21"/>
+        </w:rPr>
+      </w:pPr>
+      <w:r>
+        <w:rPr>
+          <w:rFonts w:ascii="Open Sans;sans-serif" w:hAnsi="Open Sans;sans-serif"/>
+          <w:b w:val="false"/>
+          <w:i w:val="false"/>
+          <w:caps w:val="false"/>
+          <w:smallCaps w:val="false"/>
+          <w:color w:val="444444"/>
+          <w:spacing w:val="0"/>
+          <w:sz w:val="21"/>
+        </w:rPr>
+        <w:t>2. Redistributions in binary form must reproduce the above copyright notice, this list of conditions and the following disclaimer in the documentation and/or other materials provided with the distribution.</w:t>
+      </w:r>
+    </w:p>
+    <w:p>
+      <w:pPr>
+        <w:pStyle w:val="TextBody"/>
+        <w:widowControl/>
+        <w:spacing w:lineRule="atLeast" w:line="330" w:before="0" w:after="375"/>
+        <w:ind w:left="0" w:right="0" w:hanging="0"/>
+        <w:rPr>
+          <w:rFonts w:ascii="Open Sans;sans-serif" w:hAnsi="Open Sans;sans-serif"/>
+          <w:b w:val="false"/>
+          <w:b w:val="false"/>
+          <w:i w:val="false"/>
+          <w:i w:val="false"/>
+          <w:caps w:val="false"/>
+          <w:smallCaps w:val="false"/>
+          <w:color w:val="444444"/>
+          <w:spacing w:val="0"/>
+          <w:sz w:val="21"/>
+        </w:rPr>
+      </w:pPr>
+      <w:r>
+        <w:rPr>
+          <w:rFonts w:ascii="Open Sans;sans-serif" w:hAnsi="Open Sans;sans-serif"/>
+          <w:b w:val="false"/>
+          <w:i w:val="false"/>
+          <w:caps w:val="false"/>
+          <w:smallCaps w:val="false"/>
+          <w:color w:val="444444"/>
+          <w:spacing w:val="0"/>
+          <w:sz w:val="21"/>
+        </w:rPr>
+        <w:t>3. Neither the name of the copyright holder nor the names of its contributors may be used to endorse or promote products derived from this software without specific prior written permission.</w:t>
+      </w:r>
+    </w:p>
+    <w:p>
+      <w:pPr>
+        <w:pStyle w:val="TextBody"/>
+        <w:widowControl/>
+        <w:spacing w:lineRule="atLeast" w:line="330" w:before="0" w:after="375"/>
+        <w:ind w:left="0" w:right="0" w:hanging="0"/>
+        <w:rPr>
+          <w:rFonts w:ascii="Open Sans;sans-serif" w:hAnsi="Open Sans;sans-serif"/>
+          <w:b w:val="false"/>
+          <w:b w:val="false"/>
+          <w:i w:val="false"/>
+          <w:i w:val="false"/>
+          <w:caps w:val="false"/>
+          <w:smallCaps w:val="false"/>
+          <w:color w:val="444444"/>
+          <w:spacing w:val="0"/>
+          <w:sz w:val="21"/>
+        </w:rPr>
+      </w:pPr>
+      <w:r>
+        <w:rPr>
+          <w:rFonts w:ascii="Open Sans;sans-serif" w:hAnsi="Open Sans;sans-serif"/>
+          <w:b w:val="false"/>
+          <w:i w:val="false"/>
+          <w:caps w:val="false"/>
+          <w:smallCaps w:val="false"/>
+          <w:color w:val="444444"/>
+          <w:spacing w:val="0"/>
+          <w:sz w:val="21"/>
+        </w:rPr>
+        <w:t>THIS SOFTWARE IS PROVIDED BY THE COPYRIGHT HOLDERS AND CONTRIBUTORS "AS IS" AND ANY EXPRESS OR IMPLIED WARRANTIES, INCLUDING, BUT NOT LIMITED TO, THE IMPLIED WARRANTIES OF MERCHANTABILITY AND FITNESS FOR A PARTICULAR PURPOSE ARE DISCLAIMED. IN NO EVENT SHALL THE COPYRIGHT HOLDER OR CONTRIBUTORS BE LIABLE FOR ANY DIRECT, INDIRECT, INCIDENTAL, SPECIAL, EXEMPLARY, OR CONSEQUENTIAL DAMAGES (INCLUDING, BUT NOT LIMITED TO, PROCUREMENT OF SUBSTITUTE GOODS OR SERVICES; LOSS OF USE, DATA, OR PROFITS; OR BUSINESS INTERRUPTION) HOWEVER CAUSED AND ON ANY THEORY OF LIABILITY, WHETHER IN CONTRACT, STRICT LIABILITY, OR TORT (INCLUDING NEGLIGENCE OR OTHERWISE) ARISING IN ANY WAY OUT OF THE USE OF THIS SOFTWARE, EVEN IF ADVISED OF THE POSSIBILITY OF SUCH DAMAGE.</w:t>
+      </w:r>
+    </w:p>
+    <w:p>
+      <w:pPr>
+        <w:pStyle w:val="TextBody"/>
+        <w:spacing w:lineRule="auto" w:line="288" w:before="0" w:after="140"/>
+        <w:rPr/>
+      </w:pPr>
+      <w:r>
+        <w:rPr/>
+      </w:r>
+      <w:r>
+        <w:br w:type="page"/>
+      </w:r>
+    </w:p>
+    <w:p>
+      <w:pPr>
+        <w:pStyle w:val="Heading1"/>
+        <w:numPr>
+          <w:ilvl w:val="0"/>
+          <w:numId w:val="2"/>
+        </w:numPr>
+        <w:ind w:left="0" w:hanging="0"/>
+        <w:rPr/>
+      </w:pPr>
+      <w:bookmarkStart w:id="1" w:name="__RefHeading___Toc112_364826831"/>
+      <w:bookmarkEnd w:id="1"/>
+      <w:r>
+        <w:rPr/>
+        <w:t>Overview</w:t>
+      </w:r>
+    </w:p>
+    <w:p>
+      <w:pPr>
+        <w:pStyle w:val="TextBody"/>
+        <w:rPr/>
+      </w:pPr>
+      <w:r>
+        <w:rPr/>
+        <w:t xml:space="preserve">HIVE-ODCI is an Oracle Database </w:t>
+      </w:r>
+      <w:r>
+        <w:rPr>
+          <w:rFonts w:ascii="arial;sans-serif" w:hAnsi="arial;sans-serif"/>
+          <w:b w:val="false"/>
+          <w:i w:val="false"/>
+          <w:caps w:val="false"/>
+          <w:smallCaps w:val="false"/>
+          <w:color w:val="545454"/>
+          <w:spacing w:val="0"/>
+          <w:sz w:val="24"/>
+        </w:rPr>
+        <w:t xml:space="preserve">Data Cartridge Interface plug-in for  making Apache Hive Database SQL functionality natively available from within an Oracle 11g or higher RDBMS, making use of the Oracle Extensibility Architecture framework as documented at:  </w:t>
+      </w:r>
+      <w:hyperlink r:id="rId2">
+        <w:r>
+          <w:rPr>
+            <w:rStyle w:val="InternetLink"/>
+            <w:rFonts w:ascii="arial;sans-serif" w:hAnsi="arial;sans-serif"/>
+            <w:b w:val="false"/>
+            <w:i w:val="false"/>
+            <w:caps w:val="false"/>
+            <w:smallCaps w:val="false"/>
+            <w:color w:val="545454"/>
+            <w:spacing w:val="0"/>
+            <w:sz w:val="24"/>
+          </w:rPr>
+          <w:t>https://docs.oracle.com/database/121/ADDCI/toc.htm</w:t>
+        </w:r>
+      </w:hyperlink>
+      <w:r>
+        <w:rPr>
+          <w:rFonts w:ascii="arial;sans-serif" w:hAnsi="arial;sans-serif"/>
+          <w:b w:val="false"/>
+          <w:i w:val="false"/>
+          <w:caps w:val="false"/>
+          <w:smallCaps w:val="false"/>
+          <w:color w:val="545454"/>
+          <w:spacing w:val="0"/>
+          <w:sz w:val="24"/>
+        </w:rPr>
+        <w:t>.</w:t>
+      </w:r>
+    </w:p>
+    <w:p>
+      <w:pPr>
+        <w:pStyle w:val="TextBody"/>
+        <w:rPr>
+          <w:rFonts w:ascii="arial;sans-serif" w:hAnsi="arial;sans-serif"/>
+          <w:b w:val="false"/>
+          <w:b w:val="false"/>
+          <w:i w:val="false"/>
+          <w:i w:val="false"/>
+          <w:caps w:val="false"/>
+          <w:smallCaps w:val="false"/>
+          <w:color w:val="545454"/>
+          <w:spacing w:val="0"/>
+          <w:sz w:val="24"/>
+        </w:rPr>
+      </w:pPr>
+      <w:r>
+        <w:rPr>
+          <w:rFonts w:ascii="arial;sans-serif" w:hAnsi="arial;sans-serif"/>
+          <w:b w:val="false"/>
+          <w:i w:val="false"/>
+          <w:caps w:val="false"/>
+          <w:smallCaps w:val="false"/>
+          <w:color w:val="545454"/>
+          <w:spacing w:val="0"/>
+          <w:sz w:val="24"/>
+        </w:rPr>
+      </w:r>
+    </w:p>
+    <w:p>
+      <w:pPr>
+        <w:pStyle w:val="TextBody"/>
+        <w:rPr/>
+      </w:pPr>
+      <w:r>
+        <w:rPr>
+          <w:rFonts w:ascii="arial;sans-serif" w:hAnsi="arial;sans-serif"/>
+          <w:b w:val="false"/>
+          <w:i w:val="false"/>
+          <w:caps w:val="false"/>
+          <w:smallCaps w:val="false"/>
+          <w:color w:val="545454"/>
+          <w:spacing w:val="0"/>
+          <w:sz w:val="24"/>
+        </w:rPr>
+        <w:t>The HIVE-ODCI functionality is built upon the idea of using a JDBC pass-through of SQL to a remote database, to retrieve and execute both DML and DDL statements. While Apache Hive is the target database, and the reason for creating, any Type 4 JDBC Driver can be swapped out and used, for example MySQL, PostgreSQL or any other complaint driver.</w:t>
+      </w:r>
+    </w:p>
+    <w:p>
+      <w:pPr>
+        <w:pStyle w:val="TextBody"/>
+        <w:rPr>
+          <w:rFonts w:ascii="arial;sans-serif" w:hAnsi="arial;sans-serif"/>
+          <w:b w:val="false"/>
+          <w:b w:val="false"/>
+          <w:i w:val="false"/>
+          <w:i w:val="false"/>
+          <w:caps w:val="false"/>
+          <w:smallCaps w:val="false"/>
+          <w:color w:val="545454"/>
+          <w:spacing w:val="0"/>
+          <w:sz w:val="24"/>
+        </w:rPr>
+      </w:pPr>
+      <w:r>
+        <w:rPr/>
+      </w:r>
+    </w:p>
+    <w:p>
+      <w:pPr>
+        <w:pStyle w:val="TextBody"/>
+        <w:rPr/>
+      </w:pPr>
+      <w:r>
+        <w:rPr>
+          <w:rFonts w:ascii="arial;sans-serif" w:hAnsi="arial;sans-serif"/>
+          <w:b w:val="false"/>
+          <w:i w:val="false"/>
+          <w:caps w:val="false"/>
+          <w:smallCaps w:val="false"/>
+          <w:color w:val="545454"/>
+          <w:spacing w:val="0"/>
+          <w:sz w:val="24"/>
+        </w:rPr>
+        <w:t xml:space="preserve">The initial release used the Data Direct HIVE JDBC Driver, from Progress Software. More information, including licensing and pricing can be found at:  </w:t>
+      </w:r>
+      <w:hyperlink r:id="rId3">
+        <w:r>
+          <w:rPr>
+            <w:rStyle w:val="InternetLink"/>
+            <w:rFonts w:ascii="arial;sans-serif" w:hAnsi="arial;sans-serif"/>
+            <w:b w:val="false"/>
+            <w:i w:val="false"/>
+            <w:caps w:val="false"/>
+            <w:smallCaps w:val="false"/>
+            <w:color w:val="545454"/>
+            <w:spacing w:val="0"/>
+            <w:sz w:val="24"/>
+          </w:rPr>
+          <w:t>https://www.progress.com/jdbc/apache-hadoop-hive</w:t>
+        </w:r>
+      </w:hyperlink>
+    </w:p>
+    <w:p>
+      <w:pPr>
+        <w:pStyle w:val="TextBody"/>
+        <w:rPr/>
+      </w:pPr>
+      <w:r>
+        <w:rPr>
+          <w:rFonts w:ascii="arial;sans-serif" w:hAnsi="arial;sans-serif"/>
+          <w:b w:val="false"/>
+          <w:i w:val="false"/>
+          <w:caps w:val="false"/>
+          <w:smallCaps w:val="false"/>
+          <w:color w:val="545454"/>
+          <w:spacing w:val="0"/>
+          <w:sz w:val="24"/>
+        </w:rPr>
+        <w:t>Finally, the initial release was created as a proof-of-concept (POC) for the United States Government, Department of Homeland Security, US Customs and Border Protection, Targeting and Analysis Systems Program Directorate (TASPD) by Metasystems Technologies  Inc. (MTI).</w:t>
+      </w:r>
+    </w:p>
+    <w:p>
+      <w:pPr>
+        <w:pStyle w:val="TextBody"/>
+        <w:rPr/>
+      </w:pPr>
+      <w:r>
+        <w:rPr>
+          <w:rFonts w:ascii="arial;sans-serif" w:hAnsi="arial;sans-serif"/>
+          <w:b w:val="false"/>
+          <w:i w:val="false"/>
+          <w:caps w:val="false"/>
+          <w:smallCaps w:val="false"/>
+          <w:color w:val="545454"/>
+          <w:spacing w:val="0"/>
+          <w:sz w:val="24"/>
+        </w:rPr>
+        <w:t>This POC was created as a way to allow large datasets in an Oracle RDMS to be loaded into Hadoop, accessible through Hive while keeping applications and PL/SQL unchanged. Using HIVE-ODCI, VIEW objects can be created of the same name as the original tables. SQL can be passed through via INSTEAD OF triggers for DML operations and data accessibility from standard SELECT. Once moved to Hadoop Hive, TASPD was able to achieve virtually 100% compatibility with their existing code base, their applications and PL/SQL, implementing HIVE-ODCI.</w:t>
+      </w:r>
+    </w:p>
+    <w:p>
+      <w:pPr>
+        <w:pStyle w:val="TextBody"/>
+        <w:rPr>
+          <w:rFonts w:ascii="arial;sans-serif" w:hAnsi="arial;sans-serif"/>
+          <w:b w:val="false"/>
+          <w:b w:val="false"/>
+          <w:i w:val="false"/>
+          <w:i w:val="false"/>
+          <w:caps w:val="false"/>
+          <w:smallCaps w:val="false"/>
+          <w:color w:val="545454"/>
+          <w:spacing w:val="0"/>
+          <w:sz w:val="24"/>
+        </w:rPr>
+      </w:pPr>
+      <w:r>
+        <w:rPr>
+          <w:rFonts w:ascii="arial;sans-serif" w:hAnsi="arial;sans-serif"/>
+          <w:b w:val="false"/>
+          <w:i w:val="false"/>
+          <w:caps w:val="false"/>
+          <w:smallCaps w:val="false"/>
+          <w:color w:val="545454"/>
+          <w:spacing w:val="0"/>
+          <w:sz w:val="24"/>
+        </w:rPr>
+      </w:r>
+    </w:p>
+    <w:p>
+      <w:pPr>
+        <w:pStyle w:val="TextBody"/>
+        <w:rPr/>
+      </w:pPr>
+      <w:r>
+        <w:rPr>
+          <w:rFonts w:ascii="arial;sans-serif" w:hAnsi="arial;sans-serif"/>
+          <w:b w:val="false"/>
+          <w:i w:val="false"/>
+          <w:caps w:val="false"/>
+          <w:smallCaps w:val="false"/>
+          <w:color w:val="545454"/>
+          <w:spacing w:val="0"/>
+          <w:sz w:val="24"/>
+        </w:rPr>
+        <w:t xml:space="preserve">HIVE-ODCI is released under the permissive BSD Licensing and available freely for download and usage. This does </w:t>
+      </w:r>
+      <w:r>
+        <w:rPr>
+          <w:rFonts w:ascii="arial;sans-serif" w:hAnsi="arial;sans-serif"/>
+          <w:b/>
+          <w:bCs/>
+          <w:i w:val="false"/>
+          <w:caps w:val="false"/>
+          <w:smallCaps w:val="false"/>
+          <w:color w:val="545454"/>
+          <w:spacing w:val="0"/>
+          <w:sz w:val="24"/>
+        </w:rPr>
+        <w:t>not</w:t>
+      </w:r>
+      <w:r>
+        <w:rPr>
+          <w:rFonts w:ascii="arial;sans-serif" w:hAnsi="arial;sans-serif"/>
+          <w:b w:val="false"/>
+          <w:bCs w:val="false"/>
+          <w:i w:val="false"/>
+          <w:caps w:val="false"/>
+          <w:smallCaps w:val="false"/>
+          <w:color w:val="545454"/>
+          <w:spacing w:val="0"/>
+          <w:sz w:val="24"/>
+        </w:rPr>
+        <w:t xml:space="preserve"> include a Hive JDBC Type 4 driver as part of the release, only the Java and PL/SQL Code needed to achieve the functionality. A JDBC driver will need to be obtained either through OpenSource or through a proprietary licensing agreement with a vendor.</w:t>
+      </w:r>
+    </w:p>
+    <w:p>
+      <w:pPr>
+        <w:pStyle w:val="Heading2"/>
+        <w:rPr/>
+      </w:pPr>
+      <w:r>
+        <w:rPr/>
+        <w:t>Github Access</w:t>
+      </w:r>
+    </w:p>
+    <w:tbl>
+      <w:tblPr>
+        <w:tblW w:w="9638" w:type="dxa"/>
+        <w:jc w:val="left"/>
+        <w:tblInd w:w="0" w:type="dxa"/>
+        <w:tblBorders/>
+        <w:tblCellMar>
+          <w:top w:w="0" w:type="dxa"/>
+          <w:left w:w="0" w:type="dxa"/>
+          <w:bottom w:w="0" w:type="dxa"/>
+          <w:right w:w="0" w:type="dxa"/>
+        </w:tblCellMar>
+      </w:tblPr>
+      <w:tblGrid>
+        <w:gridCol w:w="1705"/>
+        <w:gridCol w:w="7933"/>
+      </w:tblGrid>
+      <w:tr>
+        <w:trPr/>
+        <w:tc>
+          <w:tcPr>
+            <w:tcW w:w="1705" w:type="dxa"/>
+            <w:tcBorders/>
+            <w:shd w:fill="auto" w:val="clear"/>
+          </w:tcPr>
+          <w:p>
+            <w:pPr>
+              <w:pStyle w:val="TableContents"/>
+              <w:rPr>
+                <w:i/>
+                <w:i/>
+                <w:iCs/>
+              </w:rPr>
+            </w:pPr>
+            <w:r>
+              <w:rPr>
+                <w:i/>
+                <w:iCs/>
+              </w:rPr>
+              <w:t>Source:</w:t>
+            </w:r>
+          </w:p>
+        </w:tc>
+        <w:tc>
+          <w:tcPr>
+            <w:tcW w:w="7933" w:type="dxa"/>
+            <w:tcBorders/>
+            <w:shd w:fill="auto" w:val="clear"/>
+          </w:tcPr>
+          <w:p>
+            <w:pPr>
+              <w:pStyle w:val="TableContents"/>
+              <w:rPr/>
+            </w:pPr>
+            <w:r>
+              <w:rPr/>
+              <w:t>https://github.com/nvanwyen/hive-odci</w:t>
+            </w:r>
+          </w:p>
+        </w:tc>
+      </w:tr>
+      <w:tr>
+        <w:trPr/>
+        <w:tc>
+          <w:tcPr>
+            <w:tcW w:w="1705" w:type="dxa"/>
+            <w:tcBorders/>
+            <w:shd w:fill="auto" w:val="clear"/>
+          </w:tcPr>
+          <w:p>
+            <w:pPr>
+              <w:pStyle w:val="TableContents"/>
+              <w:rPr>
+                <w:i/>
+                <w:i/>
+                <w:iCs/>
+              </w:rPr>
+            </w:pPr>
+            <w:r>
+              <w:rPr>
+                <w:i/>
+                <w:iCs/>
+              </w:rPr>
+              <w:t>Latest Release:</w:t>
+            </w:r>
+          </w:p>
+        </w:tc>
+        <w:tc>
+          <w:tcPr>
+            <w:tcW w:w="7933" w:type="dxa"/>
+            <w:tcBorders/>
+            <w:shd w:fill="auto" w:val="clear"/>
+          </w:tcPr>
+          <w:p>
+            <w:pPr>
+              <w:pStyle w:val="TableContents"/>
+              <w:rPr/>
+            </w:pPr>
+            <w:r>
+              <w:rPr/>
+              <w:t>https://github.com/nvanwyen/hive-odci/releases/latest</w:t>
+            </w:r>
+          </w:p>
+        </w:tc>
+      </w:tr>
+    </w:tbl>
+    <w:p>
+      <w:pPr>
+        <w:pStyle w:val="TextBody"/>
+        <w:rPr/>
+      </w:pPr>
+      <w:r>
+        <w:rPr/>
+      </w:r>
+      <w:r>
+        <w:br w:type="page"/>
+      </w:r>
+    </w:p>
+    <w:p>
+      <w:pPr>
+        <w:pStyle w:val="TextBody"/>
+        <w:spacing w:before="0" w:after="140"/>
+        <w:rPr/>
+      </w:pPr>
+      <w:r>
+        <w:rPr/>
+      </w:r>
     </w:p>
     <w:sectPr>
+      <w:headerReference w:type="default" r:id="rId4"/>
+      <w:footerReference w:type="default" r:id="rId5"/>
       <w:type w:val="nextPage"/>
       <w:pgSz w:w="11906" w:h="16838"/>
-      <w:pgMar w:left="1134" w:right="1134" w:header="0" w:top="1134" w:footer="0" w:bottom="1134" w:gutter="0"/>
+      <w:pgMar w:left="1134" w:right="1134" w:header="1134" w:top="1589" w:footer="1134" w:bottom="1589" w:gutter="0"/>
       <w:pgNumType w:fmt="decimal"/>
       <w:formProt w:val="false"/>
       <w:textDirection w:val="lrTb"/>
+      <w:docGrid w:type="default" w:linePitch="249" w:charSpace="2047"/>
     </w:sectPr>
   </w:body>
 </w:document>
+</file>
+
+<file path=word/footer1.xml><?xml version="1.0" encoding="utf-8"?>
+<w:ftr xmlns:o="urn:schemas-microsoft-com:office:office" xmlns:r="http://schemas.openxmlformats.org/officeDocument/2006/relationships" xmlns:v="urn:schemas-microsoft-com:vml" xmlns:w="http://schemas.openxmlformats.org/wordprocessingml/2006/main" xmlns:w10="urn:schemas-microsoft-com:office:word" xmlns:wp="http://schemas.openxmlformats.org/drawingml/2006/wordprocessingDrawing" xmlns:wps="http://schemas.microsoft.com/office/word/2010/wordprocessingShape" xmlns:wpg="http://schemas.microsoft.com/office/word/2010/wordprocessingGroup" xmlns:mc="http://schemas.openxmlformats.org/markup-compatibility/2006" xmlns:wp14="http://schemas.microsoft.com/office/word/2010/wordprocessingDrawing" xmlns:w14="http://schemas.microsoft.com/office/word/2010/wordml" mc:Ignorable="w14 wp14">
+  <w:p>
+    <w:pPr>
+      <w:pStyle w:val="Footer"/>
+      <w:jc w:val="center"/>
+      <w:rPr>
+        <w:sz w:val="14"/>
+        <w:szCs w:val="14"/>
+      </w:rPr>
+    </w:pPr>
+    <w:r>
+      <w:rPr>
+        <w:sz w:val="14"/>
+        <w:szCs w:val="14"/>
+      </w:rPr>
+      <w:t xml:space="preserve">Page </w:t>
+    </w:r>
+    <w:r>
+      <w:rPr>
+        <w:sz w:val="14"/>
+        <w:szCs w:val="14"/>
+      </w:rPr>
+      <w:fldChar w:fldCharType="begin"/>
+    </w:r>
+    <w:r>
+      <w:instrText> PAGE </w:instrText>
+    </w:r>
+    <w:r>
+      <w:fldChar w:fldCharType="separate"/>
+    </w:r>
+    <w:r>
+      <w:t>3</w:t>
+    </w:r>
+    <w:r>
+      <w:fldChar w:fldCharType="end"/>
+    </w:r>
+    <w:r>
+      <w:rPr>
+        <w:sz w:val="14"/>
+        <w:szCs w:val="14"/>
+      </w:rPr>
+      <w:t xml:space="preserve"> of </w:t>
+    </w:r>
+    <w:r>
+      <w:rPr>
+        <w:sz w:val="14"/>
+        <w:szCs w:val="14"/>
+      </w:rPr>
+      <w:fldChar w:fldCharType="begin"/>
+    </w:r>
+    <w:r>
+      <w:instrText> NUMPAGES </w:instrText>
+    </w:r>
+    <w:r>
+      <w:fldChar w:fldCharType="separate"/>
+    </w:r>
+    <w:r>
+      <w:t>5</w:t>
+    </w:r>
+    <w:r>
+      <w:fldChar w:fldCharType="end"/>
+    </w:r>
+    <w:r>
+      <w:rPr>
+        <w:sz w:val="14"/>
+        <w:szCs w:val="14"/>
+      </w:rPr>
+      <w:t xml:space="preserve">                                                                                                                                                                                                                HIVE-ODCI</w:t>
+    </w:r>
+  </w:p>
+</w:ftr>
+</file>
+
+<file path=word/header1.xml><?xml version="1.0" encoding="utf-8"?>
+<w:hdr xmlns:o="urn:schemas-microsoft-com:office:office" xmlns:r="http://schemas.openxmlformats.org/officeDocument/2006/relationships" xmlns:v="urn:schemas-microsoft-com:vml" xmlns:w="http://schemas.openxmlformats.org/wordprocessingml/2006/main" xmlns:w10="urn:schemas-microsoft-com:office:word" xmlns:wp="http://schemas.openxmlformats.org/drawingml/2006/wordprocessingDrawing" xmlns:wps="http://schemas.microsoft.com/office/word/2010/wordprocessingShape" xmlns:wpg="http://schemas.microsoft.com/office/word/2010/wordprocessingGroup" xmlns:mc="http://schemas.openxmlformats.org/markup-compatibility/2006" xmlns:wp14="http://schemas.microsoft.com/office/word/2010/wordprocessingDrawing" xmlns:w14="http://schemas.microsoft.com/office/word/2010/wordml" mc:Ignorable="w14 wp14">
+  <w:p>
+    <w:pPr>
+      <w:pStyle w:val="Header"/>
+      <w:jc w:val="center"/>
+      <w:rPr>
+        <w:sz w:val="14"/>
+        <w:szCs w:val="14"/>
+      </w:rPr>
+    </w:pPr>
+    <w:r>
+      <w:rPr>
+        <w:sz w:val="14"/>
+        <w:szCs w:val="14"/>
+      </w:rPr>
+      <w:t>HIVE-ODCI                                                                                                                                                                                             Copyright (c) 2016 MTI</w:t>
+    </w:r>
+  </w:p>
+</w:hdr>
 </file>
 
 <file path=word/numbering.xml><?xml version="1.0" encoding="utf-8"?>
@@ -62,9 +902,6 @@
       <w:lvlText w:val=""/>
       <w:lvlJc w:val="left"/>
       <w:pPr>
-        <w:tabs>
-          <w:tab w:val="num" w:pos="432"/>
-        </w:tabs>
         <w:ind w:left="432" w:hanging="432"/>
       </w:pPr>
     </w:lvl>
@@ -173,8 +1010,103 @@
       </w:pPr>
     </w:lvl>
   </w:abstractNum>
+  <w:abstractNum w:abstractNumId="2">
+    <w:lvl w:ilvl="0">
+      <w:start w:val="1"/>
+      <w:numFmt w:val="none"/>
+      <w:suff w:val="nothing"/>
+      <w:lvlText w:val=""/>
+      <w:lvlJc w:val="left"/>
+      <w:pPr>
+        <w:ind w:left="432" w:hanging="432"/>
+      </w:pPr>
+    </w:lvl>
+    <w:lvl w:ilvl="1">
+      <w:start w:val="1"/>
+      <w:numFmt w:val="none"/>
+      <w:suff w:val="nothing"/>
+      <w:lvlText w:val=""/>
+      <w:lvlJc w:val="left"/>
+      <w:pPr>
+        <w:ind w:left="576" w:hanging="576"/>
+      </w:pPr>
+    </w:lvl>
+    <w:lvl w:ilvl="2">
+      <w:start w:val="1"/>
+      <w:numFmt w:val="none"/>
+      <w:suff w:val="nothing"/>
+      <w:lvlText w:val=""/>
+      <w:lvlJc w:val="left"/>
+      <w:pPr>
+        <w:ind w:left="720" w:hanging="720"/>
+      </w:pPr>
+    </w:lvl>
+    <w:lvl w:ilvl="3">
+      <w:start w:val="1"/>
+      <w:numFmt w:val="none"/>
+      <w:suff w:val="nothing"/>
+      <w:lvlText w:val=""/>
+      <w:lvlJc w:val="left"/>
+      <w:pPr>
+        <w:ind w:left="864" w:hanging="864"/>
+      </w:pPr>
+    </w:lvl>
+    <w:lvl w:ilvl="4">
+      <w:start w:val="1"/>
+      <w:numFmt w:val="none"/>
+      <w:suff w:val="nothing"/>
+      <w:lvlText w:val=""/>
+      <w:lvlJc w:val="left"/>
+      <w:pPr>
+        <w:ind w:left="1008" w:hanging="1008"/>
+      </w:pPr>
+    </w:lvl>
+    <w:lvl w:ilvl="5">
+      <w:start w:val="1"/>
+      <w:numFmt w:val="none"/>
+      <w:suff w:val="nothing"/>
+      <w:lvlText w:val=""/>
+      <w:lvlJc w:val="left"/>
+      <w:pPr>
+        <w:ind w:left="1152" w:hanging="1152"/>
+      </w:pPr>
+    </w:lvl>
+    <w:lvl w:ilvl="6">
+      <w:start w:val="1"/>
+      <w:numFmt w:val="none"/>
+      <w:suff w:val="nothing"/>
+      <w:lvlText w:val=""/>
+      <w:lvlJc w:val="left"/>
+      <w:pPr>
+        <w:ind w:left="1296" w:hanging="1296"/>
+      </w:pPr>
+    </w:lvl>
+    <w:lvl w:ilvl="7">
+      <w:start w:val="1"/>
+      <w:numFmt w:val="none"/>
+      <w:suff w:val="nothing"/>
+      <w:lvlText w:val=""/>
+      <w:lvlJc w:val="left"/>
+      <w:pPr>
+        <w:ind w:left="1440" w:hanging="1440"/>
+      </w:pPr>
+    </w:lvl>
+    <w:lvl w:ilvl="8">
+      <w:start w:val="1"/>
+      <w:numFmt w:val="none"/>
+      <w:suff w:val="nothing"/>
+      <w:lvlText w:val=""/>
+      <w:lvlJc w:val="left"/>
+      <w:pPr>
+        <w:ind w:left="1584" w:hanging="1584"/>
+      </w:pPr>
+    </w:lvl>
+  </w:abstractNum>
   <w:num w:numId="1">
     <w:abstractNumId w:val="1"/>
+  </w:num>
+  <w:num w:numId="2">
+    <w:abstractNumId w:val="2"/>
   </w:num>
 </w:numbering>
 </file>
@@ -200,10 +1132,12 @@
     <w:qFormat/>
     <w:pPr>
       <w:widowControl/>
+      <w:bidi w:val="0"/>
+      <w:jc w:val="left"/>
     </w:pPr>
     <w:rPr>
       <w:rFonts w:ascii="Century Gothic" w:hAnsi="Century Gothic" w:eastAsia="SimSun" w:cs="Mangal"/>
-      <w:color w:val="auto"/>
+      <w:color w:val="00000A"/>
       <w:sz w:val="20"/>
       <w:szCs w:val="24"/>
       <w:lang w:val="en-US" w:eastAsia="zh-CN" w:bidi="hi-IN"/>
@@ -212,7 +1146,6 @@
   <w:style w:type="paragraph" w:styleId="Heading1">
     <w:name w:val="Heading 1"/>
     <w:basedOn w:val="Heading"/>
-    <w:next w:val="TextBody"/>
     <w:qFormat/>
     <w:pPr>
       <w:numPr>
@@ -231,6 +1164,26 @@
       <w:szCs w:val="36"/>
     </w:rPr>
   </w:style>
+  <w:style w:type="paragraph" w:styleId="Heading2">
+    <w:name w:val="Heading 2"/>
+    <w:basedOn w:val="Heading"/>
+    <w:qFormat/>
+    <w:pPr/>
+    <w:rPr/>
+  </w:style>
+  <w:style w:type="character" w:styleId="InternetLink">
+    <w:name w:val="Internet Link"/>
+    <w:rPr>
+      <w:color w:val="000080"/>
+      <w:u w:val="single"/>
+      <w:lang w:val="zxx" w:eastAsia="zxx" w:bidi="zxx"/>
+    </w:rPr>
+  </w:style>
+  <w:style w:type="character" w:styleId="IndexLink">
+    <w:name w:val="Index Link"/>
+    <w:qFormat/>
+    <w:rPr/>
+  </w:style>
   <w:style w:type="paragraph" w:styleId="Heading">
     <w:name w:val="Heading"/>
     <w:basedOn w:val="Normal"/>
@@ -292,7 +1245,6 @@
   <w:style w:type="paragraph" w:styleId="Subtitle">
     <w:name w:val="Subtitle"/>
     <w:basedOn w:val="Heading"/>
-    <w:next w:val="TextBody"/>
     <w:qFormat/>
     <w:pPr>
       <w:spacing w:before="60" w:after="120"/>
@@ -306,7 +1258,6 @@
   <w:style w:type="paragraph" w:styleId="Title">
     <w:name w:val="Title"/>
     <w:basedOn w:val="Heading"/>
-    <w:next w:val="TextBody"/>
     <w:qFormat/>
     <w:pPr>
       <w:jc w:val="center"/>
@@ -318,5 +1269,37 @@
       <w:szCs w:val="56"/>
     </w:rPr>
   </w:style>
+  <w:style w:type="paragraph" w:styleId="TOAHeading">
+    <w:name w:val="TOA Heading"/>
+    <w:basedOn w:val="Heading"/>
+    <w:qFormat/>
+    <w:pPr/>
+    <w:rPr/>
+  </w:style>
+  <w:style w:type="paragraph" w:styleId="Contents1">
+    <w:name w:val="TOC 1"/>
+    <w:basedOn w:val="Index"/>
+    <w:pPr/>
+    <w:rPr/>
+  </w:style>
+  <w:style w:type="paragraph" w:styleId="Header">
+    <w:name w:val="Header"/>
+    <w:basedOn w:val="Normal"/>
+    <w:pPr/>
+    <w:rPr/>
+  </w:style>
+  <w:style w:type="paragraph" w:styleId="Footer">
+    <w:name w:val="Footer"/>
+    <w:basedOn w:val="Normal"/>
+    <w:pPr/>
+    <w:rPr/>
+  </w:style>
+  <w:style w:type="paragraph" w:styleId="TableContents">
+    <w:name w:val="Table Contents"/>
+    <w:basedOn w:val="Normal"/>
+    <w:qFormat/>
+    <w:pPr/>
+    <w:rPr/>
+  </w:style>
 </w:styles>
 </file>
</xml_diff>

<commit_message>
v0.1.5.10 -- fixed bind privs
</commit_message>
<xml_diff>
--- a/doc/hive-odci-v1-users-guide.docx
+++ b/doc/hive-odci-v1-users-guide.docx
@@ -68,7 +68,7 @@
       <w:hyperlink w:anchor="__RefHeading___Toc110_364826831">
         <w:r>
           <w:rPr>
-            <w:rStyle w:val="IndexLink"/>
+            <w:rStyle w:val="Style"/>
           </w:rPr>
           <w:t>License</w:t>
           <w:tab/>
@@ -87,11 +87,87 @@
       <w:hyperlink w:anchor="__RefHeading___Toc112_364826831">
         <w:r>
           <w:rPr>
-            <w:rStyle w:val="IndexLink"/>
+            <w:rStyle w:val="Style"/>
           </w:rPr>
           <w:t>Overview</w:t>
           <w:tab/>
           <w:t>4</w:t>
+        </w:r>
+      </w:hyperlink>
+    </w:p>
+    <w:p>
+      <w:pPr>
+        <w:pStyle w:val="Contents1"/>
+        <w:tabs>
+          <w:tab w:val="right" w:pos="9638" w:leader="dot"/>
+        </w:tabs>
+        <w:rPr/>
+      </w:pPr>
+      <w:hyperlink w:anchor="__RefHeading___Toc108_584170489">
+        <w:r>
+          <w:rPr>
+            <w:rStyle w:val="Style"/>
+          </w:rPr>
+          <w:t>Installation</w:t>
+          <w:tab/>
+          <w:t>5</w:t>
+        </w:r>
+      </w:hyperlink>
+    </w:p>
+    <w:p>
+      <w:pPr>
+        <w:pStyle w:val="Contents1"/>
+        <w:tabs>
+          <w:tab w:val="right" w:pos="9638" w:leader="dot"/>
+        </w:tabs>
+        <w:rPr/>
+      </w:pPr>
+      <w:hyperlink w:anchor="__RefHeading___Toc111_584170489">
+        <w:r>
+          <w:rPr>
+            <w:rStyle w:val="Style"/>
+          </w:rPr>
+          <w:t>Parameters</w:t>
+          <w:tab/>
+          <w:t>7</w:t>
+        </w:r>
+      </w:hyperlink>
+    </w:p>
+    <w:p>
+      <w:pPr>
+        <w:pStyle w:val="Contents1"/>
+        <w:tabs>
+          <w:tab w:val="right" w:pos="9638" w:leader="dot"/>
+        </w:tabs>
+        <w:rPr/>
+      </w:pPr>
+      <w:hyperlink w:anchor="__RefHeading___Toc113_584170489">
+        <w:r>
+          <w:rPr>
+            <w:rStyle w:val="Style"/>
+          </w:rPr>
+          <w:t>Interface</w:t>
+          <w:tab/>
+          <w:t>7</w:t>
+        </w:r>
+      </w:hyperlink>
+    </w:p>
+    <w:p>
+      <w:pPr>
+        <w:pStyle w:val="Contents1"/>
+        <w:tabs>
+          <w:tab w:val="right" w:pos="9638" w:leader="dot"/>
+        </w:tabs>
+        <w:rPr/>
+      </w:pPr>
+      <w:hyperlink w:anchor="__RefHeading___Toc115_584170489">
+        <w:r>
+          <w:rPr>
+            <w:rStyle w:val="Style"/>
+          </w:rPr>
+          <w:t>Examples</w:t>
+          <w:tab/>
+          <w:t>7</w:t>
         </w:r>
       </w:hyperlink>
       <w:r>
@@ -490,7 +566,16 @@
         </w:rPr>
       </w:pPr>
       <w:r>
-        <w:rPr/>
+        <w:rPr>
+          <w:rFonts w:ascii="arial;sans-serif" w:hAnsi="arial;sans-serif"/>
+          <w:b w:val="false"/>
+          <w:i w:val="false"/>
+          <w:caps w:val="false"/>
+          <w:smallCaps w:val="false"/>
+          <w:color w:val="545454"/>
+          <w:spacing w:val="0"/>
+          <w:sz w:val="24"/>
+        </w:rPr>
       </w:r>
     </w:p>
     <w:p>
@@ -666,14 +751,14 @@
         </w:tblCellMar>
       </w:tblPr>
       <w:tblGrid>
-        <w:gridCol w:w="1705"/>
+        <w:gridCol w:w="1704"/>
         <w:gridCol w:w="7933"/>
       </w:tblGrid>
       <w:tr>
         <w:trPr/>
         <w:tc>
           <w:tcPr>
-            <w:tcW w:w="1705" w:type="dxa"/>
+            <w:tcW w:w="1704" w:type="dxa"/>
             <w:tcBorders/>
             <w:shd w:fill="auto" w:val="clear"/>
           </w:tcPr>
@@ -717,7 +802,7 @@
         <w:trPr/>
         <w:tc>
           <w:tcPr>
-            <w:tcW w:w="1705" w:type="dxa"/>
+            <w:tcW w:w="1704" w:type="dxa"/>
             <w:tcBorders/>
             <w:shd w:fill="auto" w:val="clear"/>
           </w:tcPr>
@@ -772,17 +857,3894 @@
     </w:p>
     <w:p>
       <w:pPr>
+        <w:pStyle w:val="Heading1"/>
+        <w:numPr>
+          <w:ilvl w:val="0"/>
+          <w:numId w:val="1"/>
+        </w:numPr>
+        <w:ind w:left="0" w:hanging="0"/>
+        <w:rPr/>
+      </w:pPr>
+      <w:bookmarkStart w:id="2" w:name="__RefHeading___Toc108_584170489"/>
+      <w:bookmarkEnd w:id="2"/>
+      <w:r>
+        <w:rPr/>
+        <w:t>Installation</w:t>
+      </w:r>
+    </w:p>
+    <w:p>
+      <w:pPr>
         <w:pStyle w:val="TextBody"/>
         <w:spacing w:before="0" w:after="140"/>
         <w:rPr/>
       </w:pPr>
       <w:r>
         <w:rPr/>
+        <w:t>Since HIVE-ODCI is an Oracle Extention, it is obviously installed within the Oracle RDBMS (11g or higher)</w:t>
+      </w:r>
+    </w:p>
+    <w:p>
+      <w:pPr>
+        <w:pStyle w:val="TextBody"/>
+        <w:spacing w:before="0" w:after="140"/>
+        <w:rPr/>
+      </w:pPr>
+      <w:r>
+        <w:rPr/>
+        <w:t>Download the latest version from Github (</w:t>
+      </w:r>
+      <w:hyperlink r:id="rId4">
+        <w:r>
+          <w:rPr>
+            <w:rStyle w:val="InternetLink"/>
+          </w:rPr>
+          <w:t>https://github.com/nvanwyen/hive-odci/releases/latest</w:t>
+        </w:r>
+      </w:hyperlink>
+      <w:r>
+        <w:rPr/>
+        <w:t>) making sure to get both the Tarball (TGZ) and Checksum (SHA) files.</w:t>
+      </w:r>
+    </w:p>
+    <w:p>
+      <w:pPr>
+        <w:pStyle w:val="TextBody"/>
+        <w:spacing w:before="0" w:after="140"/>
+        <w:rPr/>
+      </w:pPr>
+      <w:r>
+        <w:rPr/>
+        <w:t>Verify the source before starting</w:t>
+      </w:r>
+    </w:p>
+    <w:p>
+      <w:pPr>
+        <w:pStyle w:val="TextBody"/>
+        <w:spacing w:before="0" w:after="140"/>
+        <w:rPr/>
+      </w:pPr>
+      <w:r>
+        <w:rPr/>
+        <w:tab/>
+      </w:r>
+      <w:r>
+        <w:rPr>
+          <w:rFonts w:ascii="Lucida Console" w:hAnsi="Lucida Console"/>
+          <w:sz w:val="18"/>
+          <w:szCs w:val="18"/>
+        </w:rPr>
+        <w:t>$ sha1sum -c hive-odci-${latest}.sha</w:t>
+      </w:r>
+    </w:p>
+    <w:p>
+      <w:pPr>
+        <w:pStyle w:val="TextBody"/>
+        <w:spacing w:before="0" w:after="140"/>
+        <w:rPr/>
+      </w:pPr>
+      <w:r>
+        <w:rPr/>
+        <w:t xml:space="preserve">Extract the content of the TGZ into a directory. For the purposes of this documentation the directory will be referred to as </w:t>
+      </w:r>
+      <w:r>
+        <w:rPr>
+          <w:rFonts w:ascii="Lucida Console" w:hAnsi="Lucida Console"/>
+          <w:sz w:val="18"/>
+          <w:szCs w:val="18"/>
+        </w:rPr>
+        <w:t>$INSTALL_HOME</w:t>
+      </w:r>
+      <w:r>
+        <w:rPr/>
+        <w:t>.</w:t>
+      </w:r>
+    </w:p>
+    <w:p>
+      <w:pPr>
+        <w:pStyle w:val="TextBody"/>
+        <w:spacing w:before="0" w:after="140"/>
+        <w:rPr/>
+      </w:pPr>
+      <w:r>
+        <w:rPr/>
+        <w:tab/>
+      </w:r>
+      <w:r>
+        <w:rPr>
+          <w:rFonts w:ascii="Lucida Console" w:hAnsi="Lucida Console"/>
+          <w:sz w:val="18"/>
+          <w:szCs w:val="18"/>
+        </w:rPr>
+        <w:t>$ tar -xvf hive-odci-${latest}.tgz</w:t>
+      </w:r>
+      <w:r>
+        <w:rPr/>
+        <w:t xml:space="preserve"> </w:t>
+      </w:r>
+    </w:p>
+    <w:p>
+      <w:pPr>
+        <w:pStyle w:val="TextBody"/>
+        <w:spacing w:before="0" w:after="140"/>
+        <w:rPr/>
+      </w:pPr>
+      <w:r>
+        <w:rPr/>
+        <w:t>This will produce the following structure.</w:t>
+      </w:r>
+    </w:p>
+    <w:p>
+      <w:pPr>
+        <w:pStyle w:val="TextBody"/>
+        <w:spacing w:before="0" w:after="0"/>
+        <w:ind w:left="709" w:hanging="0"/>
+        <w:rPr>
+          <w:rFonts w:ascii="Lucida Console" w:hAnsi="Lucida Console"/>
+          <w:sz w:val="18"/>
+          <w:szCs w:val="18"/>
+        </w:rPr>
+      </w:pPr>
+      <w:r>
+        <w:rPr>
+          <w:rFonts w:ascii="Lucida Console" w:hAnsi="Lucida Console"/>
+          <w:sz w:val="18"/>
+          <w:szCs w:val="18"/>
+        </w:rPr>
+        <w:t>.</w:t>
+      </w:r>
+    </w:p>
+    <w:p>
+      <w:pPr>
+        <w:pStyle w:val="TextBody"/>
+        <w:spacing w:before="0" w:after="0"/>
+        <w:ind w:left="709" w:hanging="0"/>
+        <w:rPr>
+          <w:rFonts w:ascii="Lucida Console" w:hAnsi="Lucida Console"/>
+          <w:sz w:val="18"/>
+          <w:szCs w:val="18"/>
+        </w:rPr>
+      </w:pPr>
+      <w:r>
+        <w:rPr>
+          <w:rFonts w:ascii="Lucida Console" w:hAnsi="Lucida Console"/>
+          <w:sz w:val="18"/>
+          <w:szCs w:val="18"/>
+        </w:rPr>
+        <w:t>|-- doc</w:t>
+      </w:r>
+    </w:p>
+    <w:p>
+      <w:pPr>
+        <w:pStyle w:val="TextBody"/>
+        <w:spacing w:before="0" w:after="0"/>
+        <w:ind w:left="709" w:hanging="0"/>
+        <w:rPr>
+          <w:rFonts w:ascii="Lucida Console" w:hAnsi="Lucida Console"/>
+          <w:sz w:val="18"/>
+          <w:szCs w:val="18"/>
+        </w:rPr>
+      </w:pPr>
+      <w:r>
+        <w:rPr>
+          <w:rFonts w:ascii="Lucida Console" w:hAnsi="Lucida Console"/>
+          <w:sz w:val="18"/>
+          <w:szCs w:val="18"/>
+        </w:rPr>
+        <w:t>|   |-- hive-odci-v1-users-guide.docx</w:t>
+      </w:r>
+    </w:p>
+    <w:p>
+      <w:pPr>
+        <w:pStyle w:val="TextBody"/>
+        <w:spacing w:before="0" w:after="0"/>
+        <w:ind w:left="709" w:hanging="0"/>
+        <w:rPr>
+          <w:rFonts w:ascii="Lucida Console" w:hAnsi="Lucida Console"/>
+          <w:sz w:val="18"/>
+          <w:szCs w:val="18"/>
+        </w:rPr>
+      </w:pPr>
+      <w:r>
+        <w:rPr>
+          <w:rFonts w:ascii="Lucida Console" w:hAnsi="Lucida Console"/>
+          <w:sz w:val="18"/>
+          <w:szCs w:val="18"/>
+        </w:rPr>
+        <w:t>|   `-- hive-odci-v1-users-guide.pdf</w:t>
+      </w:r>
+    </w:p>
+    <w:p>
+      <w:pPr>
+        <w:pStyle w:val="TextBody"/>
+        <w:spacing w:before="0" w:after="0"/>
+        <w:ind w:left="709" w:hanging="0"/>
+        <w:rPr>
+          <w:rFonts w:ascii="Lucida Console" w:hAnsi="Lucida Console"/>
+          <w:sz w:val="18"/>
+          <w:szCs w:val="18"/>
+        </w:rPr>
+      </w:pPr>
+      <w:r>
+        <w:rPr>
+          <w:rFonts w:ascii="Lucida Console" w:hAnsi="Lucida Console"/>
+          <w:sz w:val="18"/>
+          <w:szCs w:val="18"/>
+        </w:rPr>
+        <w:t>|-- jdbc</w:t>
+      </w:r>
+    </w:p>
+    <w:p>
+      <w:pPr>
+        <w:pStyle w:val="TextBody"/>
+        <w:spacing w:before="0" w:after="0"/>
+        <w:ind w:left="709" w:hanging="0"/>
+        <w:rPr>
+          <w:rFonts w:ascii="Lucida Console" w:hAnsi="Lucida Console"/>
+          <w:sz w:val="18"/>
+          <w:szCs w:val="18"/>
+        </w:rPr>
+      </w:pPr>
+      <w:r>
+        <w:rPr>
+          <w:rFonts w:ascii="Lucida Console" w:hAnsi="Lucida Console"/>
+          <w:sz w:val="18"/>
+          <w:szCs w:val="18"/>
+        </w:rPr>
+        <w:t>|   |-- hive.jar</w:t>
+      </w:r>
+    </w:p>
+    <w:p>
+      <w:pPr>
+        <w:pStyle w:val="TextBody"/>
+        <w:spacing w:before="0" w:after="0"/>
+        <w:ind w:left="709" w:hanging="0"/>
+        <w:rPr>
+          <w:rFonts w:ascii="Lucida Console" w:hAnsi="Lucida Console"/>
+          <w:sz w:val="18"/>
+          <w:szCs w:val="18"/>
+        </w:rPr>
+      </w:pPr>
+      <w:r>
+        <w:rPr>
+          <w:rFonts w:ascii="Lucida Console" w:hAnsi="Lucida Console"/>
+          <w:sz w:val="18"/>
+          <w:szCs w:val="18"/>
+        </w:rPr>
+        <w:t>|   `-- load-jdbc.sh</w:t>
+      </w:r>
+    </w:p>
+    <w:p>
+      <w:pPr>
+        <w:pStyle w:val="TextBody"/>
+        <w:spacing w:before="0" w:after="0"/>
+        <w:ind w:left="709" w:hanging="0"/>
+        <w:rPr>
+          <w:rFonts w:ascii="Lucida Console" w:hAnsi="Lucida Console"/>
+          <w:sz w:val="18"/>
+          <w:szCs w:val="18"/>
+        </w:rPr>
+      </w:pPr>
+      <w:r>
+        <w:rPr>
+          <w:rFonts w:ascii="Lucida Console" w:hAnsi="Lucida Console"/>
+          <w:sz w:val="18"/>
+          <w:szCs w:val="18"/>
+        </w:rPr>
+        <w:t>|-- LICENSE</w:t>
+      </w:r>
+    </w:p>
+    <w:p>
+      <w:pPr>
+        <w:pStyle w:val="TextBody"/>
+        <w:spacing w:before="0" w:after="0"/>
+        <w:ind w:left="709" w:hanging="0"/>
+        <w:rPr>
+          <w:rFonts w:ascii="Lucida Console" w:hAnsi="Lucida Console"/>
+          <w:sz w:val="18"/>
+          <w:szCs w:val="18"/>
+        </w:rPr>
+      </w:pPr>
+      <w:r>
+        <w:rPr>
+          <w:rFonts w:ascii="Lucida Console" w:hAnsi="Lucida Console"/>
+          <w:sz w:val="18"/>
+          <w:szCs w:val="18"/>
+        </w:rPr>
+        <w:t>|-- policy</w:t>
+      </w:r>
+    </w:p>
+    <w:p>
+      <w:pPr>
+        <w:pStyle w:val="TextBody"/>
+        <w:spacing w:before="0" w:after="0"/>
+        <w:ind w:left="709" w:hanging="0"/>
+        <w:rPr>
+          <w:rFonts w:ascii="Lucida Console" w:hAnsi="Lucida Console"/>
+          <w:sz w:val="18"/>
+          <w:szCs w:val="18"/>
+        </w:rPr>
+      </w:pPr>
+      <w:r>
+        <w:rPr>
+          <w:rFonts w:ascii="Lucida Console" w:hAnsi="Lucida Console"/>
+          <w:sz w:val="18"/>
+          <w:szCs w:val="18"/>
+        </w:rPr>
+        <w:t>|   |-- jce_policy-6.zip</w:t>
+      </w:r>
+    </w:p>
+    <w:p>
+      <w:pPr>
+        <w:pStyle w:val="TextBody"/>
+        <w:spacing w:before="0" w:after="0"/>
+        <w:ind w:left="709" w:hanging="0"/>
+        <w:rPr>
+          <w:rFonts w:ascii="Lucida Console" w:hAnsi="Lucida Console"/>
+          <w:sz w:val="18"/>
+          <w:szCs w:val="18"/>
+        </w:rPr>
+      </w:pPr>
+      <w:r>
+        <w:rPr>
+          <w:rFonts w:ascii="Lucida Console" w:hAnsi="Lucida Console"/>
+          <w:sz w:val="18"/>
+          <w:szCs w:val="18"/>
+        </w:rPr>
+        <w:t>|   |-- jce_policy-7.zip</w:t>
+      </w:r>
+    </w:p>
+    <w:p>
+      <w:pPr>
+        <w:pStyle w:val="TextBody"/>
+        <w:spacing w:before="0" w:after="0"/>
+        <w:ind w:left="709" w:hanging="0"/>
+        <w:rPr>
+          <w:rFonts w:ascii="Lucida Console" w:hAnsi="Lucida Console"/>
+          <w:sz w:val="18"/>
+          <w:szCs w:val="18"/>
+        </w:rPr>
+      </w:pPr>
+      <w:r>
+        <w:rPr>
+          <w:rFonts w:ascii="Lucida Console" w:hAnsi="Lucida Console"/>
+          <w:sz w:val="18"/>
+          <w:szCs w:val="18"/>
+        </w:rPr>
+        <w:t>|   |-- jce_policy-8.zip</w:t>
+      </w:r>
+    </w:p>
+    <w:p>
+      <w:pPr>
+        <w:pStyle w:val="TextBody"/>
+        <w:spacing w:before="0" w:after="0"/>
+        <w:ind w:left="709" w:hanging="0"/>
+        <w:rPr>
+          <w:rFonts w:ascii="Lucida Console" w:hAnsi="Lucida Console"/>
+          <w:sz w:val="18"/>
+          <w:szCs w:val="18"/>
+        </w:rPr>
+      </w:pPr>
+      <w:r>
+        <w:rPr>
+          <w:rFonts w:ascii="Lucida Console" w:hAnsi="Lucida Console"/>
+          <w:sz w:val="18"/>
+          <w:szCs w:val="18"/>
+        </w:rPr>
+        <w:t>|   |-- load-policy.sh</w:t>
+      </w:r>
+    </w:p>
+    <w:p>
+      <w:pPr>
+        <w:pStyle w:val="TextBody"/>
+        <w:spacing w:before="0" w:after="0"/>
+        <w:ind w:left="709" w:hanging="0"/>
+        <w:rPr>
+          <w:rFonts w:ascii="Lucida Console" w:hAnsi="Lucida Console"/>
+          <w:sz w:val="18"/>
+          <w:szCs w:val="18"/>
+        </w:rPr>
+      </w:pPr>
+      <w:r>
+        <w:rPr>
+          <w:rFonts w:ascii="Lucida Console" w:hAnsi="Lucida Console"/>
+          <w:sz w:val="18"/>
+          <w:szCs w:val="18"/>
+        </w:rPr>
+        <w:t>|   `-- set_policies.sh</w:t>
+      </w:r>
+    </w:p>
+    <w:p>
+      <w:pPr>
+        <w:pStyle w:val="TextBody"/>
+        <w:spacing w:before="0" w:after="0"/>
+        <w:ind w:left="709" w:hanging="0"/>
+        <w:rPr>
+          <w:rFonts w:ascii="Lucida Console" w:hAnsi="Lucida Console"/>
+          <w:sz w:val="18"/>
+          <w:szCs w:val="18"/>
+        </w:rPr>
+      </w:pPr>
+      <w:r>
+        <w:rPr>
+          <w:rFonts w:ascii="Lucida Console" w:hAnsi="Lucida Console"/>
+          <w:sz w:val="18"/>
+          <w:szCs w:val="18"/>
+        </w:rPr>
+        <w:t>|-- README</w:t>
+      </w:r>
+    </w:p>
+    <w:p>
+      <w:pPr>
+        <w:pStyle w:val="TextBody"/>
+        <w:spacing w:before="0" w:after="0"/>
+        <w:ind w:left="709" w:hanging="0"/>
+        <w:rPr>
+          <w:rFonts w:ascii="Lucida Console" w:hAnsi="Lucida Console"/>
+          <w:sz w:val="18"/>
+          <w:szCs w:val="18"/>
+        </w:rPr>
+      </w:pPr>
+      <w:r>
+        <w:rPr>
+          <w:rFonts w:ascii="Lucida Console" w:hAnsi="Lucida Console"/>
+          <w:sz w:val="18"/>
+          <w:szCs w:val="18"/>
+        </w:rPr>
+        <w:t>|-- source</w:t>
+      </w:r>
+    </w:p>
+    <w:p>
+      <w:pPr>
+        <w:pStyle w:val="TextBody"/>
+        <w:spacing w:before="0" w:after="0"/>
+        <w:ind w:left="709" w:hanging="0"/>
+        <w:rPr>
+          <w:rFonts w:ascii="Lucida Console" w:hAnsi="Lucida Console"/>
+          <w:sz w:val="18"/>
+          <w:szCs w:val="18"/>
+        </w:rPr>
+      </w:pPr>
+      <w:r>
+        <w:rPr>
+          <w:rFonts w:ascii="Lucida Console" w:hAnsi="Lucida Console"/>
+          <w:sz w:val="18"/>
+          <w:szCs w:val="18"/>
+        </w:rPr>
+        <w:t>|   |-- attr.typ.sql</w:t>
+      </w:r>
+    </w:p>
+    <w:p>
+      <w:pPr>
+        <w:pStyle w:val="TextBody"/>
+        <w:spacing w:before="0" w:after="0"/>
+        <w:ind w:left="709" w:hanging="0"/>
+        <w:rPr>
+          <w:rFonts w:ascii="Lucida Console" w:hAnsi="Lucida Console"/>
+          <w:sz w:val="18"/>
+          <w:szCs w:val="18"/>
+        </w:rPr>
+      </w:pPr>
+      <w:r>
+        <w:rPr>
+          <w:rFonts w:ascii="Lucida Console" w:hAnsi="Lucida Console"/>
+          <w:sz w:val="18"/>
+          <w:szCs w:val="18"/>
+        </w:rPr>
+        <w:t>|   |-- bind.typ.sql</w:t>
+      </w:r>
+    </w:p>
+    <w:p>
+      <w:pPr>
+        <w:pStyle w:val="TextBody"/>
+        <w:spacing w:before="0" w:after="0"/>
+        <w:ind w:left="709" w:hanging="0"/>
+        <w:rPr>
+          <w:rFonts w:ascii="Lucida Console" w:hAnsi="Lucida Console"/>
+          <w:sz w:val="18"/>
+          <w:szCs w:val="18"/>
+        </w:rPr>
+      </w:pPr>
+      <w:r>
+        <w:rPr>
+          <w:rFonts w:ascii="Lucida Console" w:hAnsi="Lucida Console"/>
+          <w:sz w:val="18"/>
+          <w:szCs w:val="18"/>
+        </w:rPr>
+        <w:t>|   |-- dbms_hive.pkb.sql</w:t>
+      </w:r>
+    </w:p>
+    <w:p>
+      <w:pPr>
+        <w:pStyle w:val="TextBody"/>
+        <w:spacing w:before="0" w:after="0"/>
+        <w:ind w:left="709" w:hanging="0"/>
+        <w:rPr>
+          <w:rFonts w:ascii="Lucida Console" w:hAnsi="Lucida Console"/>
+          <w:sz w:val="18"/>
+          <w:szCs w:val="18"/>
+        </w:rPr>
+      </w:pPr>
+      <w:r>
+        <w:rPr>
+          <w:rFonts w:ascii="Lucida Console" w:hAnsi="Lucida Console"/>
+          <w:sz w:val="18"/>
+          <w:szCs w:val="18"/>
+        </w:rPr>
+        <w:t>|   |-- dbms_hive.pks.sql</w:t>
+      </w:r>
+    </w:p>
+    <w:p>
+      <w:pPr>
+        <w:pStyle w:val="TextBody"/>
+        <w:spacing w:before="0" w:after="0"/>
+        <w:ind w:left="709" w:hanging="0"/>
+        <w:rPr>
+          <w:rFonts w:ascii="Lucida Console" w:hAnsi="Lucida Console"/>
+          <w:sz w:val="18"/>
+          <w:szCs w:val="18"/>
+        </w:rPr>
+      </w:pPr>
+      <w:r>
+        <w:rPr>
+          <w:rFonts w:ascii="Lucida Console" w:hAnsi="Lucida Console"/>
+          <w:sz w:val="18"/>
+          <w:szCs w:val="18"/>
+        </w:rPr>
+        <w:t>|   |-- hive.ctx.sql</w:t>
+      </w:r>
+    </w:p>
+    <w:p>
+      <w:pPr>
+        <w:pStyle w:val="TextBody"/>
+        <w:spacing w:before="0" w:after="0"/>
+        <w:ind w:left="709" w:hanging="0"/>
+        <w:rPr>
+          <w:rFonts w:ascii="Lucida Console" w:hAnsi="Lucida Console"/>
+          <w:sz w:val="18"/>
+          <w:szCs w:val="18"/>
+        </w:rPr>
+      </w:pPr>
+      <w:r>
+        <w:rPr>
+          <w:rFonts w:ascii="Lucida Console" w:hAnsi="Lucida Console"/>
+          <w:sz w:val="18"/>
+          <w:szCs w:val="18"/>
+        </w:rPr>
+        <w:t>|   |-- hive.fnc.sql</w:t>
+      </w:r>
+    </w:p>
+    <w:p>
+      <w:pPr>
+        <w:pStyle w:val="TextBody"/>
+        <w:spacing w:before="0" w:after="0"/>
+        <w:ind w:left="709" w:hanging="0"/>
+        <w:rPr>
+          <w:rFonts w:ascii="Lucida Console" w:hAnsi="Lucida Console"/>
+          <w:sz w:val="18"/>
+          <w:szCs w:val="18"/>
+        </w:rPr>
+      </w:pPr>
+      <w:r>
+        <w:rPr>
+          <w:rFonts w:ascii="Lucida Console" w:hAnsi="Lucida Console"/>
+          <w:sz w:val="18"/>
+          <w:szCs w:val="18"/>
+        </w:rPr>
+        <w:t>|   |-- hive.gnt.sql</w:t>
+      </w:r>
+    </w:p>
+    <w:p>
+      <w:pPr>
+        <w:pStyle w:val="TextBody"/>
+        <w:spacing w:before="0" w:after="0"/>
+        <w:ind w:left="709" w:hanging="0"/>
+        <w:rPr>
+          <w:rFonts w:ascii="Lucida Console" w:hAnsi="Lucida Console"/>
+          <w:sz w:val="18"/>
+          <w:szCs w:val="18"/>
+        </w:rPr>
+      </w:pPr>
+      <w:r>
+        <w:rPr>
+          <w:rFonts w:ascii="Lucida Console" w:hAnsi="Lucida Console"/>
+          <w:sz w:val="18"/>
+          <w:szCs w:val="18"/>
+        </w:rPr>
+        <w:t>|   |-- hive.idx.sql</w:t>
+      </w:r>
+    </w:p>
+    <w:p>
+      <w:pPr>
+        <w:pStyle w:val="TextBody"/>
+        <w:spacing w:before="0" w:after="0"/>
+        <w:ind w:left="709" w:hanging="0"/>
+        <w:rPr>
+          <w:rFonts w:ascii="Lucida Console" w:hAnsi="Lucida Console"/>
+          <w:sz w:val="18"/>
+          <w:szCs w:val="18"/>
+        </w:rPr>
+      </w:pPr>
+      <w:r>
+        <w:rPr>
+          <w:rFonts w:ascii="Lucida Console" w:hAnsi="Lucida Console"/>
+          <w:sz w:val="18"/>
+          <w:szCs w:val="18"/>
+        </w:rPr>
+        <w:t>|   |-- hive.jva.sql</w:t>
+      </w:r>
+    </w:p>
+    <w:p>
+      <w:pPr>
+        <w:pStyle w:val="TextBody"/>
+        <w:spacing w:before="0" w:after="0"/>
+        <w:ind w:left="709" w:hanging="0"/>
+        <w:rPr>
+          <w:rFonts w:ascii="Lucida Console" w:hAnsi="Lucida Console"/>
+          <w:sz w:val="18"/>
+          <w:szCs w:val="18"/>
+        </w:rPr>
+      </w:pPr>
+      <w:r>
+        <w:rPr>
+          <w:rFonts w:ascii="Lucida Console" w:hAnsi="Lucida Console"/>
+          <w:sz w:val="18"/>
+          <w:szCs w:val="18"/>
+        </w:rPr>
+        <w:t>|   |-- hive.par.sql.in</w:t>
+      </w:r>
+    </w:p>
+    <w:p>
+      <w:pPr>
+        <w:pStyle w:val="TextBody"/>
+        <w:spacing w:before="0" w:after="0"/>
+        <w:ind w:left="709" w:hanging="0"/>
+        <w:rPr>
+          <w:rFonts w:ascii="Lucida Console" w:hAnsi="Lucida Console"/>
+          <w:sz w:val="18"/>
+          <w:szCs w:val="18"/>
+        </w:rPr>
+      </w:pPr>
+      <w:r>
+        <w:rPr>
+          <w:rFonts w:ascii="Lucida Console" w:hAnsi="Lucida Console"/>
+          <w:sz w:val="18"/>
+          <w:szCs w:val="18"/>
+        </w:rPr>
+        <w:t>|   |-- hive.pkb.sql</w:t>
+      </w:r>
+    </w:p>
+    <w:p>
+      <w:pPr>
+        <w:pStyle w:val="TextBody"/>
+        <w:spacing w:before="0" w:after="0"/>
+        <w:ind w:left="709" w:hanging="0"/>
+        <w:rPr>
+          <w:rFonts w:ascii="Lucida Console" w:hAnsi="Lucida Console"/>
+          <w:sz w:val="18"/>
+          <w:szCs w:val="18"/>
+        </w:rPr>
+      </w:pPr>
+      <w:r>
+        <w:rPr>
+          <w:rFonts w:ascii="Lucida Console" w:hAnsi="Lucida Console"/>
+          <w:sz w:val="18"/>
+          <w:szCs w:val="18"/>
+        </w:rPr>
+        <w:t>|   |-- hive.pks.sql</w:t>
+      </w:r>
+    </w:p>
+    <w:p>
+      <w:pPr>
+        <w:pStyle w:val="TextBody"/>
+        <w:spacing w:before="0" w:after="0"/>
+        <w:ind w:left="709" w:hanging="0"/>
+        <w:rPr>
+          <w:rFonts w:ascii="Lucida Console" w:hAnsi="Lucida Console"/>
+          <w:sz w:val="18"/>
+          <w:szCs w:val="18"/>
+        </w:rPr>
+      </w:pPr>
+      <w:r>
+        <w:rPr>
+          <w:rFonts w:ascii="Lucida Console" w:hAnsi="Lucida Console"/>
+          <w:sz w:val="18"/>
+          <w:szCs w:val="18"/>
+        </w:rPr>
+        <w:t>|   |-- hive.prm.sql</w:t>
+      </w:r>
+    </w:p>
+    <w:p>
+      <w:pPr>
+        <w:pStyle w:val="TextBody"/>
+        <w:spacing w:before="0" w:after="0"/>
+        <w:ind w:left="709" w:hanging="0"/>
+        <w:rPr>
+          <w:rFonts w:ascii="Lucida Console" w:hAnsi="Lucida Console"/>
+          <w:sz w:val="18"/>
+          <w:szCs w:val="18"/>
+        </w:rPr>
+      </w:pPr>
+      <w:r>
+        <w:rPr>
+          <w:rFonts w:ascii="Lucida Console" w:hAnsi="Lucida Console"/>
+          <w:sz w:val="18"/>
+          <w:szCs w:val="18"/>
+        </w:rPr>
+        <w:t>|   |-- hive.rol.sql</w:t>
+      </w:r>
+    </w:p>
+    <w:p>
+      <w:pPr>
+        <w:pStyle w:val="TextBody"/>
+        <w:spacing w:before="0" w:after="0"/>
+        <w:ind w:left="709" w:hanging="0"/>
+        <w:rPr>
+          <w:rFonts w:ascii="Lucida Console" w:hAnsi="Lucida Console"/>
+          <w:sz w:val="18"/>
+          <w:szCs w:val="18"/>
+        </w:rPr>
+      </w:pPr>
+      <w:r>
+        <w:rPr>
+          <w:rFonts w:ascii="Lucida Console" w:hAnsi="Lucida Console"/>
+          <w:sz w:val="18"/>
+          <w:szCs w:val="18"/>
+        </w:rPr>
+        <w:t>|   |-- hive.syn.sql</w:t>
+      </w:r>
+    </w:p>
+    <w:p>
+      <w:pPr>
+        <w:pStyle w:val="TextBody"/>
+        <w:spacing w:before="0" w:after="0"/>
+        <w:ind w:left="709" w:hanging="0"/>
+        <w:rPr>
+          <w:rFonts w:ascii="Lucida Console" w:hAnsi="Lucida Console"/>
+          <w:sz w:val="18"/>
+          <w:szCs w:val="18"/>
+        </w:rPr>
+      </w:pPr>
+      <w:r>
+        <w:rPr>
+          <w:rFonts w:ascii="Lucida Console" w:hAnsi="Lucida Console"/>
+          <w:sz w:val="18"/>
+          <w:szCs w:val="18"/>
+        </w:rPr>
+        <w:t>|   |-- hive.tbl.sql</w:t>
+      </w:r>
+    </w:p>
+    <w:p>
+      <w:pPr>
+        <w:pStyle w:val="TextBody"/>
+        <w:spacing w:before="0" w:after="0"/>
+        <w:ind w:left="709" w:hanging="0"/>
+        <w:rPr>
+          <w:rFonts w:ascii="Lucida Console" w:hAnsi="Lucida Console"/>
+          <w:sz w:val="18"/>
+          <w:szCs w:val="18"/>
+        </w:rPr>
+      </w:pPr>
+      <w:r>
+        <w:rPr>
+          <w:rFonts w:ascii="Lucida Console" w:hAnsi="Lucida Console"/>
+          <w:sz w:val="18"/>
+          <w:szCs w:val="18"/>
+        </w:rPr>
+        <w:t>|   |-- hive.tst.sql</w:t>
+      </w:r>
+    </w:p>
+    <w:p>
+      <w:pPr>
+        <w:pStyle w:val="TextBody"/>
+        <w:spacing w:before="0" w:after="0"/>
+        <w:ind w:left="709" w:hanging="0"/>
+        <w:rPr>
+          <w:rFonts w:ascii="Lucida Console" w:hAnsi="Lucida Console"/>
+          <w:sz w:val="18"/>
+          <w:szCs w:val="18"/>
+        </w:rPr>
+      </w:pPr>
+      <w:r>
+        <w:rPr>
+          <w:rFonts w:ascii="Lucida Console" w:hAnsi="Lucida Console"/>
+          <w:sz w:val="18"/>
+          <w:szCs w:val="18"/>
+        </w:rPr>
+        <w:t>|   |-- hive.typ.sql</w:t>
+      </w:r>
+    </w:p>
+    <w:p>
+      <w:pPr>
+        <w:pStyle w:val="TextBody"/>
+        <w:spacing w:before="0" w:after="0"/>
+        <w:ind w:left="709" w:hanging="0"/>
+        <w:rPr>
+          <w:rFonts w:ascii="Lucida Console" w:hAnsi="Lucida Console"/>
+          <w:sz w:val="18"/>
+          <w:szCs w:val="18"/>
+        </w:rPr>
+      </w:pPr>
+      <w:r>
+        <w:rPr>
+          <w:rFonts w:ascii="Lucida Console" w:hAnsi="Lucida Console"/>
+          <w:sz w:val="18"/>
+          <w:szCs w:val="18"/>
+        </w:rPr>
+        <w:t>|   |-- hive.usr.sql</w:t>
+      </w:r>
+    </w:p>
+    <w:p>
+      <w:pPr>
+        <w:pStyle w:val="TextBody"/>
+        <w:spacing w:before="0" w:after="0"/>
+        <w:ind w:left="709" w:hanging="0"/>
+        <w:rPr>
+          <w:rFonts w:ascii="Lucida Console" w:hAnsi="Lucida Console"/>
+          <w:sz w:val="18"/>
+          <w:szCs w:val="18"/>
+        </w:rPr>
+      </w:pPr>
+      <w:r>
+        <w:rPr>
+          <w:rFonts w:ascii="Lucida Console" w:hAnsi="Lucida Console"/>
+          <w:sz w:val="18"/>
+          <w:szCs w:val="18"/>
+        </w:rPr>
+        <w:t>|   |-- hive.utl.sql</w:t>
+      </w:r>
+    </w:p>
+    <w:p>
+      <w:pPr>
+        <w:pStyle w:val="TextBody"/>
+        <w:spacing w:before="0" w:after="0"/>
+        <w:ind w:left="709" w:hanging="0"/>
+        <w:rPr>
+          <w:rFonts w:ascii="Lucida Console" w:hAnsi="Lucida Console"/>
+          <w:sz w:val="18"/>
+          <w:szCs w:val="18"/>
+        </w:rPr>
+      </w:pPr>
+      <w:r>
+        <w:rPr>
+          <w:rFonts w:ascii="Lucida Console" w:hAnsi="Lucida Console"/>
+          <w:sz w:val="18"/>
+          <w:szCs w:val="18"/>
+        </w:rPr>
+        <w:t>|   |-- hive.vws.sql</w:t>
+      </w:r>
+    </w:p>
+    <w:p>
+      <w:pPr>
+        <w:pStyle w:val="TextBody"/>
+        <w:spacing w:before="0" w:after="0"/>
+        <w:ind w:left="709" w:hanging="0"/>
+        <w:rPr>
+          <w:rFonts w:ascii="Lucida Console" w:hAnsi="Lucida Console"/>
+          <w:sz w:val="18"/>
+          <w:szCs w:val="18"/>
+        </w:rPr>
+      </w:pPr>
+      <w:r>
+        <w:rPr>
+          <w:rFonts w:ascii="Lucida Console" w:hAnsi="Lucida Console"/>
+          <w:sz w:val="18"/>
+          <w:szCs w:val="18"/>
+        </w:rPr>
+        <w:t>|   |-- impl.pkb.sql</w:t>
+      </w:r>
+    </w:p>
+    <w:p>
+      <w:pPr>
+        <w:pStyle w:val="TextBody"/>
+        <w:spacing w:before="0" w:after="0"/>
+        <w:ind w:left="709" w:hanging="0"/>
+        <w:rPr>
+          <w:rFonts w:ascii="Lucida Console" w:hAnsi="Lucida Console"/>
+          <w:sz w:val="18"/>
+          <w:szCs w:val="18"/>
+        </w:rPr>
+      </w:pPr>
+      <w:r>
+        <w:rPr>
+          <w:rFonts w:ascii="Lucida Console" w:hAnsi="Lucida Console"/>
+          <w:sz w:val="18"/>
+          <w:szCs w:val="18"/>
+        </w:rPr>
+        <w:t>|   |-- impl.pks.sql</w:t>
+      </w:r>
+    </w:p>
+    <w:p>
+      <w:pPr>
+        <w:pStyle w:val="TextBody"/>
+        <w:spacing w:before="0" w:after="0"/>
+        <w:ind w:left="709" w:hanging="0"/>
+        <w:rPr>
+          <w:rFonts w:ascii="Lucida Console" w:hAnsi="Lucida Console"/>
+          <w:sz w:val="18"/>
+          <w:szCs w:val="18"/>
+        </w:rPr>
+      </w:pPr>
+      <w:r>
+        <w:rPr>
+          <w:rFonts w:ascii="Lucida Console" w:hAnsi="Lucida Console"/>
+          <w:sz w:val="18"/>
+          <w:szCs w:val="18"/>
+        </w:rPr>
+        <w:t>|   |-- install_hive.sql</w:t>
+      </w:r>
+    </w:p>
+    <w:p>
+      <w:pPr>
+        <w:pStyle w:val="TextBody"/>
+        <w:spacing w:before="0" w:after="0"/>
+        <w:ind w:left="709" w:hanging="0"/>
+        <w:rPr>
+          <w:rFonts w:ascii="Lucida Console" w:hAnsi="Lucida Console"/>
+          <w:sz w:val="18"/>
+          <w:szCs w:val="18"/>
+        </w:rPr>
+      </w:pPr>
+      <w:r>
+        <w:rPr>
+          <w:rFonts w:ascii="Lucida Console" w:hAnsi="Lucida Console"/>
+          <w:sz w:val="18"/>
+          <w:szCs w:val="18"/>
+        </w:rPr>
+        <w:t>|   |-- jdbc -&gt; ../jdbc</w:t>
+      </w:r>
+    </w:p>
+    <w:p>
+      <w:pPr>
+        <w:pStyle w:val="TextBody"/>
+        <w:spacing w:before="0" w:after="0"/>
+        <w:ind w:left="709" w:hanging="0"/>
+        <w:rPr>
+          <w:rFonts w:ascii="Lucida Console" w:hAnsi="Lucida Console"/>
+          <w:sz w:val="18"/>
+          <w:szCs w:val="18"/>
+        </w:rPr>
+      </w:pPr>
+      <w:r>
+        <w:rPr>
+          <w:rFonts w:ascii="Lucida Console" w:hAnsi="Lucida Console"/>
+          <w:sz w:val="18"/>
+          <w:szCs w:val="18"/>
+        </w:rPr>
+        <w:t>|   |-- policy -&gt; ../policy</w:t>
+      </w:r>
+    </w:p>
+    <w:p>
+      <w:pPr>
+        <w:pStyle w:val="TextBody"/>
+        <w:spacing w:before="0" w:after="0"/>
+        <w:ind w:left="709" w:hanging="0"/>
+        <w:rPr>
+          <w:rFonts w:ascii="Lucida Console" w:hAnsi="Lucida Console"/>
+          <w:sz w:val="18"/>
+          <w:szCs w:val="18"/>
+        </w:rPr>
+      </w:pPr>
+      <w:r>
+        <w:rPr>
+          <w:rFonts w:ascii="Lucida Console" w:hAnsi="Lucida Console"/>
+          <w:sz w:val="18"/>
+          <w:szCs w:val="18"/>
+        </w:rPr>
+        <w:t>|   |-- remove_hive.sql</w:t>
+      </w:r>
+    </w:p>
+    <w:p>
+      <w:pPr>
+        <w:pStyle w:val="TextBody"/>
+        <w:spacing w:before="0" w:after="0"/>
+        <w:ind w:left="709" w:hanging="0"/>
+        <w:rPr>
+          <w:rFonts w:ascii="Lucida Console" w:hAnsi="Lucida Console"/>
+          <w:sz w:val="18"/>
+          <w:szCs w:val="18"/>
+        </w:rPr>
+      </w:pPr>
+      <w:r>
+        <w:rPr>
+          <w:rFonts w:ascii="Lucida Console" w:hAnsi="Lucida Console"/>
+          <w:sz w:val="18"/>
+          <w:szCs w:val="18"/>
+        </w:rPr>
+        <w:t>|   |-- ver</w:t>
+      </w:r>
+    </w:p>
+    <w:p>
+      <w:pPr>
+        <w:pStyle w:val="TextBody"/>
+        <w:spacing w:before="0" w:after="0"/>
+        <w:ind w:left="709" w:hanging="0"/>
+        <w:rPr>
+          <w:rFonts w:ascii="Lucida Console" w:hAnsi="Lucida Console"/>
+          <w:sz w:val="18"/>
+          <w:szCs w:val="18"/>
+        </w:rPr>
+      </w:pPr>
+      <w:r>
+        <w:rPr>
+          <w:rFonts w:ascii="Lucida Console" w:hAnsi="Lucida Console"/>
+          <w:sz w:val="18"/>
+          <w:szCs w:val="18"/>
+        </w:rPr>
+        <w:t>|   `-- wrap.pls.sql</w:t>
+      </w:r>
+    </w:p>
+    <w:p>
+      <w:pPr>
+        <w:pStyle w:val="TextBody"/>
+        <w:spacing w:before="0" w:after="0"/>
+        <w:ind w:left="709" w:hanging="0"/>
+        <w:rPr>
+          <w:rFonts w:ascii="Lucida Console" w:hAnsi="Lucida Console"/>
+          <w:sz w:val="18"/>
+          <w:szCs w:val="18"/>
+        </w:rPr>
+      </w:pPr>
+      <w:r>
+        <w:rPr>
+          <w:rFonts w:ascii="Lucida Console" w:hAnsi="Lucida Console"/>
+          <w:sz w:val="18"/>
+          <w:szCs w:val="18"/>
+        </w:rPr>
+        <w:t>`-- VERSION</w:t>
+      </w:r>
+    </w:p>
+    <w:p>
+      <w:pPr>
+        <w:pStyle w:val="TextBody"/>
+        <w:spacing w:before="0" w:after="0"/>
+        <w:ind w:left="709" w:hanging="0"/>
+        <w:rPr>
+          <w:rFonts w:ascii="Lucida Console" w:hAnsi="Lucida Console"/>
+          <w:sz w:val="18"/>
+          <w:szCs w:val="18"/>
+        </w:rPr>
+      </w:pPr>
+      <w:r>
+        <w:rPr>
+          <w:rFonts w:ascii="Lucida Console" w:hAnsi="Lucida Console"/>
+          <w:sz w:val="18"/>
+          <w:szCs w:val="18"/>
+        </w:rPr>
+      </w:r>
+    </w:p>
+    <w:p>
+      <w:pPr>
+        <w:pStyle w:val="TextBody"/>
+        <w:spacing w:before="0" w:after="0"/>
+        <w:ind w:left="709" w:hanging="0"/>
+        <w:rPr>
+          <w:rFonts w:ascii="Lucida Console" w:hAnsi="Lucida Console"/>
+          <w:sz w:val="18"/>
+          <w:szCs w:val="18"/>
+        </w:rPr>
+      </w:pPr>
+      <w:r>
+        <w:rPr>
+          <w:rFonts w:ascii="Lucida Console" w:hAnsi="Lucida Console"/>
+          <w:sz w:val="18"/>
+          <w:szCs w:val="18"/>
+        </w:rPr>
+        <w:t>6 directories, 39 files</w:t>
+      </w:r>
+    </w:p>
+    <w:p>
+      <w:pPr>
+        <w:pStyle w:val="TextBody"/>
+        <w:spacing w:before="0" w:after="0"/>
+        <w:ind w:hanging="0"/>
+        <w:rPr>
+          <w:rFonts w:ascii="Lucida Console" w:hAnsi="Lucida Console"/>
+          <w:sz w:val="18"/>
+          <w:szCs w:val="18"/>
+        </w:rPr>
+      </w:pPr>
+      <w:r>
+        <w:rPr>
+          <w:rFonts w:ascii="Lucida Console" w:hAnsi="Lucida Console"/>
+          <w:sz w:val="18"/>
+          <w:szCs w:val="18"/>
+        </w:rPr>
+      </w:r>
+    </w:p>
+    <w:p>
+      <w:pPr>
+        <w:pStyle w:val="TextBody"/>
+        <w:spacing w:lineRule="auto" w:line="288" w:before="0" w:after="140"/>
+        <w:ind w:hanging="0"/>
+        <w:rPr>
+          <w:rFonts w:ascii="Lucida Console" w:hAnsi="Lucida Console"/>
+          <w:sz w:val="18"/>
+        </w:rPr>
+      </w:pPr>
+      <w:r>
+        <w:rPr>
+          <w:rFonts w:ascii="Open Sans;sans-serif" w:hAnsi="Open Sans;sans-serif"/>
+          <w:b w:val="false"/>
+          <w:i w:val="false"/>
+          <w:caps w:val="false"/>
+          <w:smallCaps w:val="false"/>
+          <w:color w:val="444444"/>
+          <w:spacing w:val="0"/>
+          <w:sz w:val="21"/>
+          <w:szCs w:val="18"/>
+        </w:rPr>
+        <w:t>C</w:t>
+      </w:r>
+      <w:r>
+        <w:rPr>
+          <w:rFonts w:ascii="Open Sans;sans-serif" w:hAnsi="Open Sans;sans-serif"/>
+          <w:b w:val="false"/>
+          <w:i w:val="false"/>
+          <w:caps w:val="false"/>
+          <w:smallCaps w:val="false"/>
+          <w:color w:val="444444"/>
+          <w:spacing w:val="0"/>
+          <w:sz w:val="21"/>
+          <w:szCs w:val="18"/>
+        </w:rPr>
+        <w:t>hange into the source directory, where the SQL files exist.</w:t>
+      </w:r>
+    </w:p>
+    <w:p>
+      <w:pPr>
+        <w:pStyle w:val="TextBody"/>
+        <w:spacing w:lineRule="auto" w:line="288" w:before="0" w:after="140"/>
+        <w:ind w:hanging="0"/>
+        <w:rPr>
+          <w:rFonts w:ascii="Lucida Console" w:hAnsi="Lucida Console"/>
+          <w:sz w:val="18"/>
+        </w:rPr>
+      </w:pPr>
+      <w:r>
+        <w:rPr>
+          <w:rFonts w:ascii="Open Sans;sans-serif" w:hAnsi="Open Sans;sans-serif"/>
+          <w:b w:val="false"/>
+          <w:i w:val="false"/>
+          <w:caps w:val="false"/>
+          <w:smallCaps w:val="false"/>
+          <w:color w:val="444444"/>
+          <w:spacing w:val="0"/>
+          <w:sz w:val="21"/>
+          <w:szCs w:val="18"/>
+        </w:rPr>
+        <w:tab/>
+      </w:r>
+      <w:r>
+        <w:rPr>
+          <w:rFonts w:ascii="Lucida Console" w:hAnsi="Lucida Console"/>
+          <w:b w:val="false"/>
+          <w:i w:val="false"/>
+          <w:caps w:val="false"/>
+          <w:smallCaps w:val="false"/>
+          <w:color w:val="444444"/>
+          <w:spacing w:val="0"/>
+          <w:sz w:val="18"/>
+          <w:szCs w:val="18"/>
+        </w:rPr>
+        <w:t>$ cd source</w:t>
+      </w:r>
+    </w:p>
+    <w:p>
+      <w:pPr>
+        <w:pStyle w:val="TextBody"/>
+        <w:spacing w:lineRule="auto" w:line="288" w:before="0" w:after="140"/>
+        <w:ind w:hanging="0"/>
+        <w:rPr>
+          <w:rFonts w:ascii="Lucida Console" w:hAnsi="Lucida Console"/>
+          <w:sz w:val="18"/>
+        </w:rPr>
+      </w:pPr>
+      <w:r>
+        <w:rPr>
+          <w:rFonts w:ascii="Open Sans;sans-serif" w:hAnsi="Open Sans;sans-serif"/>
+          <w:b w:val="false"/>
+          <w:i w:val="false"/>
+          <w:caps w:val="false"/>
+          <w:smallCaps w:val="false"/>
+          <w:color w:val="444444"/>
+          <w:spacing w:val="0"/>
+          <w:sz w:val="21"/>
+          <w:szCs w:val="18"/>
+        </w:rPr>
+        <w:t>Installation is done through the standard Oracle SQL*Plus tool.</w:t>
+      </w:r>
+    </w:p>
+    <w:p>
+      <w:pPr>
+        <w:pStyle w:val="TextBody"/>
+        <w:spacing w:lineRule="auto" w:line="288" w:before="0" w:after="140"/>
+        <w:ind w:hanging="0"/>
+        <w:rPr>
+          <w:rFonts w:ascii="Lucida Console" w:hAnsi="Lucida Console"/>
+          <w:sz w:val="18"/>
+        </w:rPr>
+      </w:pPr>
+      <w:r>
+        <w:rPr>
+          <w:rFonts w:ascii="Open Sans;sans-serif" w:hAnsi="Open Sans;sans-serif"/>
+          <w:b w:val="false"/>
+          <w:i w:val="false"/>
+          <w:caps w:val="false"/>
+          <w:smallCaps w:val="false"/>
+          <w:color w:val="444444"/>
+          <w:spacing w:val="0"/>
+          <w:sz w:val="21"/>
+          <w:szCs w:val="18"/>
+        </w:rPr>
+        <w:tab/>
+      </w:r>
+      <w:r>
+        <w:rPr>
+          <w:rFonts w:ascii="Lucida Console" w:hAnsi="Lucida Console"/>
+          <w:b w:val="false"/>
+          <w:i w:val="false"/>
+          <w:caps w:val="false"/>
+          <w:smallCaps w:val="false"/>
+          <w:color w:val="444444"/>
+          <w:spacing w:val="0"/>
+          <w:sz w:val="18"/>
+          <w:szCs w:val="18"/>
+        </w:rPr>
+        <w:t>$ sqlplus @install_hive.sql</w:t>
+      </w:r>
+    </w:p>
+    <w:p>
+      <w:pPr>
+        <w:pStyle w:val="TextBody"/>
+        <w:spacing w:lineRule="auto" w:line="288" w:before="0" w:after="140"/>
+        <w:ind w:hanging="0"/>
+        <w:rPr>
+          <w:rFonts w:ascii="Lucida Console" w:hAnsi="Lucida Console"/>
+          <w:sz w:val="18"/>
+        </w:rPr>
+      </w:pPr>
+      <w:r>
+        <w:rPr>
+          <w:rFonts w:ascii="Open Sans;sans-serif" w:hAnsi="Open Sans;sans-serif"/>
+          <w:b w:val="false"/>
+          <w:i w:val="false"/>
+          <w:caps w:val="false"/>
+          <w:smallCaps w:val="false"/>
+          <w:color w:val="444444"/>
+          <w:spacing w:val="0"/>
+          <w:sz w:val="21"/>
+          <w:szCs w:val="18"/>
+        </w:rPr>
+        <w:t>Upon successful installation, the message …</w:t>
+      </w:r>
+    </w:p>
+    <w:p>
+      <w:pPr>
+        <w:pStyle w:val="TextBody"/>
+        <w:spacing w:lineRule="auto" w:line="288" w:before="0" w:after="140"/>
+        <w:ind w:hanging="0"/>
+        <w:rPr>
+          <w:rFonts w:ascii="Lucida Console" w:hAnsi="Lucida Console"/>
+          <w:sz w:val="18"/>
+        </w:rPr>
+      </w:pPr>
+      <w:r>
+        <w:rPr>
+          <w:rFonts w:ascii="Open Sans;sans-serif" w:hAnsi="Open Sans;sans-serif"/>
+          <w:b w:val="false"/>
+          <w:i w:val="false"/>
+          <w:caps w:val="false"/>
+          <w:smallCaps w:val="false"/>
+          <w:color w:val="444444"/>
+          <w:spacing w:val="0"/>
+          <w:sz w:val="21"/>
+          <w:szCs w:val="18"/>
+        </w:rPr>
+        <w:tab/>
+      </w:r>
+      <w:r>
+        <w:rPr>
+          <w:rFonts w:ascii="Lucida Console" w:hAnsi="Lucida Console"/>
+          <w:b w:val="false"/>
+          <w:i w:val="false"/>
+          <w:caps w:val="false"/>
+          <w:smallCaps w:val="false"/>
+          <w:color w:val="444444"/>
+          <w:spacing w:val="0"/>
+          <w:sz w:val="18"/>
+          <w:szCs w:val="18"/>
+        </w:rPr>
+        <w:t>Installation successful</w:t>
+      </w:r>
+    </w:p>
+    <w:p>
+      <w:pPr>
+        <w:pStyle w:val="TextBody"/>
+        <w:spacing w:lineRule="auto" w:line="288" w:before="0" w:after="140"/>
+        <w:ind w:hanging="0"/>
+        <w:rPr>
+          <w:rFonts w:ascii="Lucida Console" w:hAnsi="Lucida Console"/>
+          <w:sz w:val="18"/>
+        </w:rPr>
+      </w:pPr>
+      <w:r>
+        <w:rPr>
+          <w:rFonts w:ascii="Open Sans;sans-serif" w:hAnsi="Open Sans;sans-serif"/>
+          <w:b w:val="false"/>
+          <w:i w:val="false"/>
+          <w:caps w:val="false"/>
+          <w:smallCaps w:val="false"/>
+          <w:color w:val="444444"/>
+          <w:spacing w:val="0"/>
+          <w:sz w:val="21"/>
+          <w:szCs w:val="18"/>
+        </w:rPr>
+        <w:t xml:space="preserve"> … </w:t>
+      </w:r>
+      <w:r>
+        <w:rPr>
+          <w:rFonts w:ascii="Open Sans;sans-serif" w:hAnsi="Open Sans;sans-serif"/>
+          <w:b w:val="false"/>
+          <w:i w:val="false"/>
+          <w:caps w:val="false"/>
+          <w:smallCaps w:val="false"/>
+          <w:color w:val="444444"/>
+          <w:spacing w:val="0"/>
+          <w:sz w:val="21"/>
+          <w:szCs w:val="18"/>
+        </w:rPr>
+        <w:t xml:space="preserve">should have been revived. If error messages are present review them in the </w:t>
+      </w:r>
+      <w:r>
+        <w:rPr>
+          <w:rFonts w:ascii="Lucida Console" w:hAnsi="Lucida Console"/>
+          <w:b w:val="false"/>
+          <w:i w:val="false"/>
+          <w:caps w:val="false"/>
+          <w:smallCaps w:val="false"/>
+          <w:color w:val="444444"/>
+          <w:spacing w:val="0"/>
+          <w:sz w:val="18"/>
+          <w:szCs w:val="18"/>
+        </w:rPr>
+        <w:t>&lt;db&gt;_install_hive_odci.&lt;date_time&gt;.log</w:t>
+      </w:r>
+      <w:r>
+        <w:rPr>
+          <w:rFonts w:ascii="Open Sans;sans-serif" w:hAnsi="Open Sans;sans-serif"/>
+          <w:b w:val="false"/>
+          <w:i w:val="false"/>
+          <w:caps w:val="false"/>
+          <w:smallCaps w:val="false"/>
+          <w:color w:val="444444"/>
+          <w:spacing w:val="0"/>
+          <w:sz w:val="21"/>
+          <w:szCs w:val="18"/>
+        </w:rPr>
+        <w:t xml:space="preserve"> file.</w:t>
+      </w:r>
+    </w:p>
+    <w:p>
+      <w:pPr>
+        <w:pStyle w:val="TextBody"/>
+        <w:spacing w:lineRule="auto" w:line="288" w:before="0" w:after="140"/>
+        <w:ind w:hanging="0"/>
+        <w:rPr>
+          <w:rFonts w:ascii="Lucida Console" w:hAnsi="Lucida Console"/>
+          <w:sz w:val="18"/>
+        </w:rPr>
+      </w:pPr>
+      <w:r>
+        <w:rPr>
+          <w:rFonts w:ascii="Open Sans;sans-serif" w:hAnsi="Open Sans;sans-serif"/>
+          <w:b w:val="false"/>
+          <w:i w:val="false"/>
+          <w:caps w:val="false"/>
+          <w:smallCaps w:val="false"/>
+          <w:color w:val="444444"/>
+          <w:spacing w:val="0"/>
+          <w:sz w:val="21"/>
+          <w:szCs w:val="18"/>
+        </w:rPr>
+        <w:t xml:space="preserve">If errors need to be fixed, then it is recommended to run the </w:t>
+      </w:r>
+      <w:r>
+        <w:rPr>
+          <w:rFonts w:ascii="Lucida Console" w:hAnsi="Lucida Console"/>
+          <w:b w:val="false"/>
+          <w:i w:val="false"/>
+          <w:caps w:val="false"/>
+          <w:smallCaps w:val="false"/>
+          <w:color w:val="444444"/>
+          <w:spacing w:val="0"/>
+          <w:sz w:val="18"/>
+          <w:szCs w:val="18"/>
+        </w:rPr>
+        <w:t>remove_hive.sql</w:t>
+      </w:r>
+      <w:r>
+        <w:rPr>
+          <w:rFonts w:ascii="Open Sans;sans-serif" w:hAnsi="Open Sans;sans-serif"/>
+          <w:b w:val="false"/>
+          <w:i w:val="false"/>
+          <w:caps w:val="false"/>
+          <w:smallCaps w:val="false"/>
+          <w:color w:val="444444"/>
+          <w:spacing w:val="0"/>
+          <w:sz w:val="21"/>
+          <w:szCs w:val="18"/>
+        </w:rPr>
+        <w:t xml:space="preserve"> script before attempting to install again.</w:t>
+      </w:r>
+    </w:p>
+    <w:p>
+      <w:pPr>
+        <w:pStyle w:val="Heading2"/>
+        <w:rPr/>
+      </w:pPr>
+      <w:r>
+        <w:rPr/>
+        <w:t>Load JDBC JAR</w:t>
+      </w:r>
+    </w:p>
+    <w:p>
+      <w:pPr>
+        <w:pStyle w:val="TextBody"/>
+        <w:spacing w:lineRule="auto" w:line="288" w:before="0" w:after="140"/>
+        <w:ind w:hanging="0"/>
+        <w:rPr>
+          <w:rFonts w:ascii="Lucida Console" w:hAnsi="Lucida Console"/>
+          <w:sz w:val="18"/>
+        </w:rPr>
+      </w:pPr>
+      <w:r>
+        <w:rPr>
+          <w:rFonts w:ascii="Open Sans;sans-serif" w:hAnsi="Open Sans;sans-serif"/>
+          <w:b w:val="false"/>
+          <w:i w:val="false"/>
+          <w:caps w:val="false"/>
+          <w:smallCaps w:val="false"/>
+          <w:color w:val="444444"/>
+          <w:spacing w:val="0"/>
+          <w:sz w:val="21"/>
+          <w:szCs w:val="18"/>
+        </w:rPr>
+        <w:t xml:space="preserve">Once the database changes have been made, you must install the Hive JAR file. In this example, we are using the Progress Datadirect HIVE JDBC Driver, which is found in the file hive.jar </w:t>
+      </w:r>
+      <w:r>
+        <w:rPr>
+          <w:rFonts w:ascii="Open Sans;sans-serif" w:hAnsi="Open Sans;sans-serif"/>
+          <w:b w:val="false"/>
+          <w:i w:val="false"/>
+          <w:caps w:val="false"/>
+          <w:smallCaps w:val="false"/>
+          <w:color w:val="444444"/>
+          <w:spacing w:val="0"/>
+          <w:sz w:val="21"/>
+          <w:szCs w:val="18"/>
+        </w:rPr>
+        <w:t>u</w:t>
+      </w:r>
+      <w:r>
+        <w:rPr>
+          <w:rFonts w:ascii="Open Sans;sans-serif" w:hAnsi="Open Sans;sans-serif"/>
+          <w:b w:val="false"/>
+          <w:i w:val="false"/>
+          <w:caps w:val="false"/>
+          <w:smallCaps w:val="false"/>
+          <w:color w:val="444444"/>
+          <w:spacing w:val="0"/>
+          <w:sz w:val="21"/>
+          <w:szCs w:val="18"/>
+        </w:rPr>
+        <w:t xml:space="preserve">sing the </w:t>
+      </w:r>
+      <w:r>
+        <w:rPr>
+          <w:rFonts w:ascii="Lucida Console" w:hAnsi="Lucida Console"/>
+          <w:b w:val="false"/>
+          <w:i w:val="false"/>
+          <w:caps w:val="false"/>
+          <w:smallCaps w:val="false"/>
+          <w:color w:val="444444"/>
+          <w:spacing w:val="0"/>
+          <w:sz w:val="18"/>
+          <w:szCs w:val="18"/>
+        </w:rPr>
+        <w:t>$ORACLE_HOME/bin./loadjava</w:t>
+      </w:r>
+      <w:r>
+        <w:rPr>
+          <w:rFonts w:ascii="Open Sans;sans-serif" w:hAnsi="Open Sans;sans-serif"/>
+          <w:b w:val="false"/>
+          <w:i w:val="false"/>
+          <w:caps w:val="false"/>
+          <w:smallCaps w:val="false"/>
+          <w:color w:val="444444"/>
+          <w:spacing w:val="0"/>
+          <w:sz w:val="21"/>
+          <w:szCs w:val="18"/>
+        </w:rPr>
+        <w:t xml:space="preserve"> utility install the JAR classes, like …</w:t>
+      </w:r>
+    </w:p>
+    <w:p>
+      <w:pPr>
+        <w:pStyle w:val="TextBody"/>
+        <w:spacing w:lineRule="auto" w:line="288" w:before="0" w:after="0"/>
+        <w:ind w:hanging="0"/>
+        <w:rPr>
+          <w:rFonts w:ascii="Lucida Console" w:hAnsi="Lucida Console"/>
+          <w:sz w:val="18"/>
+          <w:szCs w:val="18"/>
+        </w:rPr>
+      </w:pPr>
+      <w:r>
+        <w:rPr>
+          <w:rFonts w:ascii="Lucida Console" w:hAnsi="Lucida Console"/>
+          <w:b w:val="false"/>
+          <w:i w:val="false"/>
+          <w:caps w:val="false"/>
+          <w:smallCaps w:val="false"/>
+          <w:color w:val="444444"/>
+          <w:spacing w:val="0"/>
+          <w:sz w:val="18"/>
+          <w:szCs w:val="18"/>
+        </w:rPr>
+        <w:t xml:space="preserve">    </w:t>
+      </w:r>
+      <w:r>
+        <w:rPr>
+          <w:rFonts w:ascii="Lucida Console" w:hAnsi="Lucida Console"/>
+          <w:b w:val="false"/>
+          <w:i w:val="false"/>
+          <w:caps w:val="false"/>
+          <w:smallCaps w:val="false"/>
+          <w:color w:val="444444"/>
+          <w:spacing w:val="0"/>
+          <w:sz w:val="18"/>
+          <w:szCs w:val="18"/>
+        </w:rPr>
+        <w:t>loadjava -order \</w:t>
+      </w:r>
+    </w:p>
+    <w:p>
+      <w:pPr>
+        <w:pStyle w:val="TextBody"/>
+        <w:spacing w:lineRule="auto" w:line="288" w:before="0" w:after="0"/>
+        <w:ind w:hanging="0"/>
+        <w:rPr>
+          <w:rFonts w:ascii="Lucida Console" w:hAnsi="Lucida Console"/>
+          <w:sz w:val="18"/>
+          <w:szCs w:val="18"/>
+        </w:rPr>
+      </w:pPr>
+      <w:r>
+        <w:rPr>
+          <w:rFonts w:ascii="Lucida Console" w:hAnsi="Lucida Console"/>
+          <w:b w:val="false"/>
+          <w:i w:val="false"/>
+          <w:caps w:val="false"/>
+          <w:smallCaps w:val="false"/>
+          <w:color w:val="444444"/>
+          <w:spacing w:val="0"/>
+          <w:sz w:val="18"/>
+          <w:szCs w:val="18"/>
+        </w:rPr>
+        <w:t xml:space="preserve">             </w:t>
+      </w:r>
+      <w:r>
+        <w:rPr>
+          <w:rFonts w:ascii="Lucida Console" w:hAnsi="Lucida Console"/>
+          <w:b w:val="false"/>
+          <w:i w:val="false"/>
+          <w:caps w:val="false"/>
+          <w:smallCaps w:val="false"/>
+          <w:color w:val="444444"/>
+          <w:spacing w:val="0"/>
+          <w:sz w:val="18"/>
+          <w:szCs w:val="18"/>
+        </w:rPr>
+        <w:t>-verbose \</w:t>
+      </w:r>
+    </w:p>
+    <w:p>
+      <w:pPr>
+        <w:pStyle w:val="TextBody"/>
+        <w:spacing w:lineRule="auto" w:line="288" w:before="0" w:after="0"/>
+        <w:ind w:hanging="0"/>
+        <w:rPr>
+          <w:rFonts w:ascii="Lucida Console" w:hAnsi="Lucida Console"/>
+          <w:sz w:val="18"/>
+          <w:szCs w:val="18"/>
+        </w:rPr>
+      </w:pPr>
+      <w:r>
+        <w:rPr>
+          <w:rFonts w:ascii="Lucida Console" w:hAnsi="Lucida Console"/>
+          <w:b w:val="false"/>
+          <w:i w:val="false"/>
+          <w:caps w:val="false"/>
+          <w:smallCaps w:val="false"/>
+          <w:color w:val="444444"/>
+          <w:spacing w:val="0"/>
+          <w:sz w:val="18"/>
+          <w:szCs w:val="18"/>
+        </w:rPr>
+        <w:t xml:space="preserve">             </w:t>
+      </w:r>
+      <w:r>
+        <w:rPr>
+          <w:rFonts w:ascii="Lucida Console" w:hAnsi="Lucida Console"/>
+          <w:b w:val="false"/>
+          <w:i w:val="false"/>
+          <w:caps w:val="false"/>
+          <w:smallCaps w:val="false"/>
+          <w:color w:val="444444"/>
+          <w:spacing w:val="0"/>
+          <w:sz w:val="18"/>
+          <w:szCs w:val="18"/>
+        </w:rPr>
+        <w:t>-resolve \</w:t>
+      </w:r>
+    </w:p>
+    <w:p>
+      <w:pPr>
+        <w:pStyle w:val="TextBody"/>
+        <w:spacing w:lineRule="auto" w:line="288" w:before="0" w:after="0"/>
+        <w:ind w:hanging="0"/>
+        <w:rPr>
+          <w:rFonts w:ascii="Lucida Console" w:hAnsi="Lucida Console"/>
+          <w:sz w:val="18"/>
+          <w:szCs w:val="18"/>
+        </w:rPr>
+      </w:pPr>
+      <w:r>
+        <w:rPr>
+          <w:rFonts w:ascii="Lucida Console" w:hAnsi="Lucida Console"/>
+          <w:b w:val="false"/>
+          <w:i w:val="false"/>
+          <w:caps w:val="false"/>
+          <w:smallCaps w:val="false"/>
+          <w:color w:val="444444"/>
+          <w:spacing w:val="0"/>
+          <w:sz w:val="18"/>
+          <w:szCs w:val="18"/>
+        </w:rPr>
+        <w:t xml:space="preserve">             </w:t>
+      </w:r>
+      <w:r>
+        <w:rPr>
+          <w:rFonts w:ascii="Lucida Console" w:hAnsi="Lucida Console"/>
+          <w:b w:val="false"/>
+          <w:i w:val="false"/>
+          <w:caps w:val="false"/>
+          <w:smallCaps w:val="false"/>
+          <w:color w:val="444444"/>
+          <w:spacing w:val="0"/>
+          <w:sz w:val="18"/>
+          <w:szCs w:val="18"/>
+        </w:rPr>
+        <w:t>-recursivejars \</w:t>
+      </w:r>
+    </w:p>
+    <w:p>
+      <w:pPr>
+        <w:pStyle w:val="TextBody"/>
+        <w:spacing w:lineRule="auto" w:line="288" w:before="0" w:after="0"/>
+        <w:ind w:hanging="0"/>
+        <w:rPr>
+          <w:rFonts w:ascii="Lucida Console" w:hAnsi="Lucida Console"/>
+          <w:sz w:val="18"/>
+          <w:szCs w:val="18"/>
+        </w:rPr>
+      </w:pPr>
+      <w:r>
+        <w:rPr>
+          <w:rFonts w:ascii="Lucida Console" w:hAnsi="Lucida Console"/>
+          <w:b w:val="false"/>
+          <w:i w:val="false"/>
+          <w:caps w:val="false"/>
+          <w:smallCaps w:val="false"/>
+          <w:color w:val="444444"/>
+          <w:spacing w:val="0"/>
+          <w:sz w:val="18"/>
+          <w:szCs w:val="18"/>
+        </w:rPr>
+        <w:t xml:space="preserve">             </w:t>
+      </w:r>
+      <w:r>
+        <w:rPr>
+          <w:rFonts w:ascii="Lucida Console" w:hAnsi="Lucida Console"/>
+          <w:b w:val="false"/>
+          <w:i w:val="false"/>
+          <w:caps w:val="false"/>
+          <w:smallCaps w:val="false"/>
+          <w:color w:val="444444"/>
+          <w:spacing w:val="0"/>
+          <w:sz w:val="18"/>
+          <w:szCs w:val="18"/>
+        </w:rPr>
+        <w:t>-resolver "((* hive) (* sys) (* public))" \</w:t>
+      </w:r>
+    </w:p>
+    <w:p>
+      <w:pPr>
+        <w:pStyle w:val="TextBody"/>
+        <w:spacing w:lineRule="auto" w:line="288" w:before="0" w:after="0"/>
+        <w:ind w:hanging="0"/>
+        <w:rPr>
+          <w:rFonts w:ascii="Lucida Console" w:hAnsi="Lucida Console"/>
+          <w:sz w:val="18"/>
+          <w:szCs w:val="18"/>
+        </w:rPr>
+      </w:pPr>
+      <w:r>
+        <w:rPr>
+          <w:rFonts w:ascii="Lucida Console" w:hAnsi="Lucida Console"/>
+          <w:b w:val="false"/>
+          <w:i w:val="false"/>
+          <w:caps w:val="false"/>
+          <w:smallCaps w:val="false"/>
+          <w:color w:val="444444"/>
+          <w:spacing w:val="0"/>
+          <w:sz w:val="18"/>
+          <w:szCs w:val="18"/>
+        </w:rPr>
+        <w:t xml:space="preserve">             </w:t>
+      </w:r>
+      <w:r>
+        <w:rPr>
+          <w:rFonts w:ascii="Lucida Console" w:hAnsi="Lucida Console"/>
+          <w:b w:val="false"/>
+          <w:i w:val="false"/>
+          <w:caps w:val="false"/>
+          <w:smallCaps w:val="false"/>
+          <w:color w:val="444444"/>
+          <w:spacing w:val="0"/>
+          <w:sz w:val="18"/>
+          <w:szCs w:val="18"/>
+        </w:rPr>
+        <w:t>-user sys \</w:t>
+      </w:r>
+    </w:p>
+    <w:p>
+      <w:pPr>
+        <w:pStyle w:val="TextBody"/>
+        <w:spacing w:lineRule="auto" w:line="288" w:before="0" w:after="0"/>
+        <w:ind w:hanging="0"/>
+        <w:rPr>
+          <w:rFonts w:ascii="Lucida Console" w:hAnsi="Lucida Console"/>
+          <w:sz w:val="18"/>
+          <w:szCs w:val="18"/>
+        </w:rPr>
+      </w:pPr>
+      <w:r>
+        <w:rPr>
+          <w:rFonts w:ascii="Lucida Console" w:hAnsi="Lucida Console"/>
+          <w:b w:val="false"/>
+          <w:i w:val="false"/>
+          <w:caps w:val="false"/>
+          <w:smallCaps w:val="false"/>
+          <w:color w:val="444444"/>
+          <w:spacing w:val="0"/>
+          <w:sz w:val="18"/>
+          <w:szCs w:val="18"/>
+        </w:rPr>
+        <w:t xml:space="preserve">             </w:t>
+      </w:r>
+      <w:r>
+        <w:rPr>
+          <w:rFonts w:ascii="Lucida Console" w:hAnsi="Lucida Console"/>
+          <w:b w:val="false"/>
+          <w:i w:val="false"/>
+          <w:caps w:val="false"/>
+          <w:smallCaps w:val="false"/>
+          <w:color w:val="444444"/>
+          <w:spacing w:val="0"/>
+          <w:sz w:val="18"/>
+          <w:szCs w:val="18"/>
+        </w:rPr>
+        <w:t>-schema hive \</w:t>
+      </w:r>
+    </w:p>
+    <w:p>
+      <w:pPr>
+        <w:pStyle w:val="TextBody"/>
+        <w:spacing w:lineRule="auto" w:line="288" w:before="0" w:after="0"/>
+        <w:ind w:hanging="0"/>
+        <w:rPr>
+          <w:rFonts w:ascii="Lucida Console" w:hAnsi="Lucida Console"/>
+          <w:sz w:val="18"/>
+          <w:szCs w:val="18"/>
+        </w:rPr>
+      </w:pPr>
+      <w:r>
+        <w:rPr>
+          <w:rFonts w:ascii="Lucida Console" w:hAnsi="Lucida Console"/>
+          <w:b w:val="false"/>
+          <w:i w:val="false"/>
+          <w:caps w:val="false"/>
+          <w:smallCaps w:val="false"/>
+          <w:color w:val="444444"/>
+          <w:spacing w:val="0"/>
+          <w:sz w:val="18"/>
+          <w:szCs w:val="18"/>
+        </w:rPr>
+        <w:t xml:space="preserve">             </w:t>
+      </w:r>
+      <w:r>
+        <w:rPr>
+          <w:rFonts w:ascii="Lucida Console" w:hAnsi="Lucida Console"/>
+          <w:b w:val="false"/>
+          <w:i w:val="false"/>
+          <w:caps w:val="false"/>
+          <w:smallCaps w:val="false"/>
+          <w:color w:val="444444"/>
+          <w:spacing w:val="0"/>
+          <w:sz w:val="18"/>
+          <w:szCs w:val="18"/>
+        </w:rPr>
+        <w:t>jdbc</w:t>
+      </w:r>
+      <w:r>
+        <w:rPr>
+          <w:rFonts w:ascii="Lucida Console" w:hAnsi="Lucida Console"/>
+          <w:b w:val="false"/>
+          <w:i w:val="false"/>
+          <w:caps w:val="false"/>
+          <w:smallCaps w:val="false"/>
+          <w:color w:val="444444"/>
+          <w:spacing w:val="0"/>
+          <w:sz w:val="18"/>
+          <w:szCs w:val="18"/>
+        </w:rPr>
+        <w:t>/hive.jar</w:t>
+      </w:r>
+    </w:p>
+    <w:p>
+      <w:pPr>
+        <w:pStyle w:val="TextBody"/>
+        <w:spacing w:lineRule="auto" w:line="288" w:before="0" w:after="0"/>
+        <w:ind w:hanging="0"/>
+        <w:rPr>
+          <w:rFonts w:ascii="Lucida Console" w:hAnsi="Lucida Console"/>
+          <w:sz w:val="18"/>
+          <w:szCs w:val="18"/>
+        </w:rPr>
+      </w:pPr>
+      <w:r>
+        <w:rPr>
+          <w:rFonts w:ascii="Lucida Console" w:hAnsi="Lucida Console"/>
+          <w:b w:val="false"/>
+          <w:i w:val="false"/>
+          <w:caps w:val="false"/>
+          <w:smallCaps w:val="false"/>
+          <w:color w:val="444444"/>
+          <w:spacing w:val="0"/>
+          <w:sz w:val="18"/>
+          <w:szCs w:val="18"/>
+        </w:rPr>
+        <w:t>Password:</w:t>
+      </w:r>
+    </w:p>
+    <w:p>
+      <w:pPr>
+        <w:pStyle w:val="TextBody"/>
+        <w:spacing w:lineRule="auto" w:line="288" w:before="0" w:after="0"/>
+        <w:ind w:hanging="0"/>
+        <w:rPr>
+          <w:rFonts w:ascii="Lucida Console" w:hAnsi="Lucida Console"/>
+          <w:sz w:val="18"/>
+          <w:szCs w:val="18"/>
+        </w:rPr>
+      </w:pPr>
+      <w:r>
+        <w:rPr>
+          <w:rFonts w:ascii="Lucida Console" w:hAnsi="Lucida Console"/>
+          <w:b w:val="false"/>
+          <w:i w:val="false"/>
+          <w:caps w:val="false"/>
+          <w:smallCaps w:val="false"/>
+          <w:color w:val="444444"/>
+          <w:spacing w:val="0"/>
+          <w:sz w:val="18"/>
+          <w:szCs w:val="18"/>
+        </w:rPr>
+        <w:t>**</w:t>
+      </w:r>
+    </w:p>
+    <w:p>
+      <w:pPr>
+        <w:pStyle w:val="TextBody"/>
+        <w:spacing w:lineRule="auto" w:line="288" w:before="0" w:after="0"/>
+        <w:ind w:hanging="0"/>
+        <w:rPr>
+          <w:rFonts w:ascii="Lucida Console" w:hAnsi="Lucida Console"/>
+          <w:sz w:val="18"/>
+          <w:szCs w:val="18"/>
+        </w:rPr>
+      </w:pPr>
+      <w:r>
+        <w:rPr>
+          <w:rFonts w:ascii="Lucida Console" w:hAnsi="Lucida Console"/>
+          <w:b w:val="false"/>
+          <w:i w:val="false"/>
+          <w:caps w:val="false"/>
+          <w:smallCaps w:val="false"/>
+          <w:color w:val="444444"/>
+          <w:spacing w:val="0"/>
+          <w:sz w:val="18"/>
+          <w:szCs w:val="18"/>
+        </w:rPr>
+        <w:t>arguments: '-user' 'sys' '-resolver' '((* hive) (* sys) (* public))' '-order' '-verbose' '-resolve' '-recursivejars' '-schem</w:t>
+      </w:r>
+    </w:p>
+    <w:p>
+      <w:pPr>
+        <w:pStyle w:val="TextBody"/>
+        <w:spacing w:lineRule="auto" w:line="288" w:before="0" w:after="0"/>
+        <w:ind w:hanging="0"/>
+        <w:rPr>
+          <w:rFonts w:ascii="Lucida Console" w:hAnsi="Lucida Console"/>
+          <w:sz w:val="18"/>
+          <w:szCs w:val="18"/>
+        </w:rPr>
+      </w:pPr>
+      <w:r>
+        <w:rPr>
+          <w:rFonts w:ascii="Lucida Console" w:hAnsi="Lucida Console"/>
+          <w:b w:val="false"/>
+          <w:i w:val="false"/>
+          <w:caps w:val="false"/>
+          <w:smallCaps w:val="false"/>
+          <w:color w:val="444444"/>
+          <w:spacing w:val="0"/>
+          <w:sz w:val="18"/>
+          <w:szCs w:val="18"/>
+        </w:rPr>
+        <w:t>a' 'hive' 'jdbc/hive.jar'</w:t>
+      </w:r>
+    </w:p>
+    <w:p>
+      <w:pPr>
+        <w:pStyle w:val="TextBody"/>
+        <w:spacing w:lineRule="auto" w:line="288" w:before="0" w:after="140"/>
+        <w:ind w:hanging="0"/>
+        <w:rPr>
+          <w:rFonts w:ascii="Open Sans;sans-serif" w:hAnsi="Open Sans;sans-serif"/>
+          <w:b w:val="false"/>
+          <w:b w:val="false"/>
+          <w:i w:val="false"/>
+          <w:i w:val="false"/>
+          <w:caps w:val="false"/>
+          <w:smallCaps w:val="false"/>
+          <w:color w:val="444444"/>
+          <w:spacing w:val="0"/>
+          <w:sz w:val="21"/>
+          <w:szCs w:val="18"/>
+        </w:rPr>
+      </w:pPr>
+      <w:r>
+        <w:rPr>
+          <w:rFonts w:ascii="Lucida Console" w:hAnsi="Lucida Console"/>
+          <w:sz w:val="18"/>
+        </w:rPr>
+      </w:r>
+    </w:p>
+    <w:p>
+      <w:pPr>
+        <w:pStyle w:val="TextBody"/>
+        <w:spacing w:lineRule="auto" w:line="288" w:before="0" w:after="140"/>
+        <w:ind w:hanging="0"/>
+        <w:rPr>
+          <w:rFonts w:ascii="Lucida Console" w:hAnsi="Lucida Console"/>
+          <w:sz w:val="18"/>
+        </w:rPr>
+      </w:pPr>
+      <w:r>
+        <w:rPr>
+          <w:rFonts w:ascii="Open Sans;sans-serif" w:hAnsi="Open Sans;sans-serif"/>
+          <w:b w:val="false"/>
+          <w:i w:val="false"/>
+          <w:caps w:val="false"/>
+          <w:smallCaps w:val="false"/>
+          <w:color w:val="444444"/>
+          <w:spacing w:val="0"/>
+          <w:sz w:val="21"/>
+          <w:szCs w:val="18"/>
+        </w:rPr>
+        <w:t xml:space="preserve">You can use the installation script </w:t>
+      </w:r>
+      <w:r>
+        <w:rPr>
+          <w:rFonts w:ascii="Lucida Console" w:hAnsi="Lucida Console"/>
+          <w:b w:val="false"/>
+          <w:i w:val="false"/>
+          <w:caps w:val="false"/>
+          <w:smallCaps w:val="false"/>
+          <w:color w:val="444444"/>
+          <w:spacing w:val="0"/>
+          <w:sz w:val="18"/>
+          <w:szCs w:val="18"/>
+        </w:rPr>
+        <w:t>jdbc/load-jdbc.sh</w:t>
+      </w:r>
+      <w:r>
+        <w:rPr>
+          <w:rFonts w:ascii="Open Sans;sans-serif" w:hAnsi="Open Sans;sans-serif"/>
+          <w:b w:val="false"/>
+          <w:i w:val="false"/>
+          <w:caps w:val="false"/>
+          <w:smallCaps w:val="false"/>
+          <w:color w:val="444444"/>
+          <w:spacing w:val="0"/>
+          <w:sz w:val="21"/>
+          <w:szCs w:val="18"/>
+        </w:rPr>
+        <w:t xml:space="preserve"> as a template or to load your JAR file. Once complete, make sure to review the report and verify no errors are encountered during the installation.</w:t>
+      </w:r>
+    </w:p>
+    <w:p>
+      <w:pPr>
+        <w:pStyle w:val="TextBody"/>
+        <w:spacing w:lineRule="auto" w:line="288" w:before="0" w:after="0"/>
+        <w:ind w:hanging="0"/>
+        <w:rPr>
+          <w:rFonts w:ascii="Lucida Console" w:hAnsi="Lucida Console"/>
+          <w:sz w:val="18"/>
+          <w:szCs w:val="18"/>
+        </w:rPr>
+      </w:pPr>
+      <w:r>
+        <w:rPr>
+          <w:rFonts w:ascii="Lucida Console" w:hAnsi="Lucida Console"/>
+          <w:b w:val="false"/>
+          <w:i w:val="false"/>
+          <w:caps w:val="false"/>
+          <w:smallCaps w:val="false"/>
+          <w:color w:val="444444"/>
+          <w:spacing w:val="0"/>
+          <w:sz w:val="18"/>
+          <w:szCs w:val="18"/>
+        </w:rPr>
+        <w:t>Classes Loaded: 538</w:t>
+      </w:r>
+    </w:p>
+    <w:p>
+      <w:pPr>
+        <w:pStyle w:val="TextBody"/>
+        <w:spacing w:lineRule="auto" w:line="288" w:before="0" w:after="0"/>
+        <w:ind w:hanging="0"/>
+        <w:rPr>
+          <w:rFonts w:ascii="Lucida Console" w:hAnsi="Lucida Console"/>
+          <w:sz w:val="18"/>
+          <w:szCs w:val="18"/>
+        </w:rPr>
+      </w:pPr>
+      <w:r>
+        <w:rPr>
+          <w:rFonts w:ascii="Lucida Console" w:hAnsi="Lucida Console"/>
+          <w:b w:val="false"/>
+          <w:i w:val="false"/>
+          <w:caps w:val="false"/>
+          <w:smallCaps w:val="false"/>
+          <w:color w:val="444444"/>
+          <w:spacing w:val="0"/>
+          <w:sz w:val="18"/>
+          <w:szCs w:val="18"/>
+        </w:rPr>
+        <w:t>Resources Loaded: 41</w:t>
+      </w:r>
+    </w:p>
+    <w:p>
+      <w:pPr>
+        <w:pStyle w:val="TextBody"/>
+        <w:spacing w:lineRule="auto" w:line="288" w:before="0" w:after="0"/>
+        <w:ind w:hanging="0"/>
+        <w:rPr>
+          <w:rFonts w:ascii="Lucida Console" w:hAnsi="Lucida Console"/>
+          <w:sz w:val="18"/>
+          <w:szCs w:val="18"/>
+        </w:rPr>
+      </w:pPr>
+      <w:r>
+        <w:rPr>
+          <w:rFonts w:ascii="Lucida Console" w:hAnsi="Lucida Console"/>
+          <w:b w:val="false"/>
+          <w:i w:val="false"/>
+          <w:caps w:val="false"/>
+          <w:smallCaps w:val="false"/>
+          <w:color w:val="444444"/>
+          <w:spacing w:val="0"/>
+          <w:sz w:val="18"/>
+          <w:szCs w:val="18"/>
+        </w:rPr>
+        <w:t>Sources Loaded: 0</w:t>
+      </w:r>
+    </w:p>
+    <w:p>
+      <w:pPr>
+        <w:pStyle w:val="TextBody"/>
+        <w:spacing w:lineRule="auto" w:line="288" w:before="0" w:after="0"/>
+        <w:ind w:hanging="0"/>
+        <w:rPr>
+          <w:rFonts w:ascii="Lucida Console" w:hAnsi="Lucida Console"/>
+          <w:sz w:val="18"/>
+          <w:szCs w:val="18"/>
+        </w:rPr>
+      </w:pPr>
+      <w:r>
+        <w:rPr>
+          <w:rFonts w:ascii="Lucida Console" w:hAnsi="Lucida Console"/>
+          <w:b w:val="false"/>
+          <w:i w:val="false"/>
+          <w:caps w:val="false"/>
+          <w:smallCaps w:val="false"/>
+          <w:color w:val="444444"/>
+          <w:spacing w:val="0"/>
+          <w:sz w:val="18"/>
+          <w:szCs w:val="18"/>
+        </w:rPr>
+        <w:t>Published Interfaces: 0</w:t>
+      </w:r>
+    </w:p>
+    <w:p>
+      <w:pPr>
+        <w:pStyle w:val="TextBody"/>
+        <w:spacing w:lineRule="auto" w:line="288" w:before="0" w:after="0"/>
+        <w:ind w:hanging="0"/>
+        <w:rPr>
+          <w:rFonts w:ascii="Lucida Console" w:hAnsi="Lucida Console"/>
+          <w:sz w:val="18"/>
+          <w:szCs w:val="18"/>
+        </w:rPr>
+      </w:pPr>
+      <w:r>
+        <w:rPr>
+          <w:rFonts w:ascii="Lucida Console" w:hAnsi="Lucida Console"/>
+          <w:b w:val="false"/>
+          <w:i w:val="false"/>
+          <w:caps w:val="false"/>
+          <w:smallCaps w:val="false"/>
+          <w:color w:val="444444"/>
+          <w:spacing w:val="0"/>
+          <w:sz w:val="18"/>
+          <w:szCs w:val="18"/>
+        </w:rPr>
+        <w:t>Classes generated: 0</w:t>
+      </w:r>
+    </w:p>
+    <w:p>
+      <w:pPr>
+        <w:pStyle w:val="TextBody"/>
+        <w:spacing w:lineRule="auto" w:line="288" w:before="0" w:after="0"/>
+        <w:ind w:hanging="0"/>
+        <w:rPr>
+          <w:rFonts w:ascii="Lucida Console" w:hAnsi="Lucida Console"/>
+          <w:sz w:val="18"/>
+          <w:szCs w:val="18"/>
+        </w:rPr>
+      </w:pPr>
+      <w:r>
+        <w:rPr>
+          <w:rFonts w:ascii="Lucida Console" w:hAnsi="Lucida Console"/>
+          <w:b w:val="false"/>
+          <w:i w:val="false"/>
+          <w:caps w:val="false"/>
+          <w:smallCaps w:val="false"/>
+          <w:color w:val="444444"/>
+          <w:spacing w:val="0"/>
+          <w:sz w:val="18"/>
+          <w:szCs w:val="18"/>
+        </w:rPr>
+        <w:t>Classes skipped: 0</w:t>
+      </w:r>
+    </w:p>
+    <w:p>
+      <w:pPr>
+        <w:pStyle w:val="TextBody"/>
+        <w:spacing w:lineRule="auto" w:line="288" w:before="0" w:after="0"/>
+        <w:ind w:hanging="0"/>
+        <w:rPr>
+          <w:rFonts w:ascii="Lucida Console" w:hAnsi="Lucida Console"/>
+          <w:sz w:val="18"/>
+          <w:szCs w:val="18"/>
+        </w:rPr>
+      </w:pPr>
+      <w:r>
+        <w:rPr>
+          <w:rFonts w:ascii="Lucida Console" w:hAnsi="Lucida Console"/>
+          <w:b w:val="false"/>
+          <w:i w:val="false"/>
+          <w:caps w:val="false"/>
+          <w:smallCaps w:val="false"/>
+          <w:color w:val="444444"/>
+          <w:spacing w:val="0"/>
+          <w:sz w:val="18"/>
+          <w:szCs w:val="18"/>
+        </w:rPr>
+        <w:t>Synonyms Created: 0</w:t>
+      </w:r>
+    </w:p>
+    <w:p>
+      <w:pPr>
+        <w:pStyle w:val="TextBody"/>
+        <w:spacing w:lineRule="auto" w:line="288" w:before="0" w:after="0"/>
+        <w:ind w:hanging="0"/>
+        <w:rPr>
+          <w:rFonts w:ascii="Lucida Console" w:hAnsi="Lucida Console"/>
+          <w:sz w:val="18"/>
+          <w:szCs w:val="18"/>
+        </w:rPr>
+      </w:pPr>
+      <w:r>
+        <w:rPr>
+          <w:rFonts w:ascii="Lucida Console" w:hAnsi="Lucida Console"/>
+          <w:b w:val="false"/>
+          <w:i w:val="false"/>
+          <w:caps w:val="false"/>
+          <w:smallCaps w:val="false"/>
+          <w:color w:val="444444"/>
+          <w:spacing w:val="0"/>
+          <w:sz w:val="18"/>
+          <w:szCs w:val="18"/>
+        </w:rPr>
+        <w:t>Errors: 0</w:t>
+      </w:r>
+    </w:p>
+    <w:p>
+      <w:pPr>
+        <w:pStyle w:val="TextBody"/>
+        <w:spacing w:lineRule="auto" w:line="288" w:before="0" w:after="140"/>
+        <w:ind w:hanging="0"/>
+        <w:rPr>
+          <w:rFonts w:ascii="Open Sans;sans-serif" w:hAnsi="Open Sans;sans-serif"/>
+          <w:b w:val="false"/>
+          <w:b w:val="false"/>
+          <w:i w:val="false"/>
+          <w:i w:val="false"/>
+          <w:caps w:val="false"/>
+          <w:smallCaps w:val="false"/>
+          <w:color w:val="444444"/>
+          <w:spacing w:val="0"/>
+          <w:sz w:val="21"/>
+          <w:szCs w:val="18"/>
+        </w:rPr>
+      </w:pPr>
+      <w:r>
+        <w:rPr>
+          <w:rFonts w:ascii="Lucida Console" w:hAnsi="Lucida Console"/>
+          <w:sz w:val="18"/>
+        </w:rPr>
+      </w:r>
+    </w:p>
+    <w:p>
+      <w:pPr>
+        <w:pStyle w:val="Heading2"/>
+        <w:rPr/>
+      </w:pPr>
+      <w:r>
+        <w:rPr/>
+        <w:t>Removal</w:t>
+      </w:r>
+    </w:p>
+    <w:p>
+      <w:pPr>
+        <w:pStyle w:val="TextBody"/>
+        <w:spacing w:lineRule="auto" w:line="288" w:before="0" w:after="140"/>
+        <w:ind w:hanging="0"/>
+        <w:rPr>
+          <w:rFonts w:ascii="Lucida Console" w:hAnsi="Lucida Console"/>
+          <w:sz w:val="18"/>
+        </w:rPr>
+      </w:pPr>
+      <w:r>
+        <w:rPr>
+          <w:rFonts w:ascii="Open Sans;sans-serif" w:hAnsi="Open Sans;sans-serif"/>
+          <w:b w:val="false"/>
+          <w:i w:val="false"/>
+          <w:caps w:val="false"/>
+          <w:smallCaps w:val="false"/>
+          <w:color w:val="444444"/>
+          <w:spacing w:val="0"/>
+          <w:sz w:val="21"/>
+          <w:szCs w:val="18"/>
+        </w:rPr>
+        <w:t xml:space="preserve">The HIVE-ODCI can be removed from the database in the same manner it was installed, but using the </w:t>
+      </w:r>
+      <w:r>
+        <w:rPr>
+          <w:rFonts w:ascii="Lucida Console" w:hAnsi="Lucida Console"/>
+          <w:b w:val="false"/>
+          <w:i w:val="false"/>
+          <w:caps w:val="false"/>
+          <w:smallCaps w:val="false"/>
+          <w:color w:val="444444"/>
+          <w:spacing w:val="0"/>
+          <w:sz w:val="18"/>
+          <w:szCs w:val="18"/>
+        </w:rPr>
+        <w:t>remove_hive.sql</w:t>
+      </w:r>
+      <w:r>
+        <w:rPr>
+          <w:rFonts w:ascii="Open Sans;sans-serif" w:hAnsi="Open Sans;sans-serif"/>
+          <w:b w:val="false"/>
+          <w:i w:val="false"/>
+          <w:caps w:val="false"/>
+          <w:smallCaps w:val="false"/>
+          <w:color w:val="444444"/>
+          <w:spacing w:val="0"/>
+          <w:sz w:val="21"/>
+          <w:szCs w:val="18"/>
+        </w:rPr>
+        <w:t xml:space="preserve"> script.</w:t>
+      </w:r>
+    </w:p>
+    <w:p>
+      <w:pPr>
+        <w:pStyle w:val="TextBody"/>
+        <w:spacing w:lineRule="auto" w:line="288" w:before="0" w:after="140"/>
+        <w:ind w:hanging="0"/>
+        <w:rPr>
+          <w:rFonts w:ascii="Lucida Console" w:hAnsi="Lucida Console"/>
+          <w:sz w:val="18"/>
+          <w:szCs w:val="18"/>
+        </w:rPr>
+      </w:pPr>
+      <w:r>
+        <w:rPr>
+          <w:rFonts w:ascii="Lucida Console" w:hAnsi="Lucida Console"/>
+          <w:b w:val="false"/>
+          <w:i w:val="false"/>
+          <w:caps w:val="false"/>
+          <w:smallCaps w:val="false"/>
+          <w:color w:val="444444"/>
+          <w:spacing w:val="0"/>
+          <w:sz w:val="18"/>
+          <w:szCs w:val="18"/>
+        </w:rPr>
+        <w:tab/>
+        <w:t>$ sqlplus @</w:t>
+      </w:r>
+      <w:r>
+        <w:rPr>
+          <w:rFonts w:ascii="Lucida Console" w:hAnsi="Lucida Console"/>
+          <w:b w:val="false"/>
+          <w:i w:val="false"/>
+          <w:caps w:val="false"/>
+          <w:smallCaps w:val="false"/>
+          <w:color w:val="444444"/>
+          <w:spacing w:val="0"/>
+          <w:sz w:val="18"/>
+          <w:szCs w:val="18"/>
+        </w:rPr>
+        <w:t>remove</w:t>
+      </w:r>
+      <w:r>
+        <w:rPr>
+          <w:rFonts w:ascii="Lucida Console" w:hAnsi="Lucida Console"/>
+          <w:b w:val="false"/>
+          <w:i w:val="false"/>
+          <w:caps w:val="false"/>
+          <w:smallCaps w:val="false"/>
+          <w:color w:val="444444"/>
+          <w:spacing w:val="0"/>
+          <w:sz w:val="18"/>
+          <w:szCs w:val="18"/>
+        </w:rPr>
+        <w:t>_hive.sql</w:t>
+      </w:r>
+    </w:p>
+    <w:p>
+      <w:pPr>
+        <w:pStyle w:val="Heading1"/>
+        <w:numPr>
+          <w:ilvl w:val="0"/>
+          <w:numId w:val="1"/>
+        </w:numPr>
+        <w:ind w:left="0" w:hanging="0"/>
+        <w:rPr/>
+      </w:pPr>
+      <w:bookmarkStart w:id="3" w:name="__RefHeading___Toc111_584170489"/>
+      <w:bookmarkEnd w:id="3"/>
+      <w:r>
+        <w:rPr/>
+        <w:t>Parameters</w:t>
+      </w:r>
+    </w:p>
+    <w:p>
+      <w:pPr>
+        <w:pStyle w:val="TextBody"/>
+        <w:rPr/>
+      </w:pPr>
+      <w:r>
+        <w:rPr/>
+      </w:r>
+    </w:p>
+    <w:tbl>
+      <w:tblPr>
+        <w:tblW w:w="9638" w:type="dxa"/>
+        <w:jc w:val="left"/>
+        <w:tblInd w:w="55" w:type="dxa"/>
+        <w:tblBorders>
+          <w:top w:val="single" w:sz="2" w:space="0" w:color="000000"/>
+          <w:left w:val="single" w:sz="2" w:space="0" w:color="000000"/>
+          <w:bottom w:val="single" w:sz="2" w:space="0" w:color="000000"/>
+          <w:insideH w:val="single" w:sz="2" w:space="0" w:color="000000"/>
+        </w:tblBorders>
+        <w:tblCellMar>
+          <w:top w:w="55" w:type="dxa"/>
+          <w:left w:w="54" w:type="dxa"/>
+          <w:bottom w:w="55" w:type="dxa"/>
+          <w:right w:w="55" w:type="dxa"/>
+        </w:tblCellMar>
+      </w:tblPr>
+      <w:tblGrid>
+        <w:gridCol w:w="3600"/>
+        <w:gridCol w:w="6038"/>
+      </w:tblGrid>
+      <w:tr>
+        <w:trPr>
+          <w:trHeight w:val="355" w:hRule="atLeast"/>
+        </w:trPr>
+        <w:tc>
+          <w:tcPr>
+            <w:tcW w:w="3600" w:type="dxa"/>
+            <w:tcBorders>
+              <w:top w:val="single" w:sz="2" w:space="0" w:color="000000"/>
+              <w:left w:val="single" w:sz="2" w:space="0" w:color="000000"/>
+              <w:bottom w:val="single" w:sz="2" w:space="0" w:color="000000"/>
+              <w:insideH w:val="single" w:sz="2" w:space="0" w:color="000000"/>
+            </w:tcBorders>
+            <w:shd w:fill="auto" w:val="clear"/>
+            <w:tcMar>
+              <w:left w:w="54" w:type="dxa"/>
+            </w:tcMar>
+          </w:tcPr>
+          <w:p>
+            <w:pPr>
+              <w:pStyle w:val="TextBody"/>
+              <w:spacing w:before="0" w:after="140"/>
+              <w:rPr>
+                <w:rFonts w:ascii="Century Gothic" w:hAnsi="Century Gothic"/>
+                <w:sz w:val="18"/>
+                <w:szCs w:val="18"/>
+              </w:rPr>
+            </w:pPr>
+            <w:r>
+              <w:rPr>
+                <w:rFonts w:ascii="Century Gothic" w:hAnsi="Century Gothic"/>
+                <w:sz w:val="18"/>
+                <w:szCs w:val="18"/>
+              </w:rPr>
+              <w:t>Name</w:t>
+            </w:r>
+          </w:p>
+        </w:tc>
+        <w:tc>
+          <w:tcPr>
+            <w:tcW w:w="6038" w:type="dxa"/>
+            <w:tcBorders>
+              <w:top w:val="single" w:sz="2" w:space="0" w:color="000000"/>
+              <w:left w:val="single" w:sz="2" w:space="0" w:color="000000"/>
+              <w:bottom w:val="single" w:sz="2" w:space="0" w:color="000000"/>
+              <w:right w:val="single" w:sz="2" w:space="0" w:color="000000"/>
+              <w:insideH w:val="single" w:sz="2" w:space="0" w:color="000000"/>
+              <w:insideV w:val="single" w:sz="2" w:space="0" w:color="000000"/>
+            </w:tcBorders>
+            <w:shd w:fill="auto" w:val="clear"/>
+            <w:tcMar>
+              <w:left w:w="54" w:type="dxa"/>
+            </w:tcMar>
+          </w:tcPr>
+          <w:p>
+            <w:pPr>
+              <w:pStyle w:val="TextBody"/>
+              <w:spacing w:before="0" w:after="140"/>
+              <w:rPr>
+                <w:sz w:val="18"/>
+                <w:szCs w:val="18"/>
+              </w:rPr>
+            </w:pPr>
+            <w:r>
+              <w:rPr>
+                <w:sz w:val="18"/>
+                <w:szCs w:val="18"/>
+              </w:rPr>
+              <w:t>Description</w:t>
+            </w:r>
+          </w:p>
+        </w:tc>
+      </w:tr>
+      <w:tr>
+        <w:trPr/>
+        <w:tc>
+          <w:tcPr>
+            <w:tcW w:w="3600" w:type="dxa"/>
+            <w:tcBorders>
+              <w:left w:val="single" w:sz="2" w:space="0" w:color="000000"/>
+              <w:bottom w:val="single" w:sz="2" w:space="0" w:color="000000"/>
+              <w:insideH w:val="single" w:sz="2" w:space="0" w:color="000000"/>
+            </w:tcBorders>
+            <w:shd w:fill="auto" w:val="clear"/>
+            <w:tcMar>
+              <w:left w:w="54" w:type="dxa"/>
+            </w:tcMar>
+          </w:tcPr>
+          <w:p>
+            <w:pPr>
+              <w:pStyle w:val="TextBody"/>
+              <w:spacing w:before="0" w:after="140"/>
+              <w:rPr>
+                <w:rFonts w:ascii="Lucida Console" w:hAnsi="Lucida Console"/>
+                <w:sz w:val="18"/>
+                <w:szCs w:val="18"/>
+              </w:rPr>
+            </w:pPr>
+            <w:r>
+              <w:rPr>
+                <w:rFonts w:ascii="Lucida Console" w:hAnsi="Lucida Console"/>
+                <w:sz w:val="18"/>
+                <w:szCs w:val="18"/>
+              </w:rPr>
+              <w:t>application</w:t>
+            </w:r>
+          </w:p>
+        </w:tc>
+        <w:tc>
+          <w:tcPr>
+            <w:tcW w:w="6038" w:type="dxa"/>
+            <w:tcBorders>
+              <w:left w:val="single" w:sz="2" w:space="0" w:color="000000"/>
+              <w:bottom w:val="single" w:sz="2" w:space="0" w:color="000000"/>
+              <w:right w:val="single" w:sz="2" w:space="0" w:color="000000"/>
+              <w:insideH w:val="single" w:sz="2" w:space="0" w:color="000000"/>
+              <w:insideV w:val="single" w:sz="2" w:space="0" w:color="000000"/>
+            </w:tcBorders>
+            <w:shd w:fill="auto" w:val="clear"/>
+            <w:tcMar>
+              <w:left w:w="54" w:type="dxa"/>
+            </w:tcMar>
+          </w:tcPr>
+          <w:p>
+            <w:pPr>
+              <w:pStyle w:val="Normal"/>
+              <w:rPr/>
+            </w:pPr>
+            <w:r>
+              <w:rPr/>
+            </w:r>
+          </w:p>
+        </w:tc>
+      </w:tr>
+      <w:tr>
+        <w:trPr/>
+        <w:tc>
+          <w:tcPr>
+            <w:tcW w:w="3600" w:type="dxa"/>
+            <w:tcBorders>
+              <w:left w:val="single" w:sz="2" w:space="0" w:color="000000"/>
+              <w:bottom w:val="single" w:sz="2" w:space="0" w:color="000000"/>
+              <w:insideH w:val="single" w:sz="2" w:space="0" w:color="000000"/>
+            </w:tcBorders>
+            <w:shd w:fill="auto" w:val="clear"/>
+            <w:tcMar>
+              <w:left w:w="54" w:type="dxa"/>
+            </w:tcMar>
+          </w:tcPr>
+          <w:p>
+            <w:pPr>
+              <w:pStyle w:val="TextBody"/>
+              <w:spacing w:before="0" w:after="140"/>
+              <w:rPr>
+                <w:rFonts w:ascii="Lucida Console" w:hAnsi="Lucida Console"/>
+                <w:sz w:val="18"/>
+                <w:szCs w:val="18"/>
+              </w:rPr>
+            </w:pPr>
+            <w:r>
+              <w:rPr>
+                <w:rFonts w:ascii="Lucida Console" w:hAnsi="Lucida Console"/>
+                <w:sz w:val="18"/>
+                <w:szCs w:val="18"/>
+              </w:rPr>
+              <w:t>version</w:t>
+            </w:r>
+          </w:p>
+        </w:tc>
+        <w:tc>
+          <w:tcPr>
+            <w:tcW w:w="6038" w:type="dxa"/>
+            <w:tcBorders>
+              <w:left w:val="single" w:sz="2" w:space="0" w:color="000000"/>
+              <w:bottom w:val="single" w:sz="2" w:space="0" w:color="000000"/>
+              <w:right w:val="single" w:sz="2" w:space="0" w:color="000000"/>
+              <w:insideH w:val="single" w:sz="2" w:space="0" w:color="000000"/>
+              <w:insideV w:val="single" w:sz="2" w:space="0" w:color="000000"/>
+            </w:tcBorders>
+            <w:shd w:fill="auto" w:val="clear"/>
+            <w:tcMar>
+              <w:left w:w="54" w:type="dxa"/>
+            </w:tcMar>
+          </w:tcPr>
+          <w:p>
+            <w:pPr>
+              <w:pStyle w:val="TextBody"/>
+              <w:spacing w:before="0" w:after="140"/>
+              <w:rPr/>
+            </w:pPr>
+            <w:r>
+              <w:rPr/>
+            </w:r>
+          </w:p>
+        </w:tc>
+      </w:tr>
+      <w:tr>
+        <w:trPr/>
+        <w:tc>
+          <w:tcPr>
+            <w:tcW w:w="3600" w:type="dxa"/>
+            <w:tcBorders>
+              <w:left w:val="single" w:sz="2" w:space="0" w:color="000000"/>
+              <w:bottom w:val="single" w:sz="2" w:space="0" w:color="000000"/>
+              <w:insideH w:val="single" w:sz="2" w:space="0" w:color="000000"/>
+            </w:tcBorders>
+            <w:shd w:fill="auto" w:val="clear"/>
+            <w:tcMar>
+              <w:left w:w="54" w:type="dxa"/>
+            </w:tcMar>
+          </w:tcPr>
+          <w:p>
+            <w:pPr>
+              <w:pStyle w:val="TextBody"/>
+              <w:spacing w:before="0" w:after="140"/>
+              <w:rPr>
+                <w:rFonts w:ascii="Lucida Console" w:hAnsi="Lucida Console"/>
+                <w:sz w:val="18"/>
+                <w:szCs w:val="18"/>
+              </w:rPr>
+            </w:pPr>
+            <w:r>
+              <w:rPr>
+                <w:rFonts w:ascii="Lucida Console" w:hAnsi="Lucida Console"/>
+                <w:sz w:val="18"/>
+                <w:szCs w:val="18"/>
+              </w:rPr>
+              <w:t>log_level</w:t>
+            </w:r>
+          </w:p>
+        </w:tc>
+        <w:tc>
+          <w:tcPr>
+            <w:tcW w:w="6038" w:type="dxa"/>
+            <w:tcBorders>
+              <w:left w:val="single" w:sz="2" w:space="0" w:color="000000"/>
+              <w:bottom w:val="single" w:sz="2" w:space="0" w:color="000000"/>
+              <w:right w:val="single" w:sz="2" w:space="0" w:color="000000"/>
+              <w:insideH w:val="single" w:sz="2" w:space="0" w:color="000000"/>
+              <w:insideV w:val="single" w:sz="2" w:space="0" w:color="000000"/>
+            </w:tcBorders>
+            <w:shd w:fill="auto" w:val="clear"/>
+            <w:tcMar>
+              <w:left w:w="54" w:type="dxa"/>
+            </w:tcMar>
+          </w:tcPr>
+          <w:p>
+            <w:pPr>
+              <w:pStyle w:val="TextBody"/>
+              <w:spacing w:before="0" w:after="140"/>
+              <w:rPr/>
+            </w:pPr>
+            <w:r>
+              <w:rPr/>
+            </w:r>
+          </w:p>
+        </w:tc>
+      </w:tr>
+      <w:tr>
+        <w:trPr/>
+        <w:tc>
+          <w:tcPr>
+            <w:tcW w:w="3600" w:type="dxa"/>
+            <w:tcBorders>
+              <w:left w:val="single" w:sz="2" w:space="0" w:color="000000"/>
+              <w:bottom w:val="single" w:sz="2" w:space="0" w:color="000000"/>
+              <w:insideH w:val="single" w:sz="2" w:space="0" w:color="000000"/>
+            </w:tcBorders>
+            <w:shd w:fill="auto" w:val="clear"/>
+            <w:tcMar>
+              <w:left w:w="54" w:type="dxa"/>
+            </w:tcMar>
+          </w:tcPr>
+          <w:p>
+            <w:pPr>
+              <w:pStyle w:val="TextBody"/>
+              <w:spacing w:before="0" w:after="140"/>
+              <w:rPr>
+                <w:rFonts w:ascii="Lucida Console" w:hAnsi="Lucida Console"/>
+                <w:sz w:val="18"/>
+                <w:szCs w:val="18"/>
+              </w:rPr>
+            </w:pPr>
+            <w:r>
+              <w:rPr>
+                <w:rFonts w:ascii="Lucida Console" w:hAnsi="Lucida Console"/>
+                <w:sz w:val="18"/>
+                <w:szCs w:val="18"/>
+              </w:rPr>
+              <w:t>encrypted_values</w:t>
+            </w:r>
+          </w:p>
+        </w:tc>
+        <w:tc>
+          <w:tcPr>
+            <w:tcW w:w="6038" w:type="dxa"/>
+            <w:tcBorders>
+              <w:left w:val="single" w:sz="2" w:space="0" w:color="000000"/>
+              <w:bottom w:val="single" w:sz="2" w:space="0" w:color="000000"/>
+              <w:right w:val="single" w:sz="2" w:space="0" w:color="000000"/>
+              <w:insideH w:val="single" w:sz="2" w:space="0" w:color="000000"/>
+              <w:insideV w:val="single" w:sz="2" w:space="0" w:color="000000"/>
+            </w:tcBorders>
+            <w:shd w:fill="auto" w:val="clear"/>
+            <w:tcMar>
+              <w:left w:w="54" w:type="dxa"/>
+            </w:tcMar>
+          </w:tcPr>
+          <w:p>
+            <w:pPr>
+              <w:pStyle w:val="TextBody"/>
+              <w:spacing w:before="0" w:after="140"/>
+              <w:rPr/>
+            </w:pPr>
+            <w:r>
+              <w:rPr/>
+            </w:r>
+          </w:p>
+        </w:tc>
+      </w:tr>
+      <w:tr>
+        <w:trPr/>
+        <w:tc>
+          <w:tcPr>
+            <w:tcW w:w="3600" w:type="dxa"/>
+            <w:tcBorders>
+              <w:left w:val="single" w:sz="2" w:space="0" w:color="000000"/>
+              <w:bottom w:val="single" w:sz="2" w:space="0" w:color="000000"/>
+              <w:insideH w:val="single" w:sz="2" w:space="0" w:color="000000"/>
+            </w:tcBorders>
+            <w:shd w:fill="auto" w:val="clear"/>
+            <w:tcMar>
+              <w:left w:w="54" w:type="dxa"/>
+            </w:tcMar>
+          </w:tcPr>
+          <w:p>
+            <w:pPr>
+              <w:pStyle w:val="TextBody"/>
+              <w:spacing w:before="0" w:after="140"/>
+              <w:rPr>
+                <w:rFonts w:ascii="Lucida Console" w:hAnsi="Lucida Console"/>
+                <w:sz w:val="18"/>
+                <w:szCs w:val="18"/>
+              </w:rPr>
+            </w:pPr>
+            <w:r>
+              <w:rPr>
+                <w:rFonts w:ascii="Lucida Console" w:hAnsi="Lucida Console"/>
+                <w:sz w:val="18"/>
+                <w:szCs w:val="18"/>
+              </w:rPr>
+              <w:t>hive_users</w:t>
+            </w:r>
+          </w:p>
+        </w:tc>
+        <w:tc>
+          <w:tcPr>
+            <w:tcW w:w="6038" w:type="dxa"/>
+            <w:tcBorders>
+              <w:left w:val="single" w:sz="2" w:space="0" w:color="000000"/>
+              <w:bottom w:val="single" w:sz="2" w:space="0" w:color="000000"/>
+              <w:right w:val="single" w:sz="2" w:space="0" w:color="000000"/>
+              <w:insideH w:val="single" w:sz="2" w:space="0" w:color="000000"/>
+              <w:insideV w:val="single" w:sz="2" w:space="0" w:color="000000"/>
+            </w:tcBorders>
+            <w:shd w:fill="auto" w:val="clear"/>
+            <w:tcMar>
+              <w:left w:w="54" w:type="dxa"/>
+            </w:tcMar>
+          </w:tcPr>
+          <w:p>
+            <w:pPr>
+              <w:pStyle w:val="TextBody"/>
+              <w:spacing w:before="0" w:after="140"/>
+              <w:rPr/>
+            </w:pPr>
+            <w:r>
+              <w:rPr/>
+            </w:r>
+          </w:p>
+        </w:tc>
+      </w:tr>
+      <w:tr>
+        <w:trPr/>
+        <w:tc>
+          <w:tcPr>
+            <w:tcW w:w="3600" w:type="dxa"/>
+            <w:tcBorders>
+              <w:left w:val="single" w:sz="2" w:space="0" w:color="000000"/>
+              <w:bottom w:val="single" w:sz="2" w:space="0" w:color="000000"/>
+              <w:insideH w:val="single" w:sz="2" w:space="0" w:color="000000"/>
+            </w:tcBorders>
+            <w:shd w:fill="auto" w:val="clear"/>
+            <w:tcMar>
+              <w:left w:w="54" w:type="dxa"/>
+            </w:tcMar>
+          </w:tcPr>
+          <w:p>
+            <w:pPr>
+              <w:pStyle w:val="TextBody"/>
+              <w:spacing w:before="0" w:after="140"/>
+              <w:rPr>
+                <w:rFonts w:ascii="Lucida Console" w:hAnsi="Lucida Console"/>
+                <w:sz w:val="18"/>
+                <w:szCs w:val="18"/>
+              </w:rPr>
+            </w:pPr>
+            <w:r>
+              <w:rPr>
+                <w:rFonts w:ascii="Lucida Console" w:hAnsi="Lucida Console"/>
+                <w:sz w:val="18"/>
+                <w:szCs w:val="18"/>
+              </w:rPr>
+              <w:t>hive_admin</w:t>
+            </w:r>
+          </w:p>
+        </w:tc>
+        <w:tc>
+          <w:tcPr>
+            <w:tcW w:w="6038" w:type="dxa"/>
+            <w:tcBorders>
+              <w:left w:val="single" w:sz="2" w:space="0" w:color="000000"/>
+              <w:bottom w:val="single" w:sz="2" w:space="0" w:color="000000"/>
+              <w:right w:val="single" w:sz="2" w:space="0" w:color="000000"/>
+              <w:insideH w:val="single" w:sz="2" w:space="0" w:color="000000"/>
+              <w:insideV w:val="single" w:sz="2" w:space="0" w:color="000000"/>
+            </w:tcBorders>
+            <w:shd w:fill="auto" w:val="clear"/>
+            <w:tcMar>
+              <w:left w:w="54" w:type="dxa"/>
+            </w:tcMar>
+          </w:tcPr>
+          <w:p>
+            <w:pPr>
+              <w:pStyle w:val="TextBody"/>
+              <w:spacing w:before="0" w:after="140"/>
+              <w:rPr/>
+            </w:pPr>
+            <w:r>
+              <w:rPr/>
+            </w:r>
+          </w:p>
+        </w:tc>
+      </w:tr>
+      <w:tr>
+        <w:trPr/>
+        <w:tc>
+          <w:tcPr>
+            <w:tcW w:w="3600" w:type="dxa"/>
+            <w:tcBorders>
+              <w:left w:val="single" w:sz="2" w:space="0" w:color="000000"/>
+              <w:bottom w:val="single" w:sz="2" w:space="0" w:color="000000"/>
+              <w:insideH w:val="single" w:sz="2" w:space="0" w:color="000000"/>
+            </w:tcBorders>
+            <w:shd w:fill="auto" w:val="clear"/>
+            <w:tcMar>
+              <w:left w:w="54" w:type="dxa"/>
+            </w:tcMar>
+          </w:tcPr>
+          <w:p>
+            <w:pPr>
+              <w:pStyle w:val="TextBody"/>
+              <w:spacing w:before="0" w:after="140"/>
+              <w:rPr>
+                <w:rFonts w:ascii="Lucida Console" w:hAnsi="Lucida Console"/>
+                <w:sz w:val="18"/>
+                <w:szCs w:val="18"/>
+              </w:rPr>
+            </w:pPr>
+            <w:r>
+              <w:rPr>
+                <w:rFonts w:ascii="Lucida Console" w:hAnsi="Lucida Console"/>
+                <w:sz w:val="18"/>
+                <w:szCs w:val="18"/>
+              </w:rPr>
+              <w:t>hive_jdbc_driver</w:t>
+            </w:r>
+          </w:p>
+        </w:tc>
+        <w:tc>
+          <w:tcPr>
+            <w:tcW w:w="6038" w:type="dxa"/>
+            <w:tcBorders>
+              <w:left w:val="single" w:sz="2" w:space="0" w:color="000000"/>
+              <w:bottom w:val="single" w:sz="2" w:space="0" w:color="000000"/>
+              <w:right w:val="single" w:sz="2" w:space="0" w:color="000000"/>
+              <w:insideH w:val="single" w:sz="2" w:space="0" w:color="000000"/>
+              <w:insideV w:val="single" w:sz="2" w:space="0" w:color="000000"/>
+            </w:tcBorders>
+            <w:shd w:fill="auto" w:val="clear"/>
+            <w:tcMar>
+              <w:left w:w="54" w:type="dxa"/>
+            </w:tcMar>
+          </w:tcPr>
+          <w:p>
+            <w:pPr>
+              <w:pStyle w:val="TextBody"/>
+              <w:spacing w:before="0" w:after="140"/>
+              <w:rPr/>
+            </w:pPr>
+            <w:r>
+              <w:rPr/>
+            </w:r>
+          </w:p>
+        </w:tc>
+      </w:tr>
+      <w:tr>
+        <w:trPr/>
+        <w:tc>
+          <w:tcPr>
+            <w:tcW w:w="3600" w:type="dxa"/>
+            <w:tcBorders>
+              <w:left w:val="single" w:sz="2" w:space="0" w:color="000000"/>
+              <w:bottom w:val="single" w:sz="2" w:space="0" w:color="000000"/>
+              <w:insideH w:val="single" w:sz="2" w:space="0" w:color="000000"/>
+            </w:tcBorders>
+            <w:shd w:fill="auto" w:val="clear"/>
+            <w:tcMar>
+              <w:left w:w="54" w:type="dxa"/>
+            </w:tcMar>
+          </w:tcPr>
+          <w:p>
+            <w:pPr>
+              <w:pStyle w:val="TextBody"/>
+              <w:spacing w:before="0" w:after="140"/>
+              <w:rPr>
+                <w:rFonts w:ascii="Lucida Console" w:hAnsi="Lucida Console"/>
+                <w:sz w:val="18"/>
+                <w:szCs w:val="18"/>
+              </w:rPr>
+            </w:pPr>
+            <w:r>
+              <w:rPr>
+                <w:rFonts w:ascii="Lucida Console" w:hAnsi="Lucida Console"/>
+                <w:sz w:val="18"/>
+                <w:szCs w:val="18"/>
+              </w:rPr>
+              <w:t>hive_jdbc_url</w:t>
+            </w:r>
+          </w:p>
+        </w:tc>
+        <w:tc>
+          <w:tcPr>
+            <w:tcW w:w="6038" w:type="dxa"/>
+            <w:tcBorders>
+              <w:left w:val="single" w:sz="2" w:space="0" w:color="000000"/>
+              <w:bottom w:val="single" w:sz="2" w:space="0" w:color="000000"/>
+              <w:right w:val="single" w:sz="2" w:space="0" w:color="000000"/>
+              <w:insideH w:val="single" w:sz="2" w:space="0" w:color="000000"/>
+              <w:insideV w:val="single" w:sz="2" w:space="0" w:color="000000"/>
+            </w:tcBorders>
+            <w:shd w:fill="auto" w:val="clear"/>
+            <w:tcMar>
+              <w:left w:w="54" w:type="dxa"/>
+            </w:tcMar>
+          </w:tcPr>
+          <w:p>
+            <w:pPr>
+              <w:pStyle w:val="TextBody"/>
+              <w:spacing w:before="0" w:after="140"/>
+              <w:rPr/>
+            </w:pPr>
+            <w:r>
+              <w:rPr/>
+            </w:r>
+          </w:p>
+        </w:tc>
+      </w:tr>
+      <w:tr>
+        <w:trPr/>
+        <w:tc>
+          <w:tcPr>
+            <w:tcW w:w="3600" w:type="dxa"/>
+            <w:tcBorders>
+              <w:left w:val="single" w:sz="2" w:space="0" w:color="000000"/>
+              <w:bottom w:val="single" w:sz="2" w:space="0" w:color="000000"/>
+              <w:insideH w:val="single" w:sz="2" w:space="0" w:color="000000"/>
+            </w:tcBorders>
+            <w:shd w:fill="auto" w:val="clear"/>
+            <w:tcMar>
+              <w:left w:w="54" w:type="dxa"/>
+            </w:tcMar>
+          </w:tcPr>
+          <w:p>
+            <w:pPr>
+              <w:pStyle w:val="TextBody"/>
+              <w:spacing w:before="0" w:after="140"/>
+              <w:rPr>
+                <w:rFonts w:ascii="Lucida Console" w:hAnsi="Lucida Console"/>
+                <w:sz w:val="18"/>
+                <w:szCs w:val="18"/>
+              </w:rPr>
+            </w:pPr>
+            <w:r>
+              <w:rPr>
+                <w:rFonts w:ascii="Lucida Console" w:hAnsi="Lucida Console"/>
+                <w:sz w:val="18"/>
+                <w:szCs w:val="18"/>
+              </w:rPr>
+              <w:t>hive_host</w:t>
+            </w:r>
+          </w:p>
+        </w:tc>
+        <w:tc>
+          <w:tcPr>
+            <w:tcW w:w="6038" w:type="dxa"/>
+            <w:tcBorders>
+              <w:left w:val="single" w:sz="2" w:space="0" w:color="000000"/>
+              <w:bottom w:val="single" w:sz="2" w:space="0" w:color="000000"/>
+              <w:right w:val="single" w:sz="2" w:space="0" w:color="000000"/>
+              <w:insideH w:val="single" w:sz="2" w:space="0" w:color="000000"/>
+              <w:insideV w:val="single" w:sz="2" w:space="0" w:color="000000"/>
+            </w:tcBorders>
+            <w:shd w:fill="auto" w:val="clear"/>
+            <w:tcMar>
+              <w:left w:w="54" w:type="dxa"/>
+            </w:tcMar>
+          </w:tcPr>
+          <w:p>
+            <w:pPr>
+              <w:pStyle w:val="TextBody"/>
+              <w:spacing w:before="0" w:after="140"/>
+              <w:rPr/>
+            </w:pPr>
+            <w:r>
+              <w:rPr/>
+            </w:r>
+          </w:p>
+        </w:tc>
+      </w:tr>
+      <w:tr>
+        <w:trPr/>
+        <w:tc>
+          <w:tcPr>
+            <w:tcW w:w="3600" w:type="dxa"/>
+            <w:tcBorders>
+              <w:left w:val="single" w:sz="2" w:space="0" w:color="000000"/>
+              <w:bottom w:val="single" w:sz="2" w:space="0" w:color="000000"/>
+              <w:insideH w:val="single" w:sz="2" w:space="0" w:color="000000"/>
+            </w:tcBorders>
+            <w:shd w:fill="auto" w:val="clear"/>
+            <w:tcMar>
+              <w:left w:w="54" w:type="dxa"/>
+            </w:tcMar>
+          </w:tcPr>
+          <w:p>
+            <w:pPr>
+              <w:pStyle w:val="TextBody"/>
+              <w:spacing w:before="0" w:after="140"/>
+              <w:rPr>
+                <w:rFonts w:ascii="Lucida Console" w:hAnsi="Lucida Console"/>
+                <w:sz w:val="18"/>
+                <w:szCs w:val="18"/>
+              </w:rPr>
+            </w:pPr>
+            <w:r>
+              <w:rPr>
+                <w:rFonts w:ascii="Lucida Console" w:hAnsi="Lucida Console"/>
+                <w:sz w:val="18"/>
+                <w:szCs w:val="18"/>
+              </w:rPr>
+              <w:t>hive_port</w:t>
+            </w:r>
+          </w:p>
+        </w:tc>
+        <w:tc>
+          <w:tcPr>
+            <w:tcW w:w="6038" w:type="dxa"/>
+            <w:tcBorders>
+              <w:left w:val="single" w:sz="2" w:space="0" w:color="000000"/>
+              <w:bottom w:val="single" w:sz="2" w:space="0" w:color="000000"/>
+              <w:right w:val="single" w:sz="2" w:space="0" w:color="000000"/>
+              <w:insideH w:val="single" w:sz="2" w:space="0" w:color="000000"/>
+              <w:insideV w:val="single" w:sz="2" w:space="0" w:color="000000"/>
+            </w:tcBorders>
+            <w:shd w:fill="auto" w:val="clear"/>
+            <w:tcMar>
+              <w:left w:w="54" w:type="dxa"/>
+            </w:tcMar>
+          </w:tcPr>
+          <w:p>
+            <w:pPr>
+              <w:pStyle w:val="TextBody"/>
+              <w:spacing w:before="0" w:after="140"/>
+              <w:rPr/>
+            </w:pPr>
+            <w:r>
+              <w:rPr/>
+            </w:r>
+          </w:p>
+        </w:tc>
+      </w:tr>
+      <w:tr>
+        <w:trPr/>
+        <w:tc>
+          <w:tcPr>
+            <w:tcW w:w="3600" w:type="dxa"/>
+            <w:tcBorders>
+              <w:left w:val="single" w:sz="2" w:space="0" w:color="000000"/>
+              <w:bottom w:val="single" w:sz="2" w:space="0" w:color="000000"/>
+              <w:insideH w:val="single" w:sz="2" w:space="0" w:color="000000"/>
+            </w:tcBorders>
+            <w:shd w:fill="auto" w:val="clear"/>
+            <w:tcMar>
+              <w:left w:w="54" w:type="dxa"/>
+            </w:tcMar>
+          </w:tcPr>
+          <w:p>
+            <w:pPr>
+              <w:pStyle w:val="TextBody"/>
+              <w:spacing w:before="0" w:after="140"/>
+              <w:rPr>
+                <w:rFonts w:ascii="Lucida Console" w:hAnsi="Lucida Console"/>
+                <w:sz w:val="18"/>
+                <w:szCs w:val="18"/>
+              </w:rPr>
+            </w:pPr>
+            <w:r>
+              <w:rPr>
+                <w:rFonts w:ascii="Lucida Console" w:hAnsi="Lucida Console"/>
+                <w:sz w:val="18"/>
+                <w:szCs w:val="18"/>
+              </w:rPr>
+              <w:t>hive_auth</w:t>
+            </w:r>
+          </w:p>
+        </w:tc>
+        <w:tc>
+          <w:tcPr>
+            <w:tcW w:w="6038" w:type="dxa"/>
+            <w:tcBorders>
+              <w:left w:val="single" w:sz="2" w:space="0" w:color="000000"/>
+              <w:bottom w:val="single" w:sz="2" w:space="0" w:color="000000"/>
+              <w:right w:val="single" w:sz="2" w:space="0" w:color="000000"/>
+              <w:insideH w:val="single" w:sz="2" w:space="0" w:color="000000"/>
+              <w:insideV w:val="single" w:sz="2" w:space="0" w:color="000000"/>
+            </w:tcBorders>
+            <w:shd w:fill="auto" w:val="clear"/>
+            <w:tcMar>
+              <w:left w:w="54" w:type="dxa"/>
+            </w:tcMar>
+          </w:tcPr>
+          <w:p>
+            <w:pPr>
+              <w:pStyle w:val="TextBody"/>
+              <w:spacing w:before="0" w:after="140"/>
+              <w:rPr/>
+            </w:pPr>
+            <w:r>
+              <w:rPr/>
+            </w:r>
+          </w:p>
+        </w:tc>
+      </w:tr>
+      <w:tr>
+        <w:trPr/>
+        <w:tc>
+          <w:tcPr>
+            <w:tcW w:w="3600" w:type="dxa"/>
+            <w:tcBorders>
+              <w:left w:val="single" w:sz="2" w:space="0" w:color="000000"/>
+              <w:bottom w:val="single" w:sz="2" w:space="0" w:color="000000"/>
+              <w:insideH w:val="single" w:sz="2" w:space="0" w:color="000000"/>
+            </w:tcBorders>
+            <w:shd w:fill="auto" w:val="clear"/>
+            <w:tcMar>
+              <w:left w:w="54" w:type="dxa"/>
+            </w:tcMar>
+          </w:tcPr>
+          <w:p>
+            <w:pPr>
+              <w:pStyle w:val="TextBody"/>
+              <w:spacing w:before="0" w:after="140"/>
+              <w:rPr>
+                <w:rFonts w:ascii="Lucida Console" w:hAnsi="Lucida Console"/>
+                <w:sz w:val="18"/>
+                <w:szCs w:val="18"/>
+              </w:rPr>
+            </w:pPr>
+            <w:r>
+              <w:rPr>
+                <w:rFonts w:ascii="Lucida Console" w:hAnsi="Lucida Console"/>
+                <w:sz w:val="18"/>
+                <w:szCs w:val="18"/>
+              </w:rPr>
+              <w:t>hive_user</w:t>
+            </w:r>
+          </w:p>
+        </w:tc>
+        <w:tc>
+          <w:tcPr>
+            <w:tcW w:w="6038" w:type="dxa"/>
+            <w:tcBorders>
+              <w:left w:val="single" w:sz="2" w:space="0" w:color="000000"/>
+              <w:bottom w:val="single" w:sz="2" w:space="0" w:color="000000"/>
+              <w:right w:val="single" w:sz="2" w:space="0" w:color="000000"/>
+              <w:insideH w:val="single" w:sz="2" w:space="0" w:color="000000"/>
+              <w:insideV w:val="single" w:sz="2" w:space="0" w:color="000000"/>
+            </w:tcBorders>
+            <w:shd w:fill="auto" w:val="clear"/>
+            <w:tcMar>
+              <w:left w:w="54" w:type="dxa"/>
+            </w:tcMar>
+          </w:tcPr>
+          <w:p>
+            <w:pPr>
+              <w:pStyle w:val="TextBody"/>
+              <w:spacing w:before="0" w:after="140"/>
+              <w:rPr/>
+            </w:pPr>
+            <w:r>
+              <w:rPr/>
+            </w:r>
+          </w:p>
+        </w:tc>
+      </w:tr>
+      <w:tr>
+        <w:trPr/>
+        <w:tc>
+          <w:tcPr>
+            <w:tcW w:w="3600" w:type="dxa"/>
+            <w:tcBorders>
+              <w:left w:val="single" w:sz="2" w:space="0" w:color="000000"/>
+              <w:bottom w:val="single" w:sz="2" w:space="0" w:color="000000"/>
+              <w:insideH w:val="single" w:sz="2" w:space="0" w:color="000000"/>
+            </w:tcBorders>
+            <w:shd w:fill="auto" w:val="clear"/>
+            <w:tcMar>
+              <w:left w:w="54" w:type="dxa"/>
+            </w:tcMar>
+          </w:tcPr>
+          <w:p>
+            <w:pPr>
+              <w:pStyle w:val="TextBody"/>
+              <w:spacing w:before="0" w:after="140"/>
+              <w:rPr>
+                <w:rFonts w:ascii="Lucida Console" w:hAnsi="Lucida Console"/>
+                <w:sz w:val="18"/>
+                <w:szCs w:val="18"/>
+              </w:rPr>
+            </w:pPr>
+            <w:r>
+              <w:rPr>
+                <w:rFonts w:ascii="Lucida Console" w:hAnsi="Lucida Console"/>
+                <w:sz w:val="18"/>
+                <w:szCs w:val="18"/>
+              </w:rPr>
+              <w:t>hive_pass</w:t>
+            </w:r>
+          </w:p>
+        </w:tc>
+        <w:tc>
+          <w:tcPr>
+            <w:tcW w:w="6038" w:type="dxa"/>
+            <w:tcBorders>
+              <w:left w:val="single" w:sz="2" w:space="0" w:color="000000"/>
+              <w:bottom w:val="single" w:sz="2" w:space="0" w:color="000000"/>
+              <w:right w:val="single" w:sz="2" w:space="0" w:color="000000"/>
+              <w:insideH w:val="single" w:sz="2" w:space="0" w:color="000000"/>
+              <w:insideV w:val="single" w:sz="2" w:space="0" w:color="000000"/>
+            </w:tcBorders>
+            <w:shd w:fill="auto" w:val="clear"/>
+            <w:tcMar>
+              <w:left w:w="54" w:type="dxa"/>
+            </w:tcMar>
+          </w:tcPr>
+          <w:p>
+            <w:pPr>
+              <w:pStyle w:val="TextBody"/>
+              <w:spacing w:before="0" w:after="140"/>
+              <w:rPr/>
+            </w:pPr>
+            <w:r>
+              <w:rPr/>
+            </w:r>
+          </w:p>
+        </w:tc>
+      </w:tr>
+      <w:tr>
+        <w:trPr/>
+        <w:tc>
+          <w:tcPr>
+            <w:tcW w:w="3600" w:type="dxa"/>
+            <w:tcBorders>
+              <w:left w:val="single" w:sz="2" w:space="0" w:color="000000"/>
+              <w:bottom w:val="single" w:sz="2" w:space="0" w:color="000000"/>
+              <w:insideH w:val="single" w:sz="2" w:space="0" w:color="000000"/>
+            </w:tcBorders>
+            <w:shd w:fill="auto" w:val="clear"/>
+            <w:tcMar>
+              <w:left w:w="54" w:type="dxa"/>
+            </w:tcMar>
+          </w:tcPr>
+          <w:p>
+            <w:pPr>
+              <w:pStyle w:val="TextBody"/>
+              <w:spacing w:before="0" w:after="140"/>
+              <w:rPr>
+                <w:rFonts w:ascii="Lucida Console" w:hAnsi="Lucida Console"/>
+                <w:sz w:val="18"/>
+                <w:szCs w:val="18"/>
+              </w:rPr>
+            </w:pPr>
+            <w:r>
+              <w:rPr>
+                <w:rFonts w:ascii="Lucida Console" w:hAnsi="Lucida Console"/>
+                <w:sz w:val="18"/>
+                <w:szCs w:val="18"/>
+              </w:rPr>
+              <w:t>hive_principal</w:t>
+            </w:r>
+          </w:p>
+        </w:tc>
+        <w:tc>
+          <w:tcPr>
+            <w:tcW w:w="6038" w:type="dxa"/>
+            <w:tcBorders>
+              <w:left w:val="single" w:sz="2" w:space="0" w:color="000000"/>
+              <w:bottom w:val="single" w:sz="2" w:space="0" w:color="000000"/>
+              <w:right w:val="single" w:sz="2" w:space="0" w:color="000000"/>
+              <w:insideH w:val="single" w:sz="2" w:space="0" w:color="000000"/>
+              <w:insideV w:val="single" w:sz="2" w:space="0" w:color="000000"/>
+            </w:tcBorders>
+            <w:shd w:fill="auto" w:val="clear"/>
+            <w:tcMar>
+              <w:left w:w="54" w:type="dxa"/>
+            </w:tcMar>
+          </w:tcPr>
+          <w:p>
+            <w:pPr>
+              <w:pStyle w:val="TextBody"/>
+              <w:spacing w:before="0" w:after="140"/>
+              <w:rPr/>
+            </w:pPr>
+            <w:r>
+              <w:rPr/>
+            </w:r>
+          </w:p>
+        </w:tc>
+      </w:tr>
+      <w:tr>
+        <w:trPr/>
+        <w:tc>
+          <w:tcPr>
+            <w:tcW w:w="3600" w:type="dxa"/>
+            <w:tcBorders>
+              <w:left w:val="single" w:sz="2" w:space="0" w:color="000000"/>
+              <w:bottom w:val="single" w:sz="2" w:space="0" w:color="000000"/>
+              <w:insideH w:val="single" w:sz="2" w:space="0" w:color="000000"/>
+            </w:tcBorders>
+            <w:shd w:fill="auto" w:val="clear"/>
+            <w:tcMar>
+              <w:left w:w="54" w:type="dxa"/>
+            </w:tcMar>
+          </w:tcPr>
+          <w:p>
+            <w:pPr>
+              <w:pStyle w:val="TextBody"/>
+              <w:spacing w:before="0" w:after="140"/>
+              <w:rPr>
+                <w:rFonts w:ascii="Lucida Console" w:hAnsi="Lucida Console"/>
+                <w:sz w:val="18"/>
+                <w:szCs w:val="18"/>
+              </w:rPr>
+            </w:pPr>
+            <w:r>
+              <w:rPr>
+                <w:rFonts w:ascii="Lucida Console" w:hAnsi="Lucida Console"/>
+                <w:sz w:val="18"/>
+                <w:szCs w:val="18"/>
+              </w:rPr>
+              <w:t>java.security.krb5.realm</w:t>
+            </w:r>
+          </w:p>
+        </w:tc>
+        <w:tc>
+          <w:tcPr>
+            <w:tcW w:w="6038" w:type="dxa"/>
+            <w:tcBorders>
+              <w:left w:val="single" w:sz="2" w:space="0" w:color="000000"/>
+              <w:bottom w:val="single" w:sz="2" w:space="0" w:color="000000"/>
+              <w:right w:val="single" w:sz="2" w:space="0" w:color="000000"/>
+              <w:insideH w:val="single" w:sz="2" w:space="0" w:color="000000"/>
+              <w:insideV w:val="single" w:sz="2" w:space="0" w:color="000000"/>
+            </w:tcBorders>
+            <w:shd w:fill="auto" w:val="clear"/>
+            <w:tcMar>
+              <w:left w:w="54" w:type="dxa"/>
+            </w:tcMar>
+          </w:tcPr>
+          <w:p>
+            <w:pPr>
+              <w:pStyle w:val="TextBody"/>
+              <w:spacing w:before="0" w:after="140"/>
+              <w:rPr/>
+            </w:pPr>
+            <w:r>
+              <w:rPr/>
+            </w:r>
+          </w:p>
+        </w:tc>
+      </w:tr>
+      <w:tr>
+        <w:trPr/>
+        <w:tc>
+          <w:tcPr>
+            <w:tcW w:w="3600" w:type="dxa"/>
+            <w:tcBorders>
+              <w:left w:val="single" w:sz="2" w:space="0" w:color="000000"/>
+              <w:bottom w:val="single" w:sz="2" w:space="0" w:color="000000"/>
+              <w:insideH w:val="single" w:sz="2" w:space="0" w:color="000000"/>
+            </w:tcBorders>
+            <w:shd w:fill="auto" w:val="clear"/>
+            <w:tcMar>
+              <w:left w:w="54" w:type="dxa"/>
+            </w:tcMar>
+          </w:tcPr>
+          <w:p>
+            <w:pPr>
+              <w:pStyle w:val="TextBody"/>
+              <w:spacing w:before="0" w:after="140"/>
+              <w:rPr>
+                <w:rFonts w:ascii="Lucida Console" w:hAnsi="Lucida Console"/>
+                <w:sz w:val="18"/>
+                <w:szCs w:val="18"/>
+              </w:rPr>
+            </w:pPr>
+            <w:r>
+              <w:rPr>
+                <w:rFonts w:ascii="Lucida Console" w:hAnsi="Lucida Console"/>
+                <w:sz w:val="18"/>
+                <w:szCs w:val="18"/>
+              </w:rPr>
+              <w:t>java.security.krb5.kdc</w:t>
+            </w:r>
+          </w:p>
+        </w:tc>
+        <w:tc>
+          <w:tcPr>
+            <w:tcW w:w="6038" w:type="dxa"/>
+            <w:tcBorders>
+              <w:left w:val="single" w:sz="2" w:space="0" w:color="000000"/>
+              <w:bottom w:val="single" w:sz="2" w:space="0" w:color="000000"/>
+              <w:right w:val="single" w:sz="2" w:space="0" w:color="000000"/>
+              <w:insideH w:val="single" w:sz="2" w:space="0" w:color="000000"/>
+              <w:insideV w:val="single" w:sz="2" w:space="0" w:color="000000"/>
+            </w:tcBorders>
+            <w:shd w:fill="auto" w:val="clear"/>
+            <w:tcMar>
+              <w:left w:w="54" w:type="dxa"/>
+            </w:tcMar>
+          </w:tcPr>
+          <w:p>
+            <w:pPr>
+              <w:pStyle w:val="TextBody"/>
+              <w:spacing w:before="0" w:after="140"/>
+              <w:rPr/>
+            </w:pPr>
+            <w:r>
+              <w:rPr/>
+            </w:r>
+          </w:p>
+        </w:tc>
+      </w:tr>
+      <w:tr>
+        <w:trPr/>
+        <w:tc>
+          <w:tcPr>
+            <w:tcW w:w="3600" w:type="dxa"/>
+            <w:tcBorders>
+              <w:left w:val="single" w:sz="2" w:space="0" w:color="000000"/>
+              <w:bottom w:val="single" w:sz="2" w:space="0" w:color="000000"/>
+              <w:insideH w:val="single" w:sz="2" w:space="0" w:color="000000"/>
+            </w:tcBorders>
+            <w:shd w:fill="auto" w:val="clear"/>
+            <w:tcMar>
+              <w:left w:w="54" w:type="dxa"/>
+            </w:tcMar>
+          </w:tcPr>
+          <w:p>
+            <w:pPr>
+              <w:pStyle w:val="TextBody"/>
+              <w:spacing w:before="0" w:after="140"/>
+              <w:rPr>
+                <w:rFonts w:ascii="Lucida Console" w:hAnsi="Lucida Console"/>
+                <w:sz w:val="18"/>
+                <w:szCs w:val="18"/>
+              </w:rPr>
+            </w:pPr>
+            <w:r>
+              <w:rPr>
+                <w:rFonts w:ascii="Lucida Console" w:hAnsi="Lucida Console"/>
+                <w:sz w:val="18"/>
+                <w:szCs w:val="18"/>
+              </w:rPr>
+              <w:t>java.security.auth.login.config</w:t>
+            </w:r>
+          </w:p>
+        </w:tc>
+        <w:tc>
+          <w:tcPr>
+            <w:tcW w:w="6038" w:type="dxa"/>
+            <w:tcBorders>
+              <w:left w:val="single" w:sz="2" w:space="0" w:color="000000"/>
+              <w:bottom w:val="single" w:sz="2" w:space="0" w:color="000000"/>
+              <w:right w:val="single" w:sz="2" w:space="0" w:color="000000"/>
+              <w:insideH w:val="single" w:sz="2" w:space="0" w:color="000000"/>
+              <w:insideV w:val="single" w:sz="2" w:space="0" w:color="000000"/>
+            </w:tcBorders>
+            <w:shd w:fill="auto" w:val="clear"/>
+            <w:tcMar>
+              <w:left w:w="54" w:type="dxa"/>
+            </w:tcMar>
+          </w:tcPr>
+          <w:p>
+            <w:pPr>
+              <w:pStyle w:val="TextBody"/>
+              <w:spacing w:before="0" w:after="140"/>
+              <w:rPr/>
+            </w:pPr>
+            <w:r>
+              <w:rPr/>
+            </w:r>
+          </w:p>
+        </w:tc>
+      </w:tr>
+      <w:tr>
+        <w:trPr/>
+        <w:tc>
+          <w:tcPr>
+            <w:tcW w:w="3600" w:type="dxa"/>
+            <w:tcBorders>
+              <w:left w:val="single" w:sz="2" w:space="0" w:color="000000"/>
+              <w:bottom w:val="single" w:sz="2" w:space="0" w:color="000000"/>
+              <w:insideH w:val="single" w:sz="2" w:space="0" w:color="000000"/>
+            </w:tcBorders>
+            <w:shd w:fill="auto" w:val="clear"/>
+            <w:tcMar>
+              <w:left w:w="54" w:type="dxa"/>
+            </w:tcMar>
+          </w:tcPr>
+          <w:p>
+            <w:pPr>
+              <w:pStyle w:val="TextBody"/>
+              <w:spacing w:before="0" w:after="140"/>
+              <w:rPr>
+                <w:rFonts w:ascii="Lucida Console" w:hAnsi="Lucida Console"/>
+                <w:sz w:val="18"/>
+                <w:szCs w:val="18"/>
+              </w:rPr>
+            </w:pPr>
+            <w:r>
+              <w:rPr>
+                <w:rFonts w:ascii="Lucida Console" w:hAnsi="Lucida Console"/>
+                <w:sz w:val="18"/>
+                <w:szCs w:val="18"/>
+              </w:rPr>
+              <w:t>bind_owner</w:t>
+            </w:r>
+          </w:p>
+        </w:tc>
+        <w:tc>
+          <w:tcPr>
+            <w:tcW w:w="6038" w:type="dxa"/>
+            <w:tcBorders>
+              <w:left w:val="single" w:sz="2" w:space="0" w:color="000000"/>
+              <w:bottom w:val="single" w:sz="2" w:space="0" w:color="000000"/>
+              <w:right w:val="single" w:sz="2" w:space="0" w:color="000000"/>
+              <w:insideH w:val="single" w:sz="2" w:space="0" w:color="000000"/>
+              <w:insideV w:val="single" w:sz="2" w:space="0" w:color="000000"/>
+            </w:tcBorders>
+            <w:shd w:fill="auto" w:val="clear"/>
+            <w:tcMar>
+              <w:left w:w="54" w:type="dxa"/>
+            </w:tcMar>
+          </w:tcPr>
+          <w:p>
+            <w:pPr>
+              <w:pStyle w:val="TextBody"/>
+              <w:spacing w:before="0" w:after="140"/>
+              <w:rPr/>
+            </w:pPr>
+            <w:r>
+              <w:rPr/>
+            </w:r>
+          </w:p>
+        </w:tc>
+      </w:tr>
+      <w:tr>
+        <w:trPr/>
+        <w:tc>
+          <w:tcPr>
+            <w:tcW w:w="3600" w:type="dxa"/>
+            <w:tcBorders>
+              <w:left w:val="single" w:sz="2" w:space="0" w:color="000000"/>
+              <w:bottom w:val="single" w:sz="2" w:space="0" w:color="000000"/>
+              <w:insideH w:val="single" w:sz="2" w:space="0" w:color="000000"/>
+            </w:tcBorders>
+            <w:shd w:fill="auto" w:val="clear"/>
+            <w:tcMar>
+              <w:left w:w="54" w:type="dxa"/>
+            </w:tcMar>
+          </w:tcPr>
+          <w:p>
+            <w:pPr>
+              <w:pStyle w:val="TextBody"/>
+              <w:spacing w:before="0" w:after="140"/>
+              <w:rPr>
+                <w:rFonts w:ascii="Lucida Console" w:hAnsi="Lucida Console"/>
+                <w:sz w:val="18"/>
+                <w:szCs w:val="18"/>
+              </w:rPr>
+            </w:pPr>
+            <w:r>
+              <w:rPr>
+                <w:rFonts w:ascii="Lucida Console" w:hAnsi="Lucida Console"/>
+                <w:sz w:val="18"/>
+                <w:szCs w:val="18"/>
+              </w:rPr>
+              <w:t>bind_role</w:t>
+            </w:r>
+          </w:p>
+        </w:tc>
+        <w:tc>
+          <w:tcPr>
+            <w:tcW w:w="6038" w:type="dxa"/>
+            <w:tcBorders>
+              <w:left w:val="single" w:sz="2" w:space="0" w:color="000000"/>
+              <w:bottom w:val="single" w:sz="2" w:space="0" w:color="000000"/>
+              <w:right w:val="single" w:sz="2" w:space="0" w:color="000000"/>
+              <w:insideH w:val="single" w:sz="2" w:space="0" w:color="000000"/>
+              <w:insideV w:val="single" w:sz="2" w:space="0" w:color="000000"/>
+            </w:tcBorders>
+            <w:shd w:fill="auto" w:val="clear"/>
+            <w:tcMar>
+              <w:left w:w="54" w:type="dxa"/>
+            </w:tcMar>
+          </w:tcPr>
+          <w:p>
+            <w:pPr>
+              <w:pStyle w:val="TextBody"/>
+              <w:spacing w:before="0" w:after="140"/>
+              <w:rPr/>
+            </w:pPr>
+            <w:r>
+              <w:rPr/>
+            </w:r>
+          </w:p>
+        </w:tc>
+      </w:tr>
+      <w:tr>
+        <w:trPr/>
+        <w:tc>
+          <w:tcPr>
+            <w:tcW w:w="3600" w:type="dxa"/>
+            <w:tcBorders>
+              <w:left w:val="single" w:sz="2" w:space="0" w:color="000000"/>
+              <w:bottom w:val="single" w:sz="2" w:space="0" w:color="000000"/>
+              <w:insideH w:val="single" w:sz="2" w:space="0" w:color="000000"/>
+            </w:tcBorders>
+            <w:shd w:fill="auto" w:val="clear"/>
+            <w:tcMar>
+              <w:left w:w="54" w:type="dxa"/>
+            </w:tcMar>
+          </w:tcPr>
+          <w:p>
+            <w:pPr>
+              <w:pStyle w:val="TextBody"/>
+              <w:spacing w:before="0" w:after="140"/>
+              <w:rPr>
+                <w:rFonts w:ascii="Lucida Console" w:hAnsi="Lucida Console"/>
+                <w:sz w:val="18"/>
+                <w:szCs w:val="18"/>
+              </w:rPr>
+            </w:pPr>
+            <w:r>
+              <w:rPr>
+                <w:rFonts w:ascii="Lucida Console" w:hAnsi="Lucida Console"/>
+                <w:sz w:val="18"/>
+                <w:szCs w:val="18"/>
+              </w:rPr>
+              <w:t>bind_roles</w:t>
+            </w:r>
+          </w:p>
+        </w:tc>
+        <w:tc>
+          <w:tcPr>
+            <w:tcW w:w="6038" w:type="dxa"/>
+            <w:tcBorders>
+              <w:left w:val="single" w:sz="2" w:space="0" w:color="000000"/>
+              <w:bottom w:val="single" w:sz="2" w:space="0" w:color="000000"/>
+              <w:right w:val="single" w:sz="2" w:space="0" w:color="000000"/>
+              <w:insideH w:val="single" w:sz="2" w:space="0" w:color="000000"/>
+              <w:insideV w:val="single" w:sz="2" w:space="0" w:color="000000"/>
+            </w:tcBorders>
+            <w:shd w:fill="auto" w:val="clear"/>
+            <w:tcMar>
+              <w:left w:w="54" w:type="dxa"/>
+            </w:tcMar>
+          </w:tcPr>
+          <w:p>
+            <w:pPr>
+              <w:pStyle w:val="TextBody"/>
+              <w:spacing w:before="0" w:after="140"/>
+              <w:rPr/>
+            </w:pPr>
+            <w:r>
+              <w:rPr/>
+            </w:r>
+          </w:p>
+        </w:tc>
+      </w:tr>
+      <w:tr>
+        <w:trPr/>
+        <w:tc>
+          <w:tcPr>
+            <w:tcW w:w="3600" w:type="dxa"/>
+            <w:tcBorders>
+              <w:left w:val="single" w:sz="2" w:space="0" w:color="000000"/>
+              <w:bottom w:val="single" w:sz="2" w:space="0" w:color="000000"/>
+              <w:insideH w:val="single" w:sz="2" w:space="0" w:color="000000"/>
+            </w:tcBorders>
+            <w:shd w:fill="auto" w:val="clear"/>
+            <w:tcMar>
+              <w:left w:w="54" w:type="dxa"/>
+            </w:tcMar>
+          </w:tcPr>
+          <w:p>
+            <w:pPr>
+              <w:pStyle w:val="TextBody"/>
+              <w:spacing w:before="0" w:after="140"/>
+              <w:rPr>
+                <w:rFonts w:ascii="Lucida Console" w:hAnsi="Lucida Console"/>
+                <w:sz w:val="18"/>
+                <w:szCs w:val="18"/>
+              </w:rPr>
+            </w:pPr>
+            <w:r>
+              <w:rPr>
+                <w:rFonts w:ascii="Lucida Console" w:hAnsi="Lucida Console"/>
+                <w:sz w:val="18"/>
+                <w:szCs w:val="18"/>
+              </w:rPr>
+              <w:t>query_limit</w:t>
+            </w:r>
+          </w:p>
+        </w:tc>
+        <w:tc>
+          <w:tcPr>
+            <w:tcW w:w="6038" w:type="dxa"/>
+            <w:tcBorders>
+              <w:left w:val="single" w:sz="2" w:space="0" w:color="000000"/>
+              <w:bottom w:val="single" w:sz="2" w:space="0" w:color="000000"/>
+              <w:right w:val="single" w:sz="2" w:space="0" w:color="000000"/>
+              <w:insideH w:val="single" w:sz="2" w:space="0" w:color="000000"/>
+              <w:insideV w:val="single" w:sz="2" w:space="0" w:color="000000"/>
+            </w:tcBorders>
+            <w:shd w:fill="auto" w:val="clear"/>
+            <w:tcMar>
+              <w:left w:w="54" w:type="dxa"/>
+            </w:tcMar>
+          </w:tcPr>
+          <w:p>
+            <w:pPr>
+              <w:pStyle w:val="TextBody"/>
+              <w:spacing w:before="0" w:after="140"/>
+              <w:rPr/>
+            </w:pPr>
+            <w:r>
+              <w:rPr/>
+            </w:r>
+          </w:p>
+        </w:tc>
+      </w:tr>
+    </w:tbl>
+    <w:p>
+      <w:pPr>
+        <w:pStyle w:val="TextBody"/>
+        <w:rPr/>
+      </w:pPr>
+      <w:r>
+        <w:rPr/>
+      </w:r>
+    </w:p>
+    <w:p>
+      <w:pPr>
+        <w:pStyle w:val="Heading1"/>
+        <w:numPr>
+          <w:ilvl w:val="0"/>
+          <w:numId w:val="1"/>
+        </w:numPr>
+        <w:ind w:left="0" w:hanging="0"/>
+        <w:rPr/>
+      </w:pPr>
+      <w:bookmarkStart w:id="4" w:name="__RefHeading___Toc113_584170489"/>
+      <w:bookmarkEnd w:id="4"/>
+      <w:r>
+        <w:rPr/>
+        <w:t>Interface</w:t>
+      </w:r>
+    </w:p>
+    <w:p>
+      <w:pPr>
+        <w:pStyle w:val="TextBody"/>
+        <w:rPr/>
+      </w:pPr>
+      <w:r>
+        <w:rPr/>
+      </w:r>
+    </w:p>
+    <w:p>
+      <w:pPr>
+        <w:pStyle w:val="Heading1"/>
+        <w:numPr>
+          <w:ilvl w:val="0"/>
+          <w:numId w:val="1"/>
+        </w:numPr>
+        <w:ind w:left="0" w:hanging="0"/>
+        <w:rPr/>
+      </w:pPr>
+      <w:bookmarkStart w:id="5" w:name="__RefHeading___Toc115_584170489"/>
+      <w:bookmarkEnd w:id="5"/>
+      <w:r>
+        <w:rPr/>
+        <w:t>Examples</w:t>
+      </w:r>
+    </w:p>
+    <w:p>
+      <w:pPr>
+        <w:pStyle w:val="TextBody"/>
+        <w:spacing w:before="0" w:after="140"/>
+        <w:rPr/>
+      </w:pPr>
+      <w:r>
+        <w:rPr/>
       </w:r>
     </w:p>
     <w:sectPr>
-      <w:headerReference w:type="default" r:id="rId4"/>
-      <w:footerReference w:type="default" r:id="rId5"/>
+      <w:headerReference w:type="default" r:id="rId5"/>
+      <w:footerReference w:type="default" r:id="rId6"/>
       <w:type w:val="nextPage"/>
       <w:pgSz w:w="11906" w:h="16838"/>
       <w:pgMar w:left="1134" w:right="1134" w:header="1134" w:top="1589" w:footer="1134" w:bottom="1589" w:gutter="0"/>
@@ -801,10 +4763,7 @@
     <w:pPr>
       <w:pStyle w:val="Footer"/>
       <w:jc w:val="center"/>
-      <w:rPr>
-        <w:sz w:val="14"/>
-        <w:szCs w:val="14"/>
-      </w:rPr>
+      <w:rPr/>
     </w:pPr>
     <w:r>
       <w:rPr>
@@ -827,7 +4786,7 @@
       <w:fldChar w:fldCharType="separate"/>
     </w:r>
     <w:r>
-      <w:t>3</w:t>
+      <w:t>1</w:t>
     </w:r>
     <w:r>
       <w:fldChar w:fldCharType="end"/>
@@ -853,7 +4812,7 @@
       <w:fldChar w:fldCharType="separate"/>
     </w:r>
     <w:r>
-      <w:t>5</w:t>
+      <w:t>8</w:t>
     </w:r>
     <w:r>
       <w:fldChar w:fldCharType="end"/>

</xml_diff>